<commit_message>
Update text h6 technisch ontwerp
Tekst geschreven over javascript. Nog niet echt doorgelzen sinds het lastig is om te concentreren. Maar de punten die ik wil behandelen staan er in. Ik zal proberen om het later nog een keer door te lezen zodat ik er miss wat foutjes uit kan halen. En wat zinnen kan herschrijven
</commit_message>
<xml_diff>
--- a/Documentatie/Technisch Ontwerp/iProject_Groep14_TechnsischOntwerp.docx
+++ b/Documentatie/Technisch Ontwerp/iProject_Groep14_TechnsischOntwerp.docx
@@ -1541,16 +1541,66 @@
       </w:pPr>
     </w:p>
     <w:p>
+      <w:proofErr w:type="spellStart"/>
       <w:r>
         <w:rPr>
           <w:lang w:val="en-US"/>
         </w:rPr>
-        <w:t xml:space="preserve">Wij hebben gekozen voor </w:t>
-      </w:r>
+        <w:t>Wij</w:t>
+      </w:r>
+      <w:proofErr w:type="spellEnd"/>
       <w:r>
         <w:rPr>
           <w:lang w:val="en-US"/>
         </w:rPr>
+        <w:t xml:space="preserve"> </w:t>
+      </w:r>
+      <w:proofErr w:type="spellStart"/>
+      <w:r>
+        <w:rPr>
+          <w:lang w:val="en-US"/>
+        </w:rPr>
+        <w:t>hebben</w:t>
+      </w:r>
+      <w:proofErr w:type="spellEnd"/>
+      <w:r>
+        <w:rPr>
+          <w:lang w:val="en-US"/>
+        </w:rPr>
+        <w:t xml:space="preserve"> </w:t>
+      </w:r>
+      <w:proofErr w:type="spellStart"/>
+      <w:r>
+        <w:rPr>
+          <w:lang w:val="en-US"/>
+        </w:rPr>
+        <w:t>gekozen</w:t>
+      </w:r>
+      <w:proofErr w:type="spellEnd"/>
+      <w:r>
+        <w:rPr>
+          <w:lang w:val="en-US"/>
+        </w:rPr>
+        <w:t xml:space="preserve"> </w:t>
+      </w:r>
+      <w:proofErr w:type="spellStart"/>
+      <w:r>
+        <w:rPr>
+          <w:lang w:val="en-US"/>
+        </w:rPr>
+        <w:t>voor</w:t>
+      </w:r>
+      <w:proofErr w:type="spellEnd"/>
+      <w:r>
+        <w:rPr>
+          <w:lang w:val="en-US"/>
+        </w:rPr>
+        <w:t xml:space="preserve"> </w:t>
+      </w:r>
+      <w:r>
+        <w:rPr>
+          <w:lang w:val="en-US"/>
+        </w:rPr>
         <w:t>‘F</w:t>
       </w:r>
       <w:r>
@@ -1569,7 +1619,21 @@
         <w:rPr>
           <w:lang w:val="en-US"/>
         </w:rPr>
-        <w:t xml:space="preserve"> als front-end-framework. </w:t>
+        <w:t xml:space="preserve"> </w:t>
+      </w:r>
+      <w:proofErr w:type="spellStart"/>
+      <w:r>
+        <w:rPr>
+          <w:lang w:val="en-US"/>
+        </w:rPr>
+        <w:t>als</w:t>
+      </w:r>
+      <w:proofErr w:type="spellEnd"/>
+      <w:r>
+        <w:rPr>
+          <w:lang w:val="en-US"/>
+        </w:rPr>
+        <w:t xml:space="preserve"> front-end-framework. </w:t>
       </w:r>
       <w:r>
         <w:t xml:space="preserve">Hoe zijn wij tot deze keuze gekomen? </w:t>
@@ -2259,8 +2323,13 @@
         <w:t>6 Javascript</w:t>
       </w:r>
       <w:r>
-        <w:t>, AJAX en jQuery</w:t>
-      </w:r>
+        <w:t xml:space="preserve">, AJAX en </w:t>
+      </w:r>
+      <w:proofErr w:type="spellStart"/>
+      <w:r>
+        <w:t>jQuery</w:t>
+      </w:r>
+      <w:proofErr w:type="spellEnd"/>
     </w:p>
     <w:p/>
     <w:p>
@@ -2278,8 +2347,6 @@
       <w:r>
         <w:t xml:space="preserve">limiet karakters, </w:t>
       </w:r>
-      <w:bookmarkStart w:id="8" w:name="_GoBack"/>
-      <w:bookmarkEnd w:id="8"/>
       <w:r>
         <w:t>navigatiebar</w:t>
       </w:r>
@@ -2339,6 +2406,7 @@
         <w:t xml:space="preserve">. Ook wordt er vermeldt hoe het gedaan is. </w:t>
       </w:r>
     </w:p>
+    <w:p/>
     <w:p>
       <w:pPr>
         <w:pStyle w:val="Kop2"/>
@@ -2349,7 +2417,25 @@
     </w:p>
     <w:p>
       <w:r>
-        <w:t xml:space="preserve">Gewoon standaard javascript zijn de volgende delen gemaakt. </w:t>
+        <w:t xml:space="preserve">Gewoon standaard javascript </w:t>
+      </w:r>
+      <w:r>
+        <w:t>gebruikt voor</w:t>
+      </w:r>
+      <w:r>
+        <w:t xml:space="preserve"> de volgende </w:t>
+      </w:r>
+      <w:r>
+        <w:t>onder</w:t>
+      </w:r>
+      <w:r>
+        <w:t>delen</w:t>
+      </w:r>
+      <w:r>
+        <w:t xml:space="preserve"> van een pagina</w:t>
+      </w:r>
+      <w:r>
+        <w:t xml:space="preserve">. </w:t>
       </w:r>
     </w:p>
     <w:p>
@@ -2360,7 +2446,28 @@
         <w:br/>
       </w:r>
       <w:r>
-        <w:t xml:space="preserve">De timer voert een functie uit waar het begint van welke datum je af wilt tellen tot de einddatum. De functie berekend elke seconde, minuten, uren en dagen totdat de veiling in dit geval eindigt. Daarna zal er weergegeven worden dat de veiling is afgelopen.  </w:t>
+        <w:t xml:space="preserve">Op de productpagina staat een timer die afloopt en geeft aan of een veiling sluit of niet. </w:t>
+      </w:r>
+      <w:r>
+        <w:t>De timer voert een functie uit</w:t>
+      </w:r>
+      <w:r>
+        <w:t>,</w:t>
+      </w:r>
+      <w:r>
+        <w:t xml:space="preserve"> </w:t>
+      </w:r>
+      <w:r>
+        <w:t>vanaf de datum waar het product is aangemaakt</w:t>
+      </w:r>
+      <w:r>
+        <w:t xml:space="preserve"> tot de einddatum</w:t>
+      </w:r>
+      <w:r>
+        <w:t xml:space="preserve"> die berekend is in de database met behulp van de looptijd</w:t>
+      </w:r>
+      <w:r>
+        <w:t xml:space="preserve">. De functie berekend elke seconde, minuten, uren en dagen totdat de veiling in dit geval eindigt. Daarna zal er weergegeven worden dat de veiling is afgelopen.  </w:t>
       </w:r>
     </w:p>
     <w:p>
@@ -2368,7 +2475,15 @@
         <w:t>Functie max aantal karakters in een</w:t>
       </w:r>
       <w:r>
-        <w:t xml:space="preserve"> &lt;textarea&gt;,  in deze functie geef je het limiet aan. Het zal de karakters tellen en als deze het max aantal karakters gehaald heeft kan er niet meer verder getypt worden. </w:t>
+        <w:t xml:space="preserve"> &lt;</w:t>
+      </w:r>
+      <w:proofErr w:type="spellStart"/>
+      <w:r>
+        <w:t>textarea</w:t>
+      </w:r>
+      <w:proofErr w:type="spellEnd"/>
+      <w:r>
+        <w:t xml:space="preserve">&gt;,  in deze functie geef je het limiet aan. Het zal de karakters tellen en als deze het max aantal karakters gehaald heeft kan er niet meer verder getypt worden. </w:t>
       </w:r>
     </w:p>
     <w:p/>
@@ -2407,49 +2522,100 @@
     </w:p>
     <w:p>
       <w:r>
-        <w:t xml:space="preserve">Het navigatie menu werkt als volgt, er wordt op een rubriek geklikt en deze klapt een sub-rubriek uit. En zo verder totdat het laagste niveau is bereikt. De reden dat hiervoor javascript gebruikt is komt doordat er performance issues ontstond. De pagina laadt te lang doordat het door een heel script moet waar het controleert of elk rubriek en sub rubriek heeft en zo verder. Met 3000+ rubrieken is dat wel te begrijpen waarom het zo lang duurt. Daardoor is er gebruik gemaakt van jQuery en Ajax. Met elke klik zal er een verzoek verstuurd worden die controleert of elk rubriek een sub-rubriek heeft. En zal een HTML-code aanmaken die de sub-rubriek laat zien.  Als er nog een keer op gedrukt op dezelfde rubriek zal het inklappen en de HTML-code verwijderen zodat het voorkomt dat de pagina eigenlijk te veel html heeft en te lang moet laden. </w:t>
-      </w:r>
+        <w:t xml:space="preserve">Het navigatie menu werkt als volgt, er wordt op een rubriek geklikt en deze klapt een sub-rubriek uit. En zo verder totdat het laagste niveau is bereikt. De reden dat hiervoor javascript gebruikt is komt doordat er performance issues ontstond. De pagina laadt te lang doordat het door een heel script moet waar het controleert of elk rubriek en sub rubriek heeft en zo verder. Met 3000+ rubrieken is dat wel te begrijpen waarom het zo lang duurt. Daardoor is er gebruik gemaakt van </w:t>
+      </w:r>
+      <w:proofErr w:type="spellStart"/>
+      <w:r>
+        <w:t>jQuery</w:t>
+      </w:r>
+      <w:proofErr w:type="spellEnd"/>
+      <w:r>
+        <w:t xml:space="preserve"> en Ajax. Met elke klik zal er een verzoek verstuurd worden die controleert of elk rubriek een sub-rubriek heeft. En zal een HTML-code aanmaken die de sub-rubriek laat zien.  Als er nog een keer op dezelfde </w:t>
+      </w:r>
+      <w:r>
+        <w:lastRenderedPageBreak/>
+        <w:t>rubriek</w:t>
+      </w:r>
+      <w:r>
+        <w:t xml:space="preserve"> gedrukt wordt</w:t>
+      </w:r>
+      <w:r>
+        <w:t xml:space="preserve"> zal het</w:t>
+      </w:r>
+      <w:r>
+        <w:t xml:space="preserve"> gedeelte met sub-rubrieken</w:t>
+      </w:r>
+      <w:r>
+        <w:t xml:space="preserve"> inklappen en de HTML-code verwijderen zodat het voorkomt dat de pagina eigenlijk te veel html heeft en te lang moet laden. </w:t>
+      </w:r>
+    </w:p>
+    <w:p>
+      <w:r>
+        <w:t>Hoe werkt het zoeken van rubriek op laagste niveau?</w:t>
+      </w:r>
+    </w:p>
+    <w:p>
+      <w:pPr>
+        <w:pStyle w:val="Geenafstand"/>
+      </w:pPr>
+      <w:r>
+        <w:t xml:space="preserve">Als er een optie gekozen is zal er automatisch zoeken naar sub rubriek en die weergeven in de volgende select box. Totdat het op het laagste niveau is. Dit wordt verstuurd met het form naar de database. Dit werkt hetzelfde met het navigatie menu als er een rubriek gekozen is zal hij vragen naar </w:t>
+      </w:r>
+      <w:r>
+        <w:t>de sub rubrieken.</w:t>
+      </w:r>
+      <w:r>
+        <w:t xml:space="preserve"> </w:t>
+      </w:r>
+      <w:r>
+        <w:br/>
+      </w:r>
+      <w:r>
+        <w:br/>
+      </w:r>
+      <w:r>
+        <w:br/>
+      </w:r>
+      <w:r>
+        <w:rPr>
+          <w:rStyle w:val="Kop2Char"/>
+        </w:rPr>
+        <w:t xml:space="preserve">6.4 </w:t>
+      </w:r>
+      <w:proofErr w:type="spellStart"/>
+      <w:r>
+        <w:rPr>
+          <w:rStyle w:val="Kop2Char"/>
+        </w:rPr>
+        <w:t>jQuery</w:t>
+      </w:r>
+      <w:proofErr w:type="spellEnd"/>
     </w:p>
     <w:p/>
     <w:p>
-      <w:r>
-        <w:lastRenderedPageBreak/>
-        <w:t>Hoe werkt het zoeken van rubriek op laagste niveau?</w:t>
-      </w:r>
-    </w:p>
-    <w:p>
-      <w:pPr>
-        <w:pStyle w:val="Geenafstand"/>
-      </w:pPr>
-      <w:r>
-        <w:t xml:space="preserve">Als er een optie gekozen is zal er automatisch zoeken naar sub rubriek en die weergeven in de volgende select box. Totdat het op het laagste niveau is. Dit wordt verstuurd met het form naar de database. Dit werkt hetzelfde met het navigatie menu als er een rubriek gekozen is zal hij vragen naar </w:t>
-      </w:r>
-      <w:r>
-        <w:t>de sub rubrieken.</w:t>
-      </w:r>
-      <w:r>
-        <w:t xml:space="preserve"> </w:t>
-      </w:r>
-      <w:r>
-        <w:br/>
-      </w:r>
-      <w:r>
-        <w:br/>
-      </w:r>
-      <w:r>
-        <w:br/>
-      </w:r>
-      <w:r>
-        <w:rPr>
-          <w:rStyle w:val="Kop2Char"/>
-        </w:rPr>
-        <w:t>6.4 jQuery</w:t>
-      </w:r>
-    </w:p>
-    <w:p/>
-    <w:p>
-      <w:r>
-        <w:t xml:space="preserve">jQuery is ook gebruikt in het maken van het product. jQuery is een library die je kan gebruiken wanneer je javascript gebruikt. Het is makkelijk om te gebruiken om functies uit te laten voeren, na het klikken op een link bijvoorbeeld. </w:t>
+      <w:proofErr w:type="spellStart"/>
+      <w:r>
+        <w:t>jQuery</w:t>
+      </w:r>
+      <w:proofErr w:type="spellEnd"/>
+      <w:r>
+        <w:t xml:space="preserve"> is ook gebruikt in het maken van het product. </w:t>
+      </w:r>
+      <w:proofErr w:type="spellStart"/>
+      <w:r>
+        <w:t>jQuery</w:t>
+      </w:r>
+      <w:proofErr w:type="spellEnd"/>
+      <w:r>
+        <w:t xml:space="preserve"> is een </w:t>
+      </w:r>
+      <w:proofErr w:type="spellStart"/>
+      <w:r>
+        <w:t>library</w:t>
+      </w:r>
+      <w:proofErr w:type="spellEnd"/>
+      <w:r>
+        <w:t xml:space="preserve"> die je kan gebruiken wanneer je javascript gebruikt. Het is makkelijk om te gebruiken om functies uit te laten voeren, na het klikken op een link bijvoorbeeld. </w:t>
       </w:r>
     </w:p>
     <w:p>
@@ -2459,57 +2625,159 @@
     </w:p>
     <w:p>
       <w:r>
-        <w:t xml:space="preserve">De knop verdwijnt nadat er vier rijen beschikbaar zijn. Dit komt door de css() functie waar de inhoud van de css veranderd wordt. Dus in dit geval is dat </w:t>
-      </w:r>
+        <w:t xml:space="preserve">De knop verdwijnt nadat er vier rijen beschikbaar zijn. Dit komt door de </w:t>
+      </w:r>
+      <w:proofErr w:type="spellStart"/>
+      <w:r>
+        <w:t>css</w:t>
+      </w:r>
+      <w:proofErr w:type="spellEnd"/>
+      <w:r>
+        <w:t xml:space="preserve">() functie waar de inhoud van de </w:t>
+      </w:r>
+      <w:proofErr w:type="spellStart"/>
+      <w:r>
+        <w:t>css</w:t>
+      </w:r>
+      <w:proofErr w:type="spellEnd"/>
+      <w:r>
+        <w:t xml:space="preserve"> veranderd wordt. Dus in dit geval is dat </w:t>
+      </w:r>
+      <w:proofErr w:type="spellStart"/>
       <w:r>
         <w:rPr>
           <w:i/>
           <w:iCs/>
         </w:rPr>
-        <w:t>visibility : visible</w:t>
-      </w:r>
-      <w:r>
-        <w:t xml:space="preserve"> naar </w:t>
-      </w:r>
+        <w:t>visibility</w:t>
+      </w:r>
+      <w:proofErr w:type="spellEnd"/>
       <w:r>
         <w:rPr>
           <w:i/>
           <w:iCs/>
         </w:rPr>
-        <w:t>visibility : hidden</w:t>
-      </w:r>
+        <w:t xml:space="preserve"> : </w:t>
+      </w:r>
+      <w:proofErr w:type="spellStart"/>
       <w:r>
         <w:rPr>
           <w:i/>
           <w:iCs/>
         </w:rPr>
-        <w:t xml:space="preserve"> </w:t>
-      </w:r>
-      <w:r>
-        <w:t xml:space="preserve">. </w:t>
-      </w:r>
-      <w:r>
-        <w:br/>
-      </w:r>
-    </w:p>
-    <w:p>
-      <w:r>
-        <w:t xml:space="preserve">Als je binnen een &lt;div&gt; oftewel selector bent en je wilt op &lt;a&gt; klikken dan kan je  on() functie gebruiken. Dit zorgt ervoor dat je binnen in de container een andere selector de child-selector kan oproepen en dat die de functie doorloopt. Je geeft specifieker aan welke selectors de functie uit moeten voeren.  </w:t>
-      </w:r>
-    </w:p>
-    <w:p>
-      <w:r>
-        <w:t xml:space="preserve">Als een voorbeeld kan ik de navigatie menu gebruiken  (zie deel van de code hieronder), hierbij als er op een sub-rubriek geklikt wordt, controleert de functie of het binnen de id van </w:t>
-      </w:r>
+        <w:t>visible</w:t>
+      </w:r>
+      <w:proofErr w:type="spellEnd"/>
+      <w:r>
+        <w:t xml:space="preserve"> naar </w:t>
+      </w:r>
+      <w:proofErr w:type="spellStart"/>
       <w:r>
         <w:rPr>
           <w:i/>
           <w:iCs/>
         </w:rPr>
+        <w:t>visibility</w:t>
+      </w:r>
+      <w:proofErr w:type="spellEnd"/>
+      <w:r>
+        <w:rPr>
+          <w:i/>
+          <w:iCs/>
+        </w:rPr>
+        <w:t xml:space="preserve"> : </w:t>
+      </w:r>
+      <w:proofErr w:type="spellStart"/>
+      <w:r>
+        <w:rPr>
+          <w:i/>
+          <w:iCs/>
+        </w:rPr>
+        <w:t>hidden</w:t>
+      </w:r>
+      <w:proofErr w:type="spellEnd"/>
+      <w:r>
+        <w:rPr>
+          <w:i/>
+          <w:iCs/>
+        </w:rPr>
+        <w:t xml:space="preserve"> </w:t>
+      </w:r>
+      <w:r>
+        <w:t xml:space="preserve">. </w:t>
+      </w:r>
+      <w:r>
+        <w:br/>
+      </w:r>
+    </w:p>
+    <w:p>
+      <w:r>
+        <w:t xml:space="preserve">Als je binnen een &lt;div&gt; oftewel </w:t>
+      </w:r>
+      <w:proofErr w:type="spellStart"/>
+      <w:r>
+        <w:t>selector</w:t>
+      </w:r>
+      <w:proofErr w:type="spellEnd"/>
+      <w:r>
+        <w:t xml:space="preserve"> bent en je wilt op &lt;a&gt; klikken dan kan je  on() functie gebruiken. Dit zorgt ervoor dat je binnen in de container een andere </w:t>
+      </w:r>
+      <w:proofErr w:type="spellStart"/>
+      <w:r>
+        <w:t>selector</w:t>
+      </w:r>
+      <w:proofErr w:type="spellEnd"/>
+      <w:r>
+        <w:t xml:space="preserve"> de </w:t>
+      </w:r>
+      <w:proofErr w:type="spellStart"/>
+      <w:r>
+        <w:t>child-selector</w:t>
+      </w:r>
+      <w:proofErr w:type="spellEnd"/>
+      <w:r>
+        <w:t xml:space="preserve"> kan oproepen en dat die de functie doorloopt. Je geeft specifieker aan welke </w:t>
+      </w:r>
+      <w:proofErr w:type="spellStart"/>
+      <w:r>
+        <w:t>selectors</w:t>
+      </w:r>
+      <w:proofErr w:type="spellEnd"/>
+      <w:r>
+        <w:t xml:space="preserve"> de functie uit moeten voeren.  </w:t>
+      </w:r>
+    </w:p>
+    <w:p>
+      <w:r>
+        <w:t xml:space="preserve">Als een voorbeeld kan ik de navigatie menu gebruiken  (zie deel van de code hieronder), hierbij als er op een sub-rubriek geklikt wordt, controleert de functie of het binnen de </w:t>
+      </w:r>
+      <w:proofErr w:type="spellStart"/>
+      <w:r>
+        <w:t>id</w:t>
+      </w:r>
+      <w:proofErr w:type="spellEnd"/>
+      <w:r>
+        <w:t xml:space="preserve"> van </w:t>
+      </w:r>
+      <w:proofErr w:type="spellStart"/>
+      <w:r>
+        <w:rPr>
+          <w:i/>
+          <w:iCs/>
+        </w:rPr>
         <w:t>menuRubriek</w:t>
       </w:r>
-      <w:r>
-        <w:t xml:space="preserve"> zit. Daarna zal er gecheckt worden of de child-selector een class heeft die de naam </w:t>
+      <w:proofErr w:type="spellEnd"/>
+      <w:r>
+        <w:t xml:space="preserve"> zit. Daarna zal er gecheckt worden of de </w:t>
+      </w:r>
+      <w:proofErr w:type="spellStart"/>
+      <w:r>
+        <w:t>child-selector</w:t>
+      </w:r>
+      <w:proofErr w:type="spellEnd"/>
+      <w:r>
+        <w:t xml:space="preserve"> een class heeft die de naam </w:t>
       </w:r>
       <w:r>
         <w:rPr>
@@ -2562,7 +2830,29 @@
           <w:szCs w:val="21"/>
           <w:lang w:val="en-US" w:eastAsia="nl-NL"/>
         </w:rPr>
-        <w:t>"#menuRubriek"</w:t>
+        <w:t>"#</w:t>
+      </w:r>
+      <w:proofErr w:type="spellStart"/>
+      <w:r>
+        <w:rPr>
+          <w:rFonts w:ascii="Consolas" w:eastAsia="Times New Roman" w:hAnsi="Consolas" w:cs="Times New Roman"/>
+          <w:color w:val="CE9178"/>
+          <w:sz w:val="21"/>
+          <w:szCs w:val="21"/>
+          <w:lang w:val="en-US" w:eastAsia="nl-NL"/>
+        </w:rPr>
+        <w:t>menuRubriek</w:t>
+      </w:r>
+      <w:proofErr w:type="spellEnd"/>
+      <w:r>
+        <w:rPr>
+          <w:rFonts w:ascii="Consolas" w:eastAsia="Times New Roman" w:hAnsi="Consolas" w:cs="Times New Roman"/>
+          <w:color w:val="CE9178"/>
+          <w:sz w:val="21"/>
+          <w:szCs w:val="21"/>
+          <w:lang w:val="en-US" w:eastAsia="nl-NL"/>
+        </w:rPr>
+        <w:t>"</w:t>
       </w:r>
       <w:r>
         <w:rPr>
@@ -2757,18 +3047,23 @@
         <w:t>//nog niet klaar</w:t>
       </w:r>
     </w:p>
-    <w:p/>
-    <w:p/>
-    <w:p/>
-    <w:p/>
-    <w:p/>
-    <w:p/>
-    <w:p>
-      <w:r>
-        <w:br w:type="page"/>
-      </w:r>
-    </w:p>
-    <w:p/>
+    <w:p>
+      <w:r>
+        <w:t>//checken op structuur en formulering</w:t>
+      </w:r>
+    </w:p>
+    <w:p>
+      <w:r>
+        <w:t xml:space="preserve">//inhoud duidelijk of niet? </w:t>
+      </w:r>
+    </w:p>
+    <w:p>
+      <w:r>
+        <w:t>//Moet het nog een keer na lezen</w:t>
+      </w:r>
+      <w:bookmarkStart w:id="8" w:name="_GoBack"/>
+      <w:bookmarkEnd w:id="8"/>
+    </w:p>
     <w:sectPr>
       <w:footerReference w:type="default" r:id="rId10"/>
       <w:pgSz w:w="11906" w:h="16838"/>
@@ -4552,7 +4847,7 @@
 </file>
 
 <file path=customXml/itemProps1.xml><?xml version="1.0" encoding="utf-8"?>
-<ds:datastoreItem xmlns:ds="http://schemas.openxmlformats.org/officeDocument/2006/customXml" ds:itemID="{4DCD6613-2709-4BB5-B5E0-B32A6A12C653}">
+<ds:datastoreItem xmlns:ds="http://schemas.openxmlformats.org/officeDocument/2006/customXml" ds:itemID="{990D2EEF-030B-4DDF-AB87-0CA5CA7141A9}">
   <ds:schemaRefs>
     <ds:schemaRef ds:uri="http://schemas.openxmlformats.org/officeDocument/2006/bibliography"/>
   </ds:schemaRefs>

</xml_diff>

<commit_message>
Meerdere afbeeldingen toevoegen werkt weer
</commit_message>
<xml_diff>
--- a/Documentatie/Technisch Ontwerp/iProject_Groep14_TechnsischOntwerp.docx
+++ b/Documentatie/Technisch Ontwerp/iProject_Groep14_TechnsischOntwerp.docx
@@ -2387,1881 +2387,1887 @@
       <w:r>
         <w:t xml:space="preserve"> totdat de veiling sluit</w:t>
       </w:r>
+      <w:r>
+        <w:t xml:space="preserve">. </w:t>
+      </w:r>
+    </w:p>
+    <w:p/>
+    <w:p>
+      <w:pPr>
+        <w:pStyle w:val="Kop2"/>
+      </w:pPr>
+      <w:r>
+        <w:t>6.</w:t>
+      </w:r>
+      <w:r>
+        <w:t>3</w:t>
+      </w:r>
+      <w:r>
+        <w:t xml:space="preserve"> </w:t>
+      </w:r>
+      <w:r>
+        <w:t>Rubrieken</w:t>
+      </w:r>
+    </w:p>
+    <w:p>
+      <w:r>
+        <w:t xml:space="preserve">Bij het navigatie menu en </w:t>
+      </w:r>
+      <w:r>
+        <w:t>het kiezen van de laagste rubriek</w:t>
+      </w:r>
+      <w:r>
+        <w:t xml:space="preserve"> is er beide gebruik gemaakt van AJAX. AJAX is een manier om </w:t>
+      </w:r>
+      <w:r>
+        <w:t xml:space="preserve">informatie op te vragen via de server en ook informatie te verkrijgen van de server nadat de pagina geladen is. De informatie wordt automatisch geüpdatet zodat de relevante informatie wordt laten zien. </w:t>
+      </w:r>
+    </w:p>
+    <w:p>
+      <w:r>
+        <w:t xml:space="preserve">Links op elke pagina staan alle rubrieken weergegeven dit wordt het navigatie menu genoemd. </w:t>
+      </w:r>
+      <w:r>
+        <w:t>Het navigatie menu werkt als volgt, er wordt op een rubriek geklikt en deze klapt</w:t>
+      </w:r>
+      <w:r>
+        <w:t xml:space="preserve"> uit waar</w:t>
+      </w:r>
+      <w:r>
+        <w:t xml:space="preserve"> </w:t>
+      </w:r>
+      <w:r>
+        <w:t>de sub-rubrieken van die hoofdrubriek wordt weergegeven</w:t>
+      </w:r>
+      <w:r>
+        <w:t xml:space="preserve">. En zo verder totdat het laagste niveau is bereikt. De reden dat hiervoor javascript gebruikt is komt doordat er performance issues ontstond. De pagina laadt te lang doordat het door een heel script moet waar het controleert of elk rubriek en sub rubriek heeft en zo verder. Met 3000+ rubrieken is dat wel te begrijpen waarom het zo lang duurt. Daardoor is er gebruik gemaakt van jQuery en Ajax. </w:t>
+      </w:r>
+      <w:r>
+        <w:t xml:space="preserve">jQuery is een javascript library en maakt het gebruiken van javascript makkelijker. </w:t>
+      </w:r>
+    </w:p>
+    <w:p>
+      <w:r>
+        <w:t>Met elke klik</w:t>
+      </w:r>
+      <w:r>
+        <w:t xml:space="preserve"> op een rubriek</w:t>
+      </w:r>
+      <w:r>
+        <w:t xml:space="preserve"> zal er een verzoek verstuurd worden die controleert of elk rubriek een sub-rubriek heeft.</w:t>
+      </w:r>
+      <w:r>
+        <w:t xml:space="preserve"> Hieronder zie je een deel van de code hoe er een verzoek verstuurd wordt.</w:t>
+      </w:r>
+      <w:r>
+        <w:br/>
+      </w:r>
+    </w:p>
+    <w:p>
+      <w:r>
+        <w:t xml:space="preserve"> </w:t>
+      </w:r>
+    </w:p>
+    <w:p/>
+    <w:p>
+      <w:pPr>
+        <w:shd w:val="clear" w:color="auto" w:fill="1E1E1E"/>
+        <w:spacing w:after="0" w:line="285" w:lineRule="atLeast"/>
+        <w:rPr>
+          <w:rFonts w:ascii="Consolas" w:eastAsia="Times New Roman" w:hAnsi="Consolas" w:cs="Times New Roman"/>
+          <w:color w:val="D4D4D4"/>
+          <w:sz w:val="21"/>
+          <w:szCs w:val="21"/>
+          <w:lang w:val="en-US" w:eastAsia="nl-NL"/>
+        </w:rPr>
+      </w:pPr>
+      <w:r>
+        <w:rPr>
+          <w:rFonts w:ascii="Consolas" w:eastAsia="Times New Roman" w:hAnsi="Consolas" w:cs="Times New Roman"/>
+          <w:color w:val="D4D4D4"/>
+          <w:sz w:val="21"/>
+          <w:szCs w:val="21"/>
+          <w:lang w:eastAsia="nl-NL"/>
+        </w:rPr>
+        <w:lastRenderedPageBreak/>
+        <w:t xml:space="preserve">    </w:t>
+      </w:r>
+      <w:r>
+        <w:rPr>
+          <w:rFonts w:ascii="Consolas" w:eastAsia="Times New Roman" w:hAnsi="Consolas" w:cs="Times New Roman"/>
+          <w:color w:val="569CD6"/>
+          <w:sz w:val="21"/>
+          <w:szCs w:val="21"/>
+          <w:lang w:val="en-US" w:eastAsia="nl-NL"/>
+        </w:rPr>
+        <w:t>var</w:t>
+      </w:r>
+      <w:r>
+        <w:rPr>
+          <w:rFonts w:ascii="Consolas" w:eastAsia="Times New Roman" w:hAnsi="Consolas" w:cs="Times New Roman"/>
+          <w:color w:val="D4D4D4"/>
+          <w:sz w:val="21"/>
+          <w:szCs w:val="21"/>
+          <w:lang w:val="en-US" w:eastAsia="nl-NL"/>
+        </w:rPr>
+        <w:t xml:space="preserve"> </w:t>
+      </w:r>
+      <w:r>
+        <w:rPr>
+          <w:rFonts w:ascii="Consolas" w:eastAsia="Times New Roman" w:hAnsi="Consolas" w:cs="Times New Roman"/>
+          <w:color w:val="9CDCFE"/>
+          <w:sz w:val="21"/>
+          <w:szCs w:val="21"/>
+          <w:lang w:val="en-US" w:eastAsia="nl-NL"/>
+        </w:rPr>
+        <w:t>ajax</w:t>
+      </w:r>
+      <w:r>
+        <w:rPr>
+          <w:rFonts w:ascii="Consolas" w:eastAsia="Times New Roman" w:hAnsi="Consolas" w:cs="Times New Roman"/>
+          <w:color w:val="D4D4D4"/>
+          <w:sz w:val="21"/>
+          <w:szCs w:val="21"/>
+          <w:lang w:val="en-US" w:eastAsia="nl-NL"/>
+        </w:rPr>
+        <w:t xml:space="preserve"> = </w:t>
+      </w:r>
+      <w:r>
+        <w:rPr>
+          <w:rFonts w:ascii="Consolas" w:eastAsia="Times New Roman" w:hAnsi="Consolas" w:cs="Times New Roman"/>
+          <w:color w:val="569CD6"/>
+          <w:sz w:val="21"/>
+          <w:szCs w:val="21"/>
+          <w:lang w:val="en-US" w:eastAsia="nl-NL"/>
+        </w:rPr>
+        <w:t>new</w:t>
+      </w:r>
+      <w:r>
+        <w:rPr>
+          <w:rFonts w:ascii="Consolas" w:eastAsia="Times New Roman" w:hAnsi="Consolas" w:cs="Times New Roman"/>
+          <w:color w:val="D4D4D4"/>
+          <w:sz w:val="21"/>
+          <w:szCs w:val="21"/>
+          <w:lang w:val="en-US" w:eastAsia="nl-NL"/>
+        </w:rPr>
+        <w:t xml:space="preserve"> </w:t>
+      </w:r>
+      <w:r>
+        <w:rPr>
+          <w:rFonts w:ascii="Consolas" w:eastAsia="Times New Roman" w:hAnsi="Consolas" w:cs="Times New Roman"/>
+          <w:color w:val="4EC9B0"/>
+          <w:sz w:val="21"/>
+          <w:szCs w:val="21"/>
+          <w:lang w:val="en-US" w:eastAsia="nl-NL"/>
+        </w:rPr>
+        <w:t>XMLHttpRequest</w:t>
+      </w:r>
+      <w:r>
+        <w:rPr>
+          <w:rFonts w:ascii="Consolas" w:eastAsia="Times New Roman" w:hAnsi="Consolas" w:cs="Times New Roman"/>
+          <w:color w:val="D4D4D4"/>
+          <w:sz w:val="21"/>
+          <w:szCs w:val="21"/>
+          <w:lang w:val="en-US" w:eastAsia="nl-NL"/>
+        </w:rPr>
+        <w:t>();</w:t>
+      </w:r>
+    </w:p>
+    <w:p>
+      <w:pPr>
+        <w:shd w:val="clear" w:color="auto" w:fill="1E1E1E"/>
+        <w:spacing w:after="0" w:line="285" w:lineRule="atLeast"/>
+        <w:rPr>
+          <w:rFonts w:ascii="Consolas" w:eastAsia="Times New Roman" w:hAnsi="Consolas" w:cs="Times New Roman"/>
+          <w:color w:val="D4D4D4"/>
+          <w:sz w:val="21"/>
+          <w:szCs w:val="21"/>
+          <w:lang w:val="en-US" w:eastAsia="nl-NL"/>
+        </w:rPr>
+      </w:pPr>
+      <w:r>
+        <w:rPr>
+          <w:rFonts w:ascii="Consolas" w:eastAsia="Times New Roman" w:hAnsi="Consolas" w:cs="Times New Roman"/>
+          <w:color w:val="D4D4D4"/>
+          <w:sz w:val="21"/>
+          <w:szCs w:val="21"/>
+          <w:lang w:val="en-US" w:eastAsia="nl-NL"/>
+        </w:rPr>
+        <w:t xml:space="preserve">    </w:t>
+      </w:r>
+      <w:r>
+        <w:rPr>
+          <w:rFonts w:ascii="Consolas" w:eastAsia="Times New Roman" w:hAnsi="Consolas" w:cs="Times New Roman"/>
+          <w:color w:val="9CDCFE"/>
+          <w:sz w:val="21"/>
+          <w:szCs w:val="21"/>
+          <w:lang w:val="en-US" w:eastAsia="nl-NL"/>
+        </w:rPr>
+        <w:t>ajax</w:t>
+      </w:r>
+      <w:r>
+        <w:rPr>
+          <w:rFonts w:ascii="Consolas" w:eastAsia="Times New Roman" w:hAnsi="Consolas" w:cs="Times New Roman"/>
+          <w:color w:val="D4D4D4"/>
+          <w:sz w:val="21"/>
+          <w:szCs w:val="21"/>
+          <w:lang w:val="en-US" w:eastAsia="nl-NL"/>
+        </w:rPr>
+        <w:t>.</w:t>
+      </w:r>
+      <w:r>
+        <w:rPr>
+          <w:rFonts w:ascii="Consolas" w:eastAsia="Times New Roman" w:hAnsi="Consolas" w:cs="Times New Roman"/>
+          <w:color w:val="DCDCAA"/>
+          <w:sz w:val="21"/>
+          <w:szCs w:val="21"/>
+          <w:lang w:val="en-US" w:eastAsia="nl-NL"/>
+        </w:rPr>
+        <w:t>open</w:t>
+      </w:r>
+      <w:r>
+        <w:rPr>
+          <w:rFonts w:ascii="Consolas" w:eastAsia="Times New Roman" w:hAnsi="Consolas" w:cs="Times New Roman"/>
+          <w:color w:val="D4D4D4"/>
+          <w:sz w:val="21"/>
+          <w:szCs w:val="21"/>
+          <w:lang w:val="en-US" w:eastAsia="nl-NL"/>
+        </w:rPr>
+        <w:t>(</w:t>
+      </w:r>
+      <w:r>
+        <w:rPr>
+          <w:rFonts w:ascii="Consolas" w:eastAsia="Times New Roman" w:hAnsi="Consolas" w:cs="Times New Roman"/>
+          <w:color w:val="CE9178"/>
+          <w:sz w:val="21"/>
+          <w:szCs w:val="21"/>
+          <w:lang w:val="en-US" w:eastAsia="nl-NL"/>
+        </w:rPr>
+        <w:t>"GET"</w:t>
+      </w:r>
+      <w:r>
+        <w:rPr>
+          <w:rFonts w:ascii="Consolas" w:eastAsia="Times New Roman" w:hAnsi="Consolas" w:cs="Times New Roman"/>
+          <w:color w:val="D4D4D4"/>
+          <w:sz w:val="21"/>
+          <w:szCs w:val="21"/>
+          <w:lang w:val="en-US" w:eastAsia="nl-NL"/>
+        </w:rPr>
+        <w:t xml:space="preserve">, </w:t>
+      </w:r>
+      <w:r>
+        <w:rPr>
+          <w:rFonts w:ascii="Consolas" w:eastAsia="Times New Roman" w:hAnsi="Consolas" w:cs="Times New Roman"/>
+          <w:color w:val="CE9178"/>
+          <w:sz w:val="21"/>
+          <w:szCs w:val="21"/>
+          <w:lang w:val="en-US" w:eastAsia="nl-NL"/>
+        </w:rPr>
+        <w:t>"get-rubrieken.php?rubrieknummer="</w:t>
+      </w:r>
+      <w:r>
+        <w:rPr>
+          <w:rFonts w:ascii="Consolas" w:eastAsia="Times New Roman" w:hAnsi="Consolas" w:cs="Times New Roman"/>
+          <w:color w:val="D4D4D4"/>
+          <w:sz w:val="21"/>
+          <w:szCs w:val="21"/>
+          <w:lang w:val="en-US" w:eastAsia="nl-NL"/>
+        </w:rPr>
+        <w:t xml:space="preserve"> + </w:t>
+      </w:r>
+      <w:r>
+        <w:rPr>
+          <w:rFonts w:ascii="Consolas" w:eastAsia="Times New Roman" w:hAnsi="Consolas" w:cs="Times New Roman"/>
+          <w:color w:val="9CDCFE"/>
+          <w:sz w:val="21"/>
+          <w:szCs w:val="21"/>
+          <w:lang w:val="en-US" w:eastAsia="nl-NL"/>
+        </w:rPr>
+        <w:t>rubrieknummer</w:t>
+      </w:r>
+      <w:r>
+        <w:rPr>
+          <w:rFonts w:ascii="Consolas" w:eastAsia="Times New Roman" w:hAnsi="Consolas" w:cs="Times New Roman"/>
+          <w:color w:val="D4D4D4"/>
+          <w:sz w:val="21"/>
+          <w:szCs w:val="21"/>
+          <w:lang w:val="en-US" w:eastAsia="nl-NL"/>
+        </w:rPr>
+        <w:t xml:space="preserve">, </w:t>
+      </w:r>
+      <w:r>
+        <w:rPr>
+          <w:rFonts w:ascii="Consolas" w:eastAsia="Times New Roman" w:hAnsi="Consolas" w:cs="Times New Roman"/>
+          <w:color w:val="569CD6"/>
+          <w:sz w:val="21"/>
+          <w:szCs w:val="21"/>
+          <w:lang w:val="en-US" w:eastAsia="nl-NL"/>
+        </w:rPr>
+        <w:t>true</w:t>
+      </w:r>
+      <w:r>
+        <w:rPr>
+          <w:rFonts w:ascii="Consolas" w:eastAsia="Times New Roman" w:hAnsi="Consolas" w:cs="Times New Roman"/>
+          <w:color w:val="D4D4D4"/>
+          <w:sz w:val="21"/>
+          <w:szCs w:val="21"/>
+          <w:lang w:val="en-US" w:eastAsia="nl-NL"/>
+        </w:rPr>
+        <w:t>);</w:t>
+      </w:r>
+    </w:p>
+    <w:p>
+      <w:pPr>
+        <w:shd w:val="clear" w:color="auto" w:fill="1E1E1E"/>
+        <w:spacing w:after="0" w:line="285" w:lineRule="atLeast"/>
+        <w:rPr>
+          <w:rFonts w:ascii="Consolas" w:eastAsia="Times New Roman" w:hAnsi="Consolas" w:cs="Times New Roman"/>
+          <w:color w:val="D4D4D4"/>
+          <w:sz w:val="21"/>
+          <w:szCs w:val="21"/>
+          <w:lang w:eastAsia="nl-NL"/>
+        </w:rPr>
+      </w:pPr>
+      <w:r>
+        <w:rPr>
+          <w:rFonts w:ascii="Consolas" w:eastAsia="Times New Roman" w:hAnsi="Consolas" w:cs="Times New Roman"/>
+          <w:color w:val="D4D4D4"/>
+          <w:sz w:val="21"/>
+          <w:szCs w:val="21"/>
+          <w:lang w:val="en-US" w:eastAsia="nl-NL"/>
+        </w:rPr>
+        <w:t xml:space="preserve">    </w:t>
+      </w:r>
+      <w:r>
+        <w:rPr>
+          <w:rFonts w:ascii="Consolas" w:eastAsia="Times New Roman" w:hAnsi="Consolas" w:cs="Times New Roman"/>
+          <w:color w:val="9CDCFE"/>
+          <w:sz w:val="21"/>
+          <w:szCs w:val="21"/>
+          <w:lang w:eastAsia="nl-NL"/>
+        </w:rPr>
+        <w:t>ajax</w:t>
+      </w:r>
+      <w:r>
+        <w:rPr>
+          <w:rFonts w:ascii="Consolas" w:eastAsia="Times New Roman" w:hAnsi="Consolas" w:cs="Times New Roman"/>
+          <w:color w:val="D4D4D4"/>
+          <w:sz w:val="21"/>
+          <w:szCs w:val="21"/>
+          <w:lang w:eastAsia="nl-NL"/>
+        </w:rPr>
+        <w:t>.</w:t>
+      </w:r>
+      <w:r>
+        <w:rPr>
+          <w:rFonts w:ascii="Consolas" w:eastAsia="Times New Roman" w:hAnsi="Consolas" w:cs="Times New Roman"/>
+          <w:color w:val="DCDCAA"/>
+          <w:sz w:val="21"/>
+          <w:szCs w:val="21"/>
+          <w:lang w:eastAsia="nl-NL"/>
+        </w:rPr>
+        <w:t>send</w:t>
+      </w:r>
+      <w:r>
+        <w:rPr>
+          <w:rFonts w:ascii="Consolas" w:eastAsia="Times New Roman" w:hAnsi="Consolas" w:cs="Times New Roman"/>
+          <w:color w:val="D4D4D4"/>
+          <w:sz w:val="21"/>
+          <w:szCs w:val="21"/>
+          <w:lang w:eastAsia="nl-NL"/>
+        </w:rPr>
+        <w:t>();</w:t>
+      </w:r>
+    </w:p>
+    <w:p>
+      <w:pPr>
+        <w:rPr>
+          <w:i/>
+          <w:iCs/>
+        </w:rPr>
+      </w:pPr>
+      <w:r>
+        <w:rPr>
+          <w:i/>
+          <w:iCs/>
+        </w:rPr>
+        <w:t>Figuur @@: Verzenden verzoek deel code</w:t>
+      </w:r>
+    </w:p>
+    <w:p>
+      <w:r>
+        <w:t>Wanneer er antwoordt wordt gegeven z</w:t>
+      </w:r>
+      <w:r>
+        <w:t>al</w:t>
+      </w:r>
+      <w:r>
+        <w:t xml:space="preserve"> het</w:t>
+      </w:r>
+      <w:r>
+        <w:t xml:space="preserve"> een HTML-code aanmaken die de sub-rubriek</w:t>
+      </w:r>
+      <w:r>
+        <w:t>en</w:t>
+      </w:r>
+      <w:r>
+        <w:t xml:space="preserve"> laat zien.</w:t>
+      </w:r>
+      <w:r>
+        <w:t xml:space="preserve"> De nieuwe HTML-code</w:t>
+      </w:r>
+      <w:r>
+        <w:t xml:space="preserve"> wordt dan geplaatst in het element die de </w:t>
+      </w:r>
+      <w:r>
+        <w:rPr>
+          <w:i/>
+          <w:iCs/>
+        </w:rPr>
+        <w:t>id</w:t>
+      </w:r>
+      <w:r>
+        <w:t xml:space="preserve"> heeft van “sub-rubriek”.</w:t>
+      </w:r>
+      <w:r>
+        <w:t xml:space="preserve">  </w:t>
+      </w:r>
+    </w:p>
+    <w:p>
+      <w:pPr>
+        <w:shd w:val="clear" w:color="auto" w:fill="1E1E1E"/>
+        <w:spacing w:after="0" w:line="285" w:lineRule="atLeast"/>
+        <w:rPr>
+          <w:rFonts w:ascii="Consolas" w:eastAsia="Times New Roman" w:hAnsi="Consolas" w:cs="Times New Roman"/>
+          <w:color w:val="D4D4D4"/>
+          <w:sz w:val="21"/>
+          <w:szCs w:val="21"/>
+          <w:lang w:val="en-US" w:eastAsia="nl-NL"/>
+        </w:rPr>
+      </w:pPr>
+      <w:r>
+        <w:rPr>
+          <w:rFonts w:ascii="Consolas" w:eastAsia="Times New Roman" w:hAnsi="Consolas" w:cs="Times New Roman"/>
+          <w:color w:val="D4D4D4"/>
+          <w:sz w:val="21"/>
+          <w:szCs w:val="21"/>
+          <w:lang w:eastAsia="nl-NL"/>
+        </w:rPr>
+        <w:t xml:space="preserve">    </w:t>
+      </w:r>
+      <w:r>
+        <w:rPr>
+          <w:rFonts w:ascii="Consolas" w:eastAsia="Times New Roman" w:hAnsi="Consolas" w:cs="Times New Roman"/>
+          <w:color w:val="9CDCFE"/>
+          <w:sz w:val="21"/>
+          <w:szCs w:val="21"/>
+          <w:lang w:val="en-US" w:eastAsia="nl-NL"/>
+        </w:rPr>
+        <w:t>ajax</w:t>
+      </w:r>
+      <w:r>
+        <w:rPr>
+          <w:rFonts w:ascii="Consolas" w:eastAsia="Times New Roman" w:hAnsi="Consolas" w:cs="Times New Roman"/>
+          <w:color w:val="D4D4D4"/>
+          <w:sz w:val="21"/>
+          <w:szCs w:val="21"/>
+          <w:lang w:val="en-US" w:eastAsia="nl-NL"/>
+        </w:rPr>
+        <w:t>.</w:t>
+      </w:r>
+      <w:r>
+        <w:rPr>
+          <w:rFonts w:ascii="Consolas" w:eastAsia="Times New Roman" w:hAnsi="Consolas" w:cs="Times New Roman"/>
+          <w:color w:val="DCDCAA"/>
+          <w:sz w:val="21"/>
+          <w:szCs w:val="21"/>
+          <w:lang w:val="en-US" w:eastAsia="nl-NL"/>
+        </w:rPr>
+        <w:t>onreadystatechange</w:t>
+      </w:r>
+      <w:r>
+        <w:rPr>
+          <w:rFonts w:ascii="Consolas" w:eastAsia="Times New Roman" w:hAnsi="Consolas" w:cs="Times New Roman"/>
+          <w:color w:val="D4D4D4"/>
+          <w:sz w:val="21"/>
+          <w:szCs w:val="21"/>
+          <w:lang w:val="en-US" w:eastAsia="nl-NL"/>
+        </w:rPr>
+        <w:t xml:space="preserve"> = </w:t>
+      </w:r>
+      <w:r>
+        <w:rPr>
+          <w:rFonts w:ascii="Consolas" w:eastAsia="Times New Roman" w:hAnsi="Consolas" w:cs="Times New Roman"/>
+          <w:color w:val="569CD6"/>
+          <w:sz w:val="21"/>
+          <w:szCs w:val="21"/>
+          <w:lang w:val="en-US" w:eastAsia="nl-NL"/>
+        </w:rPr>
+        <w:t>function</w:t>
+      </w:r>
+      <w:r>
+        <w:rPr>
+          <w:rFonts w:ascii="Consolas" w:eastAsia="Times New Roman" w:hAnsi="Consolas" w:cs="Times New Roman"/>
+          <w:color w:val="D4D4D4"/>
+          <w:sz w:val="21"/>
+          <w:szCs w:val="21"/>
+          <w:lang w:val="en-US" w:eastAsia="nl-NL"/>
+        </w:rPr>
+        <w:t>() {</w:t>
+      </w:r>
+    </w:p>
+    <w:p>
+      <w:pPr>
+        <w:shd w:val="clear" w:color="auto" w:fill="1E1E1E"/>
+        <w:spacing w:after="0" w:line="285" w:lineRule="atLeast"/>
+        <w:rPr>
+          <w:rFonts w:ascii="Consolas" w:eastAsia="Times New Roman" w:hAnsi="Consolas" w:cs="Times New Roman"/>
+          <w:color w:val="D4D4D4"/>
+          <w:sz w:val="21"/>
+          <w:szCs w:val="21"/>
+          <w:lang w:val="en-US" w:eastAsia="nl-NL"/>
+        </w:rPr>
+      </w:pPr>
+      <w:r>
+        <w:rPr>
+          <w:rFonts w:ascii="Consolas" w:eastAsia="Times New Roman" w:hAnsi="Consolas" w:cs="Times New Roman"/>
+          <w:color w:val="D4D4D4"/>
+          <w:sz w:val="21"/>
+          <w:szCs w:val="21"/>
+          <w:lang w:val="en-US" w:eastAsia="nl-NL"/>
+        </w:rPr>
+        <w:t xml:space="preserve">        </w:t>
+      </w:r>
+      <w:r>
+        <w:rPr>
+          <w:rFonts w:ascii="Consolas" w:eastAsia="Times New Roman" w:hAnsi="Consolas" w:cs="Times New Roman"/>
+          <w:color w:val="C586C0"/>
+          <w:sz w:val="21"/>
+          <w:szCs w:val="21"/>
+          <w:lang w:val="en-US" w:eastAsia="nl-NL"/>
+        </w:rPr>
+        <w:t>if</w:t>
+      </w:r>
+      <w:r>
+        <w:rPr>
+          <w:rFonts w:ascii="Consolas" w:eastAsia="Times New Roman" w:hAnsi="Consolas" w:cs="Times New Roman"/>
+          <w:color w:val="D4D4D4"/>
+          <w:sz w:val="21"/>
+          <w:szCs w:val="21"/>
+          <w:lang w:val="en-US" w:eastAsia="nl-NL"/>
+        </w:rPr>
+        <w:t>(</w:t>
+      </w:r>
+      <w:r>
+        <w:rPr>
+          <w:rFonts w:ascii="Consolas" w:eastAsia="Times New Roman" w:hAnsi="Consolas" w:cs="Times New Roman"/>
+          <w:color w:val="569CD6"/>
+          <w:sz w:val="21"/>
+          <w:szCs w:val="21"/>
+          <w:lang w:val="en-US" w:eastAsia="nl-NL"/>
+        </w:rPr>
+        <w:t>this</w:t>
+      </w:r>
+      <w:r>
+        <w:rPr>
+          <w:rFonts w:ascii="Consolas" w:eastAsia="Times New Roman" w:hAnsi="Consolas" w:cs="Times New Roman"/>
+          <w:color w:val="D4D4D4"/>
+          <w:sz w:val="21"/>
+          <w:szCs w:val="21"/>
+          <w:lang w:val="en-US" w:eastAsia="nl-NL"/>
+        </w:rPr>
+        <w:t>.</w:t>
+      </w:r>
+      <w:r>
+        <w:rPr>
+          <w:rFonts w:ascii="Consolas" w:eastAsia="Times New Roman" w:hAnsi="Consolas" w:cs="Times New Roman"/>
+          <w:color w:val="9CDCFE"/>
+          <w:sz w:val="21"/>
+          <w:szCs w:val="21"/>
+          <w:lang w:val="en-US" w:eastAsia="nl-NL"/>
+        </w:rPr>
+        <w:t>readyState</w:t>
+      </w:r>
+      <w:r>
+        <w:rPr>
+          <w:rFonts w:ascii="Consolas" w:eastAsia="Times New Roman" w:hAnsi="Consolas" w:cs="Times New Roman"/>
+          <w:color w:val="D4D4D4"/>
+          <w:sz w:val="21"/>
+          <w:szCs w:val="21"/>
+          <w:lang w:val="en-US" w:eastAsia="nl-NL"/>
+        </w:rPr>
+        <w:t xml:space="preserve"> == </w:t>
+      </w:r>
+      <w:r>
+        <w:rPr>
+          <w:rFonts w:ascii="Consolas" w:eastAsia="Times New Roman" w:hAnsi="Consolas" w:cs="Times New Roman"/>
+          <w:color w:val="B5CEA8"/>
+          <w:sz w:val="21"/>
+          <w:szCs w:val="21"/>
+          <w:lang w:val="en-US" w:eastAsia="nl-NL"/>
+        </w:rPr>
+        <w:t>4</w:t>
+      </w:r>
+      <w:r>
+        <w:rPr>
+          <w:rFonts w:ascii="Consolas" w:eastAsia="Times New Roman" w:hAnsi="Consolas" w:cs="Times New Roman"/>
+          <w:color w:val="D4D4D4"/>
+          <w:sz w:val="21"/>
+          <w:szCs w:val="21"/>
+          <w:lang w:val="en-US" w:eastAsia="nl-NL"/>
+        </w:rPr>
+        <w:t xml:space="preserve"> &amp;&amp; </w:t>
+      </w:r>
+      <w:r>
+        <w:rPr>
+          <w:rFonts w:ascii="Consolas" w:eastAsia="Times New Roman" w:hAnsi="Consolas" w:cs="Times New Roman"/>
+          <w:color w:val="569CD6"/>
+          <w:sz w:val="21"/>
+          <w:szCs w:val="21"/>
+          <w:lang w:val="en-US" w:eastAsia="nl-NL"/>
+        </w:rPr>
+        <w:t>this</w:t>
+      </w:r>
+      <w:r>
+        <w:rPr>
+          <w:rFonts w:ascii="Consolas" w:eastAsia="Times New Roman" w:hAnsi="Consolas" w:cs="Times New Roman"/>
+          <w:color w:val="D4D4D4"/>
+          <w:sz w:val="21"/>
+          <w:szCs w:val="21"/>
+          <w:lang w:val="en-US" w:eastAsia="nl-NL"/>
+        </w:rPr>
+        <w:t>.</w:t>
+      </w:r>
+      <w:r>
+        <w:rPr>
+          <w:rFonts w:ascii="Consolas" w:eastAsia="Times New Roman" w:hAnsi="Consolas" w:cs="Times New Roman"/>
+          <w:color w:val="9CDCFE"/>
+          <w:sz w:val="21"/>
+          <w:szCs w:val="21"/>
+          <w:lang w:val="en-US" w:eastAsia="nl-NL"/>
+        </w:rPr>
+        <w:t>status</w:t>
+      </w:r>
+      <w:r>
+        <w:rPr>
+          <w:rFonts w:ascii="Consolas" w:eastAsia="Times New Roman" w:hAnsi="Consolas" w:cs="Times New Roman"/>
+          <w:color w:val="D4D4D4"/>
+          <w:sz w:val="21"/>
+          <w:szCs w:val="21"/>
+          <w:lang w:val="en-US" w:eastAsia="nl-NL"/>
+        </w:rPr>
+        <w:t xml:space="preserve"> == </w:t>
+      </w:r>
+      <w:r>
+        <w:rPr>
+          <w:rFonts w:ascii="Consolas" w:eastAsia="Times New Roman" w:hAnsi="Consolas" w:cs="Times New Roman"/>
+          <w:color w:val="B5CEA8"/>
+          <w:sz w:val="21"/>
+          <w:szCs w:val="21"/>
+          <w:lang w:val="en-US" w:eastAsia="nl-NL"/>
+        </w:rPr>
+        <w:t>200</w:t>
+      </w:r>
+      <w:r>
+        <w:rPr>
+          <w:rFonts w:ascii="Consolas" w:eastAsia="Times New Roman" w:hAnsi="Consolas" w:cs="Times New Roman"/>
+          <w:color w:val="D4D4D4"/>
+          <w:sz w:val="21"/>
+          <w:szCs w:val="21"/>
+          <w:lang w:val="en-US" w:eastAsia="nl-NL"/>
+        </w:rPr>
+        <w:t>){</w:t>
+      </w:r>
+    </w:p>
+    <w:p>
+      <w:pPr>
+        <w:shd w:val="clear" w:color="auto" w:fill="1E1E1E"/>
+        <w:spacing w:after="0" w:line="285" w:lineRule="atLeast"/>
+        <w:rPr>
+          <w:rFonts w:ascii="Consolas" w:eastAsia="Times New Roman" w:hAnsi="Consolas" w:cs="Times New Roman"/>
+          <w:color w:val="D4D4D4"/>
+          <w:sz w:val="21"/>
+          <w:szCs w:val="21"/>
+          <w:lang w:val="en-US" w:eastAsia="nl-NL"/>
+        </w:rPr>
+      </w:pPr>
+      <w:r>
+        <w:rPr>
+          <w:rFonts w:ascii="Consolas" w:eastAsia="Times New Roman" w:hAnsi="Consolas" w:cs="Times New Roman"/>
+          <w:color w:val="D4D4D4"/>
+          <w:sz w:val="21"/>
+          <w:szCs w:val="21"/>
+          <w:lang w:val="en-US" w:eastAsia="nl-NL"/>
+        </w:rPr>
+        <w:t xml:space="preserve">            </w:t>
+      </w:r>
+      <w:r>
+        <w:rPr>
+          <w:rFonts w:ascii="Consolas" w:eastAsia="Times New Roman" w:hAnsi="Consolas" w:cs="Times New Roman"/>
+          <w:color w:val="569CD6"/>
+          <w:sz w:val="21"/>
+          <w:szCs w:val="21"/>
+          <w:lang w:val="en-US" w:eastAsia="nl-NL"/>
+        </w:rPr>
+        <w:t>var</w:t>
+      </w:r>
+      <w:r>
+        <w:rPr>
+          <w:rFonts w:ascii="Consolas" w:eastAsia="Times New Roman" w:hAnsi="Consolas" w:cs="Times New Roman"/>
+          <w:color w:val="D4D4D4"/>
+          <w:sz w:val="21"/>
+          <w:szCs w:val="21"/>
+          <w:lang w:val="en-US" w:eastAsia="nl-NL"/>
+        </w:rPr>
+        <w:t xml:space="preserve"> </w:t>
+      </w:r>
+      <w:r>
+        <w:rPr>
+          <w:rFonts w:ascii="Consolas" w:eastAsia="Times New Roman" w:hAnsi="Consolas" w:cs="Times New Roman"/>
+          <w:color w:val="9CDCFE"/>
+          <w:sz w:val="21"/>
+          <w:szCs w:val="21"/>
+          <w:lang w:val="en-US" w:eastAsia="nl-NL"/>
+        </w:rPr>
+        <w:t>data</w:t>
+      </w:r>
+      <w:r>
+        <w:rPr>
+          <w:rFonts w:ascii="Consolas" w:eastAsia="Times New Roman" w:hAnsi="Consolas" w:cs="Times New Roman"/>
+          <w:color w:val="D4D4D4"/>
+          <w:sz w:val="21"/>
+          <w:szCs w:val="21"/>
+          <w:lang w:val="en-US" w:eastAsia="nl-NL"/>
+        </w:rPr>
+        <w:t xml:space="preserve"> = </w:t>
+      </w:r>
+      <w:r>
+        <w:rPr>
+          <w:rFonts w:ascii="Consolas" w:eastAsia="Times New Roman" w:hAnsi="Consolas" w:cs="Times New Roman"/>
+          <w:color w:val="4EC9B0"/>
+          <w:sz w:val="21"/>
+          <w:szCs w:val="21"/>
+          <w:lang w:val="en-US" w:eastAsia="nl-NL"/>
+        </w:rPr>
+        <w:t>JSON</w:t>
+      </w:r>
+      <w:r>
+        <w:rPr>
+          <w:rFonts w:ascii="Consolas" w:eastAsia="Times New Roman" w:hAnsi="Consolas" w:cs="Times New Roman"/>
+          <w:color w:val="D4D4D4"/>
+          <w:sz w:val="21"/>
+          <w:szCs w:val="21"/>
+          <w:lang w:val="en-US" w:eastAsia="nl-NL"/>
+        </w:rPr>
+        <w:t>.</w:t>
+      </w:r>
+      <w:r>
+        <w:rPr>
+          <w:rFonts w:ascii="Consolas" w:eastAsia="Times New Roman" w:hAnsi="Consolas" w:cs="Times New Roman"/>
+          <w:color w:val="DCDCAA"/>
+          <w:sz w:val="21"/>
+          <w:szCs w:val="21"/>
+          <w:lang w:val="en-US" w:eastAsia="nl-NL"/>
+        </w:rPr>
+        <w:t>parse</w:t>
+      </w:r>
+      <w:r>
+        <w:rPr>
+          <w:rFonts w:ascii="Consolas" w:eastAsia="Times New Roman" w:hAnsi="Consolas" w:cs="Times New Roman"/>
+          <w:color w:val="D4D4D4"/>
+          <w:sz w:val="21"/>
+          <w:szCs w:val="21"/>
+          <w:lang w:val="en-US" w:eastAsia="nl-NL"/>
+        </w:rPr>
+        <w:t>(</w:t>
+      </w:r>
+      <w:r>
+        <w:rPr>
+          <w:rFonts w:ascii="Consolas" w:eastAsia="Times New Roman" w:hAnsi="Consolas" w:cs="Times New Roman"/>
+          <w:color w:val="569CD6"/>
+          <w:sz w:val="21"/>
+          <w:szCs w:val="21"/>
+          <w:lang w:val="en-US" w:eastAsia="nl-NL"/>
+        </w:rPr>
+        <w:t>this</w:t>
+      </w:r>
+      <w:r>
+        <w:rPr>
+          <w:rFonts w:ascii="Consolas" w:eastAsia="Times New Roman" w:hAnsi="Consolas" w:cs="Times New Roman"/>
+          <w:color w:val="D4D4D4"/>
+          <w:sz w:val="21"/>
+          <w:szCs w:val="21"/>
+          <w:lang w:val="en-US" w:eastAsia="nl-NL"/>
+        </w:rPr>
+        <w:t>.</w:t>
+      </w:r>
+      <w:r>
+        <w:rPr>
+          <w:rFonts w:ascii="Consolas" w:eastAsia="Times New Roman" w:hAnsi="Consolas" w:cs="Times New Roman"/>
+          <w:color w:val="9CDCFE"/>
+          <w:sz w:val="21"/>
+          <w:szCs w:val="21"/>
+          <w:lang w:val="en-US" w:eastAsia="nl-NL"/>
+        </w:rPr>
+        <w:t>responseText</w:t>
+      </w:r>
+      <w:r>
+        <w:rPr>
+          <w:rFonts w:ascii="Consolas" w:eastAsia="Times New Roman" w:hAnsi="Consolas" w:cs="Times New Roman"/>
+          <w:color w:val="D4D4D4"/>
+          <w:sz w:val="21"/>
+          <w:szCs w:val="21"/>
+          <w:lang w:val="en-US" w:eastAsia="nl-NL"/>
+        </w:rPr>
+        <w:t>);</w:t>
+      </w:r>
+    </w:p>
+    <w:p>
+      <w:pPr>
+        <w:shd w:val="clear" w:color="auto" w:fill="1E1E1E"/>
+        <w:spacing w:after="0" w:line="285" w:lineRule="atLeast"/>
+        <w:rPr>
+          <w:rFonts w:ascii="Consolas" w:eastAsia="Times New Roman" w:hAnsi="Consolas" w:cs="Times New Roman"/>
+          <w:color w:val="D4D4D4"/>
+          <w:sz w:val="21"/>
+          <w:szCs w:val="21"/>
+          <w:lang w:val="en-US" w:eastAsia="nl-NL"/>
+        </w:rPr>
+      </w:pPr>
+      <w:r>
+        <w:rPr>
+          <w:rFonts w:ascii="Consolas" w:eastAsia="Times New Roman" w:hAnsi="Consolas" w:cs="Times New Roman"/>
+          <w:color w:val="D4D4D4"/>
+          <w:sz w:val="21"/>
+          <w:szCs w:val="21"/>
+          <w:lang w:val="en-US" w:eastAsia="nl-NL"/>
+        </w:rPr>
+        <w:t xml:space="preserve">            </w:t>
+      </w:r>
+      <w:r>
+        <w:rPr>
+          <w:rFonts w:ascii="Consolas" w:eastAsia="Times New Roman" w:hAnsi="Consolas" w:cs="Times New Roman"/>
+          <w:color w:val="C586C0"/>
+          <w:sz w:val="21"/>
+          <w:szCs w:val="21"/>
+          <w:lang w:val="en-US" w:eastAsia="nl-NL"/>
+        </w:rPr>
+        <w:t>if</w:t>
+      </w:r>
+      <w:r>
+        <w:rPr>
+          <w:rFonts w:ascii="Consolas" w:eastAsia="Times New Roman" w:hAnsi="Consolas" w:cs="Times New Roman"/>
+          <w:color w:val="D4D4D4"/>
+          <w:sz w:val="21"/>
+          <w:szCs w:val="21"/>
+          <w:lang w:val="en-US" w:eastAsia="nl-NL"/>
+        </w:rPr>
+        <w:t>(</w:t>
+      </w:r>
+      <w:r>
+        <w:rPr>
+          <w:rFonts w:ascii="Consolas" w:eastAsia="Times New Roman" w:hAnsi="Consolas" w:cs="Times New Roman"/>
+          <w:color w:val="9CDCFE"/>
+          <w:sz w:val="21"/>
+          <w:szCs w:val="21"/>
+          <w:lang w:val="en-US" w:eastAsia="nl-NL"/>
+        </w:rPr>
+        <w:t>data</w:t>
+      </w:r>
+      <w:r>
+        <w:rPr>
+          <w:rFonts w:ascii="Consolas" w:eastAsia="Times New Roman" w:hAnsi="Consolas" w:cs="Times New Roman"/>
+          <w:color w:val="D4D4D4"/>
+          <w:sz w:val="21"/>
+          <w:szCs w:val="21"/>
+          <w:lang w:val="en-US" w:eastAsia="nl-NL"/>
+        </w:rPr>
+        <w:t>.</w:t>
+      </w:r>
+      <w:r>
+        <w:rPr>
+          <w:rFonts w:ascii="Consolas" w:eastAsia="Times New Roman" w:hAnsi="Consolas" w:cs="Times New Roman"/>
+          <w:color w:val="9CDCFE"/>
+          <w:sz w:val="21"/>
+          <w:szCs w:val="21"/>
+          <w:lang w:val="en-US" w:eastAsia="nl-NL"/>
+        </w:rPr>
+        <w:t>length</w:t>
+      </w:r>
+      <w:r>
+        <w:rPr>
+          <w:rFonts w:ascii="Consolas" w:eastAsia="Times New Roman" w:hAnsi="Consolas" w:cs="Times New Roman"/>
+          <w:color w:val="D4D4D4"/>
+          <w:sz w:val="21"/>
+          <w:szCs w:val="21"/>
+          <w:lang w:val="en-US" w:eastAsia="nl-NL"/>
+        </w:rPr>
+        <w:t xml:space="preserve"> == </w:t>
+      </w:r>
+      <w:r>
+        <w:rPr>
+          <w:rFonts w:ascii="Consolas" w:eastAsia="Times New Roman" w:hAnsi="Consolas" w:cs="Times New Roman"/>
+          <w:color w:val="B5CEA8"/>
+          <w:sz w:val="21"/>
+          <w:szCs w:val="21"/>
+          <w:lang w:val="en-US" w:eastAsia="nl-NL"/>
+        </w:rPr>
+        <w:t>0</w:t>
+      </w:r>
+      <w:r>
+        <w:rPr>
+          <w:rFonts w:ascii="Consolas" w:eastAsia="Times New Roman" w:hAnsi="Consolas" w:cs="Times New Roman"/>
+          <w:color w:val="D4D4D4"/>
+          <w:sz w:val="21"/>
+          <w:szCs w:val="21"/>
+          <w:lang w:val="en-US" w:eastAsia="nl-NL"/>
+        </w:rPr>
+        <w:t>){</w:t>
+      </w:r>
+    </w:p>
+    <w:p>
+      <w:pPr>
+        <w:shd w:val="clear" w:color="auto" w:fill="1E1E1E"/>
+        <w:spacing w:after="0" w:line="285" w:lineRule="atLeast"/>
+        <w:rPr>
+          <w:rFonts w:ascii="Consolas" w:eastAsia="Times New Roman" w:hAnsi="Consolas" w:cs="Times New Roman"/>
+          <w:color w:val="D4D4D4"/>
+          <w:sz w:val="21"/>
+          <w:szCs w:val="21"/>
+          <w:lang w:val="en-US" w:eastAsia="nl-NL"/>
+        </w:rPr>
+      </w:pPr>
+      <w:r>
+        <w:rPr>
+          <w:rFonts w:ascii="Consolas" w:eastAsia="Times New Roman" w:hAnsi="Consolas" w:cs="Times New Roman"/>
+          <w:color w:val="D4D4D4"/>
+          <w:sz w:val="21"/>
+          <w:szCs w:val="21"/>
+          <w:lang w:val="en-US" w:eastAsia="nl-NL"/>
+        </w:rPr>
+        <w:t xml:space="preserve">                 </w:t>
+      </w:r>
+      <w:r>
+        <w:rPr>
+          <w:rFonts w:ascii="Consolas" w:eastAsia="Times New Roman" w:hAnsi="Consolas" w:cs="Times New Roman"/>
+          <w:color w:val="569CD6"/>
+          <w:sz w:val="21"/>
+          <w:szCs w:val="21"/>
+          <w:lang w:val="en-US" w:eastAsia="nl-NL"/>
+        </w:rPr>
+        <w:t>var</w:t>
+      </w:r>
+      <w:r>
+        <w:rPr>
+          <w:rFonts w:ascii="Consolas" w:eastAsia="Times New Roman" w:hAnsi="Consolas" w:cs="Times New Roman"/>
+          <w:color w:val="D4D4D4"/>
+          <w:sz w:val="21"/>
+          <w:szCs w:val="21"/>
+          <w:lang w:val="en-US" w:eastAsia="nl-NL"/>
+        </w:rPr>
+        <w:t xml:space="preserve"> </w:t>
+      </w:r>
+      <w:r>
+        <w:rPr>
+          <w:rFonts w:ascii="Consolas" w:eastAsia="Times New Roman" w:hAnsi="Consolas" w:cs="Times New Roman"/>
+          <w:color w:val="9CDCFE"/>
+          <w:sz w:val="21"/>
+          <w:szCs w:val="21"/>
+          <w:lang w:val="en-US" w:eastAsia="nl-NL"/>
+        </w:rPr>
+        <w:t>html</w:t>
+      </w:r>
+      <w:r>
+        <w:rPr>
+          <w:rFonts w:ascii="Consolas" w:eastAsia="Times New Roman" w:hAnsi="Consolas" w:cs="Times New Roman"/>
+          <w:color w:val="D4D4D4"/>
+          <w:sz w:val="21"/>
+          <w:szCs w:val="21"/>
+          <w:lang w:val="en-US" w:eastAsia="nl-NL"/>
+        </w:rPr>
+        <w:t xml:space="preserve"> = </w:t>
+      </w:r>
+      <w:r>
+        <w:rPr>
+          <w:rFonts w:ascii="Consolas" w:eastAsia="Times New Roman" w:hAnsi="Consolas" w:cs="Times New Roman"/>
+          <w:color w:val="CE9178"/>
+          <w:sz w:val="21"/>
+          <w:szCs w:val="21"/>
+          <w:lang w:val="en-US" w:eastAsia="nl-NL"/>
+        </w:rPr>
+        <w:t>""</w:t>
+      </w:r>
+      <w:r>
+        <w:rPr>
+          <w:rFonts w:ascii="Consolas" w:eastAsia="Times New Roman" w:hAnsi="Consolas" w:cs="Times New Roman"/>
+          <w:color w:val="D4D4D4"/>
+          <w:sz w:val="21"/>
+          <w:szCs w:val="21"/>
+          <w:lang w:val="en-US" w:eastAsia="nl-NL"/>
+        </w:rPr>
+        <w:t>;</w:t>
+      </w:r>
+    </w:p>
+    <w:p>
+      <w:pPr>
+        <w:shd w:val="clear" w:color="auto" w:fill="1E1E1E"/>
+        <w:spacing w:after="0" w:line="285" w:lineRule="atLeast"/>
+        <w:rPr>
+          <w:rFonts w:ascii="Consolas" w:eastAsia="Times New Roman" w:hAnsi="Consolas" w:cs="Times New Roman"/>
+          <w:color w:val="D4D4D4"/>
+          <w:sz w:val="21"/>
+          <w:szCs w:val="21"/>
+          <w:lang w:val="en-US" w:eastAsia="nl-NL"/>
+        </w:rPr>
+      </w:pPr>
+      <w:r>
+        <w:rPr>
+          <w:rFonts w:ascii="Consolas" w:eastAsia="Times New Roman" w:hAnsi="Consolas" w:cs="Times New Roman"/>
+          <w:color w:val="D4D4D4"/>
+          <w:sz w:val="21"/>
+          <w:szCs w:val="21"/>
+          <w:lang w:val="en-US" w:eastAsia="nl-NL"/>
+        </w:rPr>
+        <w:t xml:space="preserve">            }</w:t>
+      </w:r>
+      <w:r>
+        <w:rPr>
+          <w:rFonts w:ascii="Consolas" w:eastAsia="Times New Roman" w:hAnsi="Consolas" w:cs="Times New Roman"/>
+          <w:color w:val="C586C0"/>
+          <w:sz w:val="21"/>
+          <w:szCs w:val="21"/>
+          <w:lang w:val="en-US" w:eastAsia="nl-NL"/>
+        </w:rPr>
+        <w:t>else</w:t>
+      </w:r>
+      <w:r>
+        <w:rPr>
+          <w:rFonts w:ascii="Consolas" w:eastAsia="Times New Roman" w:hAnsi="Consolas" w:cs="Times New Roman"/>
+          <w:color w:val="D4D4D4"/>
+          <w:sz w:val="21"/>
+          <w:szCs w:val="21"/>
+          <w:lang w:val="en-US" w:eastAsia="nl-NL"/>
+        </w:rPr>
+        <w:t>{</w:t>
+      </w:r>
+    </w:p>
+    <w:p>
+      <w:pPr>
+        <w:shd w:val="clear" w:color="auto" w:fill="1E1E1E"/>
+        <w:spacing w:after="0" w:line="285" w:lineRule="atLeast"/>
+        <w:rPr>
+          <w:rFonts w:ascii="Consolas" w:eastAsia="Times New Roman" w:hAnsi="Consolas" w:cs="Times New Roman"/>
+          <w:color w:val="D4D4D4"/>
+          <w:sz w:val="21"/>
+          <w:szCs w:val="21"/>
+          <w:lang w:val="en-US" w:eastAsia="nl-NL"/>
+        </w:rPr>
+      </w:pPr>
+      <w:r>
+        <w:rPr>
+          <w:rFonts w:ascii="Consolas" w:eastAsia="Times New Roman" w:hAnsi="Consolas" w:cs="Times New Roman"/>
+          <w:color w:val="D4D4D4"/>
+          <w:sz w:val="21"/>
+          <w:szCs w:val="21"/>
+          <w:lang w:val="en-US" w:eastAsia="nl-NL"/>
+        </w:rPr>
+        <w:t xml:space="preserve">                </w:t>
+      </w:r>
+      <w:r>
+        <w:rPr>
+          <w:rFonts w:ascii="Consolas" w:eastAsia="Times New Roman" w:hAnsi="Consolas" w:cs="Times New Roman"/>
+          <w:color w:val="569CD6"/>
+          <w:sz w:val="21"/>
+          <w:szCs w:val="21"/>
+          <w:lang w:val="en-US" w:eastAsia="nl-NL"/>
+        </w:rPr>
+        <w:t>var</w:t>
+      </w:r>
+      <w:r>
+        <w:rPr>
+          <w:rFonts w:ascii="Consolas" w:eastAsia="Times New Roman" w:hAnsi="Consolas" w:cs="Times New Roman"/>
+          <w:color w:val="D4D4D4"/>
+          <w:sz w:val="21"/>
+          <w:szCs w:val="21"/>
+          <w:lang w:val="en-US" w:eastAsia="nl-NL"/>
+        </w:rPr>
+        <w:t xml:space="preserve"> </w:t>
+      </w:r>
+      <w:r>
+        <w:rPr>
+          <w:rFonts w:ascii="Consolas" w:eastAsia="Times New Roman" w:hAnsi="Consolas" w:cs="Times New Roman"/>
+          <w:color w:val="9CDCFE"/>
+          <w:sz w:val="21"/>
+          <w:szCs w:val="21"/>
+          <w:lang w:val="en-US" w:eastAsia="nl-NL"/>
+        </w:rPr>
+        <w:t>html</w:t>
+      </w:r>
+      <w:r>
+        <w:rPr>
+          <w:rFonts w:ascii="Consolas" w:eastAsia="Times New Roman" w:hAnsi="Consolas" w:cs="Times New Roman"/>
+          <w:color w:val="D4D4D4"/>
+          <w:sz w:val="21"/>
+          <w:szCs w:val="21"/>
+          <w:lang w:val="en-US" w:eastAsia="nl-NL"/>
+        </w:rPr>
+        <w:t xml:space="preserve"> = </w:t>
+      </w:r>
+      <w:r>
+        <w:rPr>
+          <w:rFonts w:ascii="Consolas" w:eastAsia="Times New Roman" w:hAnsi="Consolas" w:cs="Times New Roman"/>
+          <w:color w:val="CE9178"/>
+          <w:sz w:val="21"/>
+          <w:szCs w:val="21"/>
+          <w:lang w:val="en-US" w:eastAsia="nl-NL"/>
+        </w:rPr>
+        <w:t>"&lt;option disabled selected&gt; Kies een subrubriek &lt;/option&gt;"</w:t>
+      </w:r>
+      <w:r>
+        <w:rPr>
+          <w:rFonts w:ascii="Consolas" w:eastAsia="Times New Roman" w:hAnsi="Consolas" w:cs="Times New Roman"/>
+          <w:color w:val="D4D4D4"/>
+          <w:sz w:val="21"/>
+          <w:szCs w:val="21"/>
+          <w:lang w:val="en-US" w:eastAsia="nl-NL"/>
+        </w:rPr>
+        <w:t>;</w:t>
+      </w:r>
+    </w:p>
+    <w:p>
+      <w:pPr>
+        <w:shd w:val="clear" w:color="auto" w:fill="1E1E1E"/>
+        <w:spacing w:after="0" w:line="285" w:lineRule="atLeast"/>
+        <w:rPr>
+          <w:rFonts w:ascii="Consolas" w:eastAsia="Times New Roman" w:hAnsi="Consolas" w:cs="Times New Roman"/>
+          <w:color w:val="D4D4D4"/>
+          <w:sz w:val="21"/>
+          <w:szCs w:val="21"/>
+          <w:lang w:val="en-US" w:eastAsia="nl-NL"/>
+        </w:rPr>
+      </w:pPr>
+      <w:r>
+        <w:rPr>
+          <w:rFonts w:ascii="Consolas" w:eastAsia="Times New Roman" w:hAnsi="Consolas" w:cs="Times New Roman"/>
+          <w:color w:val="D4D4D4"/>
+          <w:sz w:val="21"/>
+          <w:szCs w:val="21"/>
+          <w:lang w:val="en-US" w:eastAsia="nl-NL"/>
+        </w:rPr>
+        <w:t xml:space="preserve">            }</w:t>
+      </w:r>
+    </w:p>
+    <w:p>
+      <w:pPr>
+        <w:shd w:val="clear" w:color="auto" w:fill="1E1E1E"/>
+        <w:spacing w:after="0" w:line="285" w:lineRule="atLeast"/>
+        <w:rPr>
+          <w:rFonts w:ascii="Consolas" w:eastAsia="Times New Roman" w:hAnsi="Consolas" w:cs="Times New Roman"/>
+          <w:color w:val="D4D4D4"/>
+          <w:sz w:val="21"/>
+          <w:szCs w:val="21"/>
+          <w:lang w:val="en-US" w:eastAsia="nl-NL"/>
+        </w:rPr>
+      </w:pPr>
+    </w:p>
+    <w:p>
+      <w:pPr>
+        <w:shd w:val="clear" w:color="auto" w:fill="1E1E1E"/>
+        <w:spacing w:after="0" w:line="285" w:lineRule="atLeast"/>
+        <w:rPr>
+          <w:rFonts w:ascii="Consolas" w:eastAsia="Times New Roman" w:hAnsi="Consolas" w:cs="Times New Roman"/>
+          <w:color w:val="D4D4D4"/>
+          <w:sz w:val="21"/>
+          <w:szCs w:val="21"/>
+          <w:lang w:val="en-US" w:eastAsia="nl-NL"/>
+        </w:rPr>
+      </w:pPr>
+      <w:r>
+        <w:rPr>
+          <w:rFonts w:ascii="Consolas" w:eastAsia="Times New Roman" w:hAnsi="Consolas" w:cs="Times New Roman"/>
+          <w:color w:val="D4D4D4"/>
+          <w:sz w:val="21"/>
+          <w:szCs w:val="21"/>
+          <w:lang w:val="en-US" w:eastAsia="nl-NL"/>
+        </w:rPr>
+        <w:t xml:space="preserve">            </w:t>
+      </w:r>
+      <w:r>
+        <w:rPr>
+          <w:rFonts w:ascii="Consolas" w:eastAsia="Times New Roman" w:hAnsi="Consolas" w:cs="Times New Roman"/>
+          <w:color w:val="C586C0"/>
+          <w:sz w:val="21"/>
+          <w:szCs w:val="21"/>
+          <w:lang w:val="en-US" w:eastAsia="nl-NL"/>
+        </w:rPr>
+        <w:t>for</w:t>
+      </w:r>
+      <w:r>
+        <w:rPr>
+          <w:rFonts w:ascii="Consolas" w:eastAsia="Times New Roman" w:hAnsi="Consolas" w:cs="Times New Roman"/>
+          <w:color w:val="D4D4D4"/>
+          <w:sz w:val="21"/>
+          <w:szCs w:val="21"/>
+          <w:lang w:val="en-US" w:eastAsia="nl-NL"/>
+        </w:rPr>
+        <w:t>(</w:t>
+      </w:r>
+      <w:r>
+        <w:rPr>
+          <w:rFonts w:ascii="Consolas" w:eastAsia="Times New Roman" w:hAnsi="Consolas" w:cs="Times New Roman"/>
+          <w:color w:val="569CD6"/>
+          <w:sz w:val="21"/>
+          <w:szCs w:val="21"/>
+          <w:lang w:val="en-US" w:eastAsia="nl-NL"/>
+        </w:rPr>
+        <w:t>var</w:t>
+      </w:r>
+      <w:r>
+        <w:rPr>
+          <w:rFonts w:ascii="Consolas" w:eastAsia="Times New Roman" w:hAnsi="Consolas" w:cs="Times New Roman"/>
+          <w:color w:val="D4D4D4"/>
+          <w:sz w:val="21"/>
+          <w:szCs w:val="21"/>
+          <w:lang w:val="en-US" w:eastAsia="nl-NL"/>
+        </w:rPr>
+        <w:t xml:space="preserve"> </w:t>
+      </w:r>
+      <w:r>
+        <w:rPr>
+          <w:rFonts w:ascii="Consolas" w:eastAsia="Times New Roman" w:hAnsi="Consolas" w:cs="Times New Roman"/>
+          <w:color w:val="9CDCFE"/>
+          <w:sz w:val="21"/>
+          <w:szCs w:val="21"/>
+          <w:lang w:val="en-US" w:eastAsia="nl-NL"/>
+        </w:rPr>
+        <w:t>a</w:t>
+      </w:r>
+      <w:r>
+        <w:rPr>
+          <w:rFonts w:ascii="Consolas" w:eastAsia="Times New Roman" w:hAnsi="Consolas" w:cs="Times New Roman"/>
+          <w:color w:val="D4D4D4"/>
+          <w:sz w:val="21"/>
+          <w:szCs w:val="21"/>
+          <w:lang w:val="en-US" w:eastAsia="nl-NL"/>
+        </w:rPr>
+        <w:t xml:space="preserve"> = </w:t>
+      </w:r>
+      <w:r>
+        <w:rPr>
+          <w:rFonts w:ascii="Consolas" w:eastAsia="Times New Roman" w:hAnsi="Consolas" w:cs="Times New Roman"/>
+          <w:color w:val="B5CEA8"/>
+          <w:sz w:val="21"/>
+          <w:szCs w:val="21"/>
+          <w:lang w:val="en-US" w:eastAsia="nl-NL"/>
+        </w:rPr>
+        <w:t>0</w:t>
+      </w:r>
+      <w:r>
+        <w:rPr>
+          <w:rFonts w:ascii="Consolas" w:eastAsia="Times New Roman" w:hAnsi="Consolas" w:cs="Times New Roman"/>
+          <w:color w:val="D4D4D4"/>
+          <w:sz w:val="21"/>
+          <w:szCs w:val="21"/>
+          <w:lang w:val="en-US" w:eastAsia="nl-NL"/>
+        </w:rPr>
+        <w:t xml:space="preserve">; </w:t>
+      </w:r>
+      <w:r>
+        <w:rPr>
+          <w:rFonts w:ascii="Consolas" w:eastAsia="Times New Roman" w:hAnsi="Consolas" w:cs="Times New Roman"/>
+          <w:color w:val="9CDCFE"/>
+          <w:sz w:val="21"/>
+          <w:szCs w:val="21"/>
+          <w:lang w:val="en-US" w:eastAsia="nl-NL"/>
+        </w:rPr>
+        <w:t>a</w:t>
+      </w:r>
+      <w:r>
+        <w:rPr>
+          <w:rFonts w:ascii="Consolas" w:eastAsia="Times New Roman" w:hAnsi="Consolas" w:cs="Times New Roman"/>
+          <w:color w:val="D4D4D4"/>
+          <w:sz w:val="21"/>
+          <w:szCs w:val="21"/>
+          <w:lang w:val="en-US" w:eastAsia="nl-NL"/>
+        </w:rPr>
+        <w:t xml:space="preserve"> &lt; </w:t>
+      </w:r>
+      <w:r>
+        <w:rPr>
+          <w:rFonts w:ascii="Consolas" w:eastAsia="Times New Roman" w:hAnsi="Consolas" w:cs="Times New Roman"/>
+          <w:color w:val="9CDCFE"/>
+          <w:sz w:val="21"/>
+          <w:szCs w:val="21"/>
+          <w:lang w:val="en-US" w:eastAsia="nl-NL"/>
+        </w:rPr>
+        <w:t>data</w:t>
+      </w:r>
+      <w:r>
+        <w:rPr>
+          <w:rFonts w:ascii="Consolas" w:eastAsia="Times New Roman" w:hAnsi="Consolas" w:cs="Times New Roman"/>
+          <w:color w:val="D4D4D4"/>
+          <w:sz w:val="21"/>
+          <w:szCs w:val="21"/>
+          <w:lang w:val="en-US" w:eastAsia="nl-NL"/>
+        </w:rPr>
+        <w:t>.</w:t>
+      </w:r>
+      <w:r>
+        <w:rPr>
+          <w:rFonts w:ascii="Consolas" w:eastAsia="Times New Roman" w:hAnsi="Consolas" w:cs="Times New Roman"/>
+          <w:color w:val="9CDCFE"/>
+          <w:sz w:val="21"/>
+          <w:szCs w:val="21"/>
+          <w:lang w:val="en-US" w:eastAsia="nl-NL"/>
+        </w:rPr>
+        <w:t>length</w:t>
+      </w:r>
+      <w:r>
+        <w:rPr>
+          <w:rFonts w:ascii="Consolas" w:eastAsia="Times New Roman" w:hAnsi="Consolas" w:cs="Times New Roman"/>
+          <w:color w:val="D4D4D4"/>
+          <w:sz w:val="21"/>
+          <w:szCs w:val="21"/>
+          <w:lang w:val="en-US" w:eastAsia="nl-NL"/>
+        </w:rPr>
+        <w:t xml:space="preserve">; </w:t>
+      </w:r>
+      <w:r>
+        <w:rPr>
+          <w:rFonts w:ascii="Consolas" w:eastAsia="Times New Roman" w:hAnsi="Consolas" w:cs="Times New Roman"/>
+          <w:color w:val="9CDCFE"/>
+          <w:sz w:val="21"/>
+          <w:szCs w:val="21"/>
+          <w:lang w:val="en-US" w:eastAsia="nl-NL"/>
+        </w:rPr>
+        <w:t>a</w:t>
+      </w:r>
+      <w:r>
+        <w:rPr>
+          <w:rFonts w:ascii="Consolas" w:eastAsia="Times New Roman" w:hAnsi="Consolas" w:cs="Times New Roman"/>
+          <w:color w:val="D4D4D4"/>
+          <w:sz w:val="21"/>
+          <w:szCs w:val="21"/>
+          <w:lang w:val="en-US" w:eastAsia="nl-NL"/>
+        </w:rPr>
+        <w:t>++){</w:t>
+      </w:r>
+    </w:p>
+    <w:p>
+      <w:pPr>
+        <w:shd w:val="clear" w:color="auto" w:fill="1E1E1E"/>
+        <w:spacing w:after="0" w:line="285" w:lineRule="atLeast"/>
+        <w:rPr>
+          <w:rFonts w:ascii="Consolas" w:eastAsia="Times New Roman" w:hAnsi="Consolas" w:cs="Times New Roman"/>
+          <w:color w:val="D4D4D4"/>
+          <w:sz w:val="21"/>
+          <w:szCs w:val="21"/>
+          <w:lang w:val="en-US" w:eastAsia="nl-NL"/>
+        </w:rPr>
+      </w:pPr>
+      <w:r>
+        <w:rPr>
+          <w:rFonts w:ascii="Consolas" w:eastAsia="Times New Roman" w:hAnsi="Consolas" w:cs="Times New Roman"/>
+          <w:color w:val="D4D4D4"/>
+          <w:sz w:val="21"/>
+          <w:szCs w:val="21"/>
+          <w:lang w:val="en-US" w:eastAsia="nl-NL"/>
+        </w:rPr>
+        <w:t xml:space="preserve">                </w:t>
+      </w:r>
+      <w:r>
+        <w:rPr>
+          <w:rFonts w:ascii="Consolas" w:eastAsia="Times New Roman" w:hAnsi="Consolas" w:cs="Times New Roman"/>
+          <w:color w:val="9CDCFE"/>
+          <w:sz w:val="21"/>
+          <w:szCs w:val="21"/>
+          <w:lang w:val="en-US" w:eastAsia="nl-NL"/>
+        </w:rPr>
+        <w:t>html</w:t>
+      </w:r>
+      <w:r>
+        <w:rPr>
+          <w:rFonts w:ascii="Consolas" w:eastAsia="Times New Roman" w:hAnsi="Consolas" w:cs="Times New Roman"/>
+          <w:color w:val="D4D4D4"/>
+          <w:sz w:val="21"/>
+          <w:szCs w:val="21"/>
+          <w:lang w:val="en-US" w:eastAsia="nl-NL"/>
+        </w:rPr>
+        <w:t xml:space="preserve"> += </w:t>
+      </w:r>
+      <w:r>
+        <w:rPr>
+          <w:rFonts w:ascii="Consolas" w:eastAsia="Times New Roman" w:hAnsi="Consolas" w:cs="Times New Roman"/>
+          <w:color w:val="CE9178"/>
+          <w:sz w:val="21"/>
+          <w:szCs w:val="21"/>
+          <w:lang w:val="en-US" w:eastAsia="nl-NL"/>
+        </w:rPr>
+        <w:t>"&lt;option value='"</w:t>
+      </w:r>
+      <w:r>
+        <w:rPr>
+          <w:rFonts w:ascii="Consolas" w:eastAsia="Times New Roman" w:hAnsi="Consolas" w:cs="Times New Roman"/>
+          <w:color w:val="D4D4D4"/>
+          <w:sz w:val="21"/>
+          <w:szCs w:val="21"/>
+          <w:lang w:val="en-US" w:eastAsia="nl-NL"/>
+        </w:rPr>
+        <w:t xml:space="preserve"> + </w:t>
+      </w:r>
+      <w:r>
+        <w:rPr>
+          <w:rFonts w:ascii="Consolas" w:eastAsia="Times New Roman" w:hAnsi="Consolas" w:cs="Times New Roman"/>
+          <w:color w:val="9CDCFE"/>
+          <w:sz w:val="21"/>
+          <w:szCs w:val="21"/>
+          <w:lang w:val="en-US" w:eastAsia="nl-NL"/>
+        </w:rPr>
+        <w:t>data</w:t>
+      </w:r>
+      <w:r>
+        <w:rPr>
+          <w:rFonts w:ascii="Consolas" w:eastAsia="Times New Roman" w:hAnsi="Consolas" w:cs="Times New Roman"/>
+          <w:color w:val="D4D4D4"/>
+          <w:sz w:val="21"/>
+          <w:szCs w:val="21"/>
+          <w:lang w:val="en-US" w:eastAsia="nl-NL"/>
+        </w:rPr>
+        <w:t>[</w:t>
+      </w:r>
+      <w:r>
+        <w:rPr>
+          <w:rFonts w:ascii="Consolas" w:eastAsia="Times New Roman" w:hAnsi="Consolas" w:cs="Times New Roman"/>
+          <w:color w:val="9CDCFE"/>
+          <w:sz w:val="21"/>
+          <w:szCs w:val="21"/>
+          <w:lang w:val="en-US" w:eastAsia="nl-NL"/>
+        </w:rPr>
+        <w:t>a</w:t>
+      </w:r>
+      <w:r>
+        <w:rPr>
+          <w:rFonts w:ascii="Consolas" w:eastAsia="Times New Roman" w:hAnsi="Consolas" w:cs="Times New Roman"/>
+          <w:color w:val="D4D4D4"/>
+          <w:sz w:val="21"/>
+          <w:szCs w:val="21"/>
+          <w:lang w:val="en-US" w:eastAsia="nl-NL"/>
+        </w:rPr>
+        <w:t>].</w:t>
+      </w:r>
+      <w:r>
+        <w:rPr>
+          <w:rFonts w:ascii="Consolas" w:eastAsia="Times New Roman" w:hAnsi="Consolas" w:cs="Times New Roman"/>
+          <w:color w:val="9CDCFE"/>
+          <w:sz w:val="21"/>
+          <w:szCs w:val="21"/>
+          <w:lang w:val="en-US" w:eastAsia="nl-NL"/>
+        </w:rPr>
+        <w:t>rubrieknummer</w:t>
+      </w:r>
+      <w:r>
+        <w:rPr>
+          <w:rFonts w:ascii="Consolas" w:eastAsia="Times New Roman" w:hAnsi="Consolas" w:cs="Times New Roman"/>
+          <w:color w:val="D4D4D4"/>
+          <w:sz w:val="21"/>
+          <w:szCs w:val="21"/>
+          <w:lang w:val="en-US" w:eastAsia="nl-NL"/>
+        </w:rPr>
+        <w:t xml:space="preserve"> + </w:t>
+      </w:r>
+      <w:r>
+        <w:rPr>
+          <w:rFonts w:ascii="Consolas" w:eastAsia="Times New Roman" w:hAnsi="Consolas" w:cs="Times New Roman"/>
+          <w:color w:val="CE9178"/>
+          <w:sz w:val="21"/>
+          <w:szCs w:val="21"/>
+          <w:lang w:val="en-US" w:eastAsia="nl-NL"/>
+        </w:rPr>
+        <w:t>"'&gt;"</w:t>
+      </w:r>
+      <w:r>
+        <w:rPr>
+          <w:rFonts w:ascii="Consolas" w:eastAsia="Times New Roman" w:hAnsi="Consolas" w:cs="Times New Roman"/>
+          <w:color w:val="D4D4D4"/>
+          <w:sz w:val="21"/>
+          <w:szCs w:val="21"/>
+          <w:lang w:val="en-US" w:eastAsia="nl-NL"/>
+        </w:rPr>
+        <w:t xml:space="preserve">+ </w:t>
+      </w:r>
+      <w:r>
+        <w:rPr>
+          <w:rFonts w:ascii="Consolas" w:eastAsia="Times New Roman" w:hAnsi="Consolas" w:cs="Times New Roman"/>
+          <w:color w:val="9CDCFE"/>
+          <w:sz w:val="21"/>
+          <w:szCs w:val="21"/>
+          <w:lang w:val="en-US" w:eastAsia="nl-NL"/>
+        </w:rPr>
+        <w:t>data</w:t>
+      </w:r>
+      <w:r>
+        <w:rPr>
+          <w:rFonts w:ascii="Consolas" w:eastAsia="Times New Roman" w:hAnsi="Consolas" w:cs="Times New Roman"/>
+          <w:color w:val="D4D4D4"/>
+          <w:sz w:val="21"/>
+          <w:szCs w:val="21"/>
+          <w:lang w:val="en-US" w:eastAsia="nl-NL"/>
+        </w:rPr>
+        <w:t>[</w:t>
+      </w:r>
+      <w:r>
+        <w:rPr>
+          <w:rFonts w:ascii="Consolas" w:eastAsia="Times New Roman" w:hAnsi="Consolas" w:cs="Times New Roman"/>
+          <w:color w:val="9CDCFE"/>
+          <w:sz w:val="21"/>
+          <w:szCs w:val="21"/>
+          <w:lang w:val="en-US" w:eastAsia="nl-NL"/>
+        </w:rPr>
+        <w:t>a</w:t>
+      </w:r>
+      <w:r>
+        <w:rPr>
+          <w:rFonts w:ascii="Consolas" w:eastAsia="Times New Roman" w:hAnsi="Consolas" w:cs="Times New Roman"/>
+          <w:color w:val="D4D4D4"/>
+          <w:sz w:val="21"/>
+          <w:szCs w:val="21"/>
+          <w:lang w:val="en-US" w:eastAsia="nl-NL"/>
+        </w:rPr>
+        <w:t>].</w:t>
+      </w:r>
+      <w:r>
+        <w:rPr>
+          <w:rFonts w:ascii="Consolas" w:eastAsia="Times New Roman" w:hAnsi="Consolas" w:cs="Times New Roman"/>
+          <w:color w:val="9CDCFE"/>
+          <w:sz w:val="21"/>
+          <w:szCs w:val="21"/>
+          <w:lang w:val="en-US" w:eastAsia="nl-NL"/>
+        </w:rPr>
+        <w:t>rubrieknaam</w:t>
+      </w:r>
+      <w:r>
+        <w:rPr>
+          <w:rFonts w:ascii="Consolas" w:eastAsia="Times New Roman" w:hAnsi="Consolas" w:cs="Times New Roman"/>
+          <w:color w:val="D4D4D4"/>
+          <w:sz w:val="21"/>
+          <w:szCs w:val="21"/>
+          <w:lang w:val="en-US" w:eastAsia="nl-NL"/>
+        </w:rPr>
+        <w:t xml:space="preserve"> +</w:t>
+      </w:r>
+      <w:r>
+        <w:rPr>
+          <w:rFonts w:ascii="Consolas" w:eastAsia="Times New Roman" w:hAnsi="Consolas" w:cs="Times New Roman"/>
+          <w:color w:val="CE9178"/>
+          <w:sz w:val="21"/>
+          <w:szCs w:val="21"/>
+          <w:lang w:val="en-US" w:eastAsia="nl-NL"/>
+        </w:rPr>
+        <w:t>"&lt;/option&gt;"</w:t>
+      </w:r>
+      <w:r>
+        <w:rPr>
+          <w:rFonts w:ascii="Consolas" w:eastAsia="Times New Roman" w:hAnsi="Consolas" w:cs="Times New Roman"/>
+          <w:color w:val="D4D4D4"/>
+          <w:sz w:val="21"/>
+          <w:szCs w:val="21"/>
+          <w:lang w:val="en-US" w:eastAsia="nl-NL"/>
+        </w:rPr>
+        <w:t>;</w:t>
+      </w:r>
+    </w:p>
+    <w:p>
+      <w:pPr>
+        <w:shd w:val="clear" w:color="auto" w:fill="1E1E1E"/>
+        <w:spacing w:after="0" w:line="285" w:lineRule="atLeast"/>
+        <w:rPr>
+          <w:rFonts w:ascii="Consolas" w:eastAsia="Times New Roman" w:hAnsi="Consolas" w:cs="Times New Roman"/>
+          <w:color w:val="D4D4D4"/>
+          <w:sz w:val="21"/>
+          <w:szCs w:val="21"/>
+          <w:lang w:val="en-US" w:eastAsia="nl-NL"/>
+        </w:rPr>
+      </w:pPr>
+      <w:r>
+        <w:rPr>
+          <w:rFonts w:ascii="Consolas" w:eastAsia="Times New Roman" w:hAnsi="Consolas" w:cs="Times New Roman"/>
+          <w:color w:val="D4D4D4"/>
+          <w:sz w:val="21"/>
+          <w:szCs w:val="21"/>
+          <w:lang w:val="en-US" w:eastAsia="nl-NL"/>
+        </w:rPr>
+        <w:t xml:space="preserve">            }</w:t>
+      </w:r>
+    </w:p>
+    <w:p>
+      <w:pPr>
+        <w:shd w:val="clear" w:color="auto" w:fill="1E1E1E"/>
+        <w:spacing w:after="0" w:line="285" w:lineRule="atLeast"/>
+        <w:rPr>
+          <w:rFonts w:ascii="Consolas" w:eastAsia="Times New Roman" w:hAnsi="Consolas" w:cs="Times New Roman"/>
+          <w:color w:val="D4D4D4"/>
+          <w:sz w:val="21"/>
+          <w:szCs w:val="21"/>
+          <w:lang w:val="en-US" w:eastAsia="nl-NL"/>
+        </w:rPr>
+      </w:pPr>
+      <w:r>
+        <w:rPr>
+          <w:rFonts w:ascii="Consolas" w:eastAsia="Times New Roman" w:hAnsi="Consolas" w:cs="Times New Roman"/>
+          <w:color w:val="D4D4D4"/>
+          <w:sz w:val="21"/>
+          <w:szCs w:val="21"/>
+          <w:lang w:val="en-US" w:eastAsia="nl-NL"/>
+        </w:rPr>
+        <w:t xml:space="preserve">            </w:t>
+      </w:r>
+    </w:p>
+    <w:p>
+      <w:pPr>
+        <w:shd w:val="clear" w:color="auto" w:fill="1E1E1E"/>
+        <w:spacing w:after="0" w:line="285" w:lineRule="atLeast"/>
+        <w:rPr>
+          <w:rFonts w:ascii="Consolas" w:eastAsia="Times New Roman" w:hAnsi="Consolas" w:cs="Times New Roman"/>
+          <w:color w:val="D4D4D4"/>
+          <w:sz w:val="21"/>
+          <w:szCs w:val="21"/>
+          <w:lang w:val="en-US" w:eastAsia="nl-NL"/>
+        </w:rPr>
+      </w:pPr>
+      <w:r>
+        <w:rPr>
+          <w:rFonts w:ascii="Consolas" w:eastAsia="Times New Roman" w:hAnsi="Consolas" w:cs="Times New Roman"/>
+          <w:color w:val="D4D4D4"/>
+          <w:sz w:val="21"/>
+          <w:szCs w:val="21"/>
+          <w:lang w:val="en-US" w:eastAsia="nl-NL"/>
+        </w:rPr>
+        <w:t xml:space="preserve">            </w:t>
+      </w:r>
+      <w:r>
+        <w:rPr>
+          <w:rFonts w:ascii="Consolas" w:eastAsia="Times New Roman" w:hAnsi="Consolas" w:cs="Times New Roman"/>
+          <w:color w:val="9CDCFE"/>
+          <w:sz w:val="21"/>
+          <w:szCs w:val="21"/>
+          <w:lang w:val="en-US" w:eastAsia="nl-NL"/>
+        </w:rPr>
+        <w:t>document</w:t>
+      </w:r>
+      <w:r>
+        <w:rPr>
+          <w:rFonts w:ascii="Consolas" w:eastAsia="Times New Roman" w:hAnsi="Consolas" w:cs="Times New Roman"/>
+          <w:color w:val="D4D4D4"/>
+          <w:sz w:val="21"/>
+          <w:szCs w:val="21"/>
+          <w:lang w:val="en-US" w:eastAsia="nl-NL"/>
+        </w:rPr>
+        <w:t>.</w:t>
+      </w:r>
+      <w:r>
+        <w:rPr>
+          <w:rFonts w:ascii="Consolas" w:eastAsia="Times New Roman" w:hAnsi="Consolas" w:cs="Times New Roman"/>
+          <w:color w:val="DCDCAA"/>
+          <w:sz w:val="21"/>
+          <w:szCs w:val="21"/>
+          <w:lang w:val="en-US" w:eastAsia="nl-NL"/>
+        </w:rPr>
+        <w:t>getElementById</w:t>
+      </w:r>
+      <w:r>
+        <w:rPr>
+          <w:rFonts w:ascii="Consolas" w:eastAsia="Times New Roman" w:hAnsi="Consolas" w:cs="Times New Roman"/>
+          <w:color w:val="D4D4D4"/>
+          <w:sz w:val="21"/>
+          <w:szCs w:val="21"/>
+          <w:lang w:val="en-US" w:eastAsia="nl-NL"/>
+        </w:rPr>
+        <w:t>(</w:t>
+      </w:r>
+      <w:r>
+        <w:rPr>
+          <w:rFonts w:ascii="Consolas" w:eastAsia="Times New Roman" w:hAnsi="Consolas" w:cs="Times New Roman"/>
+          <w:color w:val="CE9178"/>
+          <w:sz w:val="21"/>
+          <w:szCs w:val="21"/>
+          <w:lang w:val="en-US" w:eastAsia="nl-NL"/>
+        </w:rPr>
+        <w:t>"sub-rubriek"</w:t>
+      </w:r>
+      <w:r>
+        <w:rPr>
+          <w:rFonts w:ascii="Consolas" w:eastAsia="Times New Roman" w:hAnsi="Consolas" w:cs="Times New Roman"/>
+          <w:color w:val="D4D4D4"/>
+          <w:sz w:val="21"/>
+          <w:szCs w:val="21"/>
+          <w:lang w:val="en-US" w:eastAsia="nl-NL"/>
+        </w:rPr>
+        <w:t>).</w:t>
+      </w:r>
+      <w:r>
+        <w:rPr>
+          <w:rFonts w:ascii="Consolas" w:eastAsia="Times New Roman" w:hAnsi="Consolas" w:cs="Times New Roman"/>
+          <w:color w:val="9CDCFE"/>
+          <w:sz w:val="21"/>
+          <w:szCs w:val="21"/>
+          <w:lang w:val="en-US" w:eastAsia="nl-NL"/>
+        </w:rPr>
+        <w:t>innerHTML</w:t>
+      </w:r>
+      <w:r>
+        <w:rPr>
+          <w:rFonts w:ascii="Consolas" w:eastAsia="Times New Roman" w:hAnsi="Consolas" w:cs="Times New Roman"/>
+          <w:color w:val="D4D4D4"/>
+          <w:sz w:val="21"/>
+          <w:szCs w:val="21"/>
+          <w:lang w:val="en-US" w:eastAsia="nl-NL"/>
+        </w:rPr>
+        <w:t xml:space="preserve"> = </w:t>
+      </w:r>
+      <w:r>
+        <w:rPr>
+          <w:rFonts w:ascii="Consolas" w:eastAsia="Times New Roman" w:hAnsi="Consolas" w:cs="Times New Roman"/>
+          <w:color w:val="9CDCFE"/>
+          <w:sz w:val="21"/>
+          <w:szCs w:val="21"/>
+          <w:lang w:val="en-US" w:eastAsia="nl-NL"/>
+        </w:rPr>
+        <w:t>html</w:t>
+      </w:r>
+      <w:r>
+        <w:rPr>
+          <w:rFonts w:ascii="Consolas" w:eastAsia="Times New Roman" w:hAnsi="Consolas" w:cs="Times New Roman"/>
+          <w:color w:val="D4D4D4"/>
+          <w:sz w:val="21"/>
+          <w:szCs w:val="21"/>
+          <w:lang w:val="en-US" w:eastAsia="nl-NL"/>
+        </w:rPr>
+        <w:t>;</w:t>
+      </w:r>
+    </w:p>
+    <w:p>
+      <w:pPr>
+        <w:shd w:val="clear" w:color="auto" w:fill="1E1E1E"/>
+        <w:spacing w:after="0" w:line="285" w:lineRule="atLeast"/>
+        <w:rPr>
+          <w:rFonts w:ascii="Consolas" w:eastAsia="Times New Roman" w:hAnsi="Consolas" w:cs="Times New Roman"/>
+          <w:color w:val="D4D4D4"/>
+          <w:sz w:val="21"/>
+          <w:szCs w:val="21"/>
+          <w:lang w:val="en-US" w:eastAsia="nl-NL"/>
+        </w:rPr>
+      </w:pPr>
+      <w:r>
+        <w:rPr>
+          <w:rFonts w:ascii="Consolas" w:eastAsia="Times New Roman" w:hAnsi="Consolas" w:cs="Times New Roman"/>
+          <w:color w:val="D4D4D4"/>
+          <w:sz w:val="21"/>
+          <w:szCs w:val="21"/>
+          <w:lang w:val="en-US" w:eastAsia="nl-NL"/>
+        </w:rPr>
+        <w:t xml:space="preserve">        }</w:t>
+      </w:r>
+    </w:p>
+    <w:p>
+      <w:pPr>
+        <w:shd w:val="clear" w:color="auto" w:fill="1E1E1E"/>
+        <w:spacing w:after="0" w:line="285" w:lineRule="atLeast"/>
+        <w:rPr>
+          <w:rFonts w:ascii="Consolas" w:eastAsia="Times New Roman" w:hAnsi="Consolas" w:cs="Times New Roman"/>
+          <w:color w:val="D4D4D4"/>
+          <w:sz w:val="21"/>
+          <w:szCs w:val="21"/>
+          <w:lang w:val="en-US" w:eastAsia="nl-NL"/>
+        </w:rPr>
+      </w:pPr>
+    </w:p>
+    <w:p>
+      <w:pPr>
+        <w:shd w:val="clear" w:color="auto" w:fill="1E1E1E"/>
+        <w:spacing w:after="0" w:line="285" w:lineRule="atLeast"/>
+        <w:rPr>
+          <w:rFonts w:ascii="Consolas" w:eastAsia="Times New Roman" w:hAnsi="Consolas" w:cs="Times New Roman"/>
+          <w:color w:val="D4D4D4"/>
+          <w:sz w:val="21"/>
+          <w:szCs w:val="21"/>
+          <w:lang w:val="en-US" w:eastAsia="nl-NL"/>
+        </w:rPr>
+      </w:pPr>
+      <w:r>
+        <w:rPr>
+          <w:rFonts w:ascii="Consolas" w:eastAsia="Times New Roman" w:hAnsi="Consolas" w:cs="Times New Roman"/>
+          <w:color w:val="D4D4D4"/>
+          <w:sz w:val="21"/>
+          <w:szCs w:val="21"/>
+          <w:lang w:val="en-US" w:eastAsia="nl-NL"/>
+        </w:rPr>
+        <w:t xml:space="preserve">    };</w:t>
+      </w:r>
+    </w:p>
+    <w:p>
+      <w:pPr>
+        <w:rPr>
+          <w:i/>
+          <w:iCs/>
+        </w:rPr>
+      </w:pPr>
+      <w:r>
+        <w:rPr>
+          <w:i/>
+          <w:iCs/>
+        </w:rPr>
+        <w:t>Figuur @@: Het uitlezen van gevraagde data deel code</w:t>
+      </w:r>
+    </w:p>
+    <w:p>
+      <w:r>
+        <w:t>Als er nog een keer op dezelfde rubriek</w:t>
+      </w:r>
+      <w:r>
+        <w:t xml:space="preserve"> gedrukt wordt</w:t>
+      </w:r>
+      <w:r>
+        <w:t xml:space="preserve"> zal het</w:t>
+      </w:r>
+      <w:r>
+        <w:t xml:space="preserve"> gedeelte met sub-rubrieken</w:t>
+      </w:r>
+      <w:r>
+        <w:t xml:space="preserve"> inklappen en de HTML-code verwijderen zodat het voorkomt dat de pagina eigenlijk te veel html heeft en te lang moet laden. </w:t>
+      </w:r>
+    </w:p>
+    <w:p>
+      <w:pPr>
+        <w:pStyle w:val="Geenafstand"/>
+        <w:rPr>
+          <w:rStyle w:val="Kop2Char"/>
+        </w:rPr>
+      </w:pPr>
+      <w:r>
+        <w:t>Op het toevoegen van een voorwerp pagina kan je kiezen in een select box welke rubriek je voorwerp</w:t>
+      </w:r>
+      <w:r>
+        <w:t xml:space="preserve"> </w:t>
+      </w:r>
+      <w:r>
+        <w:t>moet worden</w:t>
+      </w:r>
+      <w:r>
+        <w:t xml:space="preserve"> weergegeven. Dit kan alleen op het laagste rubriek. </w:t>
+      </w:r>
+      <w:r>
+        <w:t xml:space="preserve">Als er een optie gekozen is zal er automatisch zoeken naar sub rubriek en die weergeven in de volgende select box. Totdat het op het laagste niveau is. Dit wordt verstuurd met het form naar de database. Dit werkt hetzelfde met het navigatie menu als er een rubriek gekozen is zal hij vragen naar </w:t>
+      </w:r>
+      <w:r>
+        <w:t>de</w:t>
+      </w:r>
+      <w:r>
+        <w:t xml:space="preserve"> bijbehorende</w:t>
+      </w:r>
       <w:bookmarkStart w:id="8" w:name="_GoBack"/>
       <w:bookmarkEnd w:id="8"/>
       <w:r>
-        <w:t xml:space="preserve">. </w:t>
-      </w:r>
-    </w:p>
-    <w:p/>
-    <w:p>
-      <w:pPr>
-        <w:pStyle w:val="Kop2"/>
-      </w:pPr>
-      <w:r>
-        <w:t>6.</w:t>
-      </w:r>
-      <w:r>
-        <w:t>3</w:t>
-      </w:r>
-      <w:r>
-        <w:t xml:space="preserve"> </w:t>
-      </w:r>
-      <w:r>
-        <w:t>Rubrieken</w:t>
-      </w:r>
-    </w:p>
-    <w:p>
-      <w:r>
-        <w:t xml:space="preserve">Bij het navigatie menu en </w:t>
-      </w:r>
-      <w:r>
-        <w:t>het kiezen van de laagste rubriek</w:t>
-      </w:r>
-      <w:r>
-        <w:t xml:space="preserve"> is er beide gebruik gemaakt van AJAX. AJAX is een manier om </w:t>
-      </w:r>
-      <w:r>
-        <w:t xml:space="preserve">informatie op te vragen via de server en ook informatie te verkrijgen van de server nadat de pagina geladen is. De informatie wordt automatisch geüpdatet zodat de relevante informatie wordt laten zien. </w:t>
-      </w:r>
-    </w:p>
-    <w:p>
-      <w:r>
-        <w:t xml:space="preserve">Links op elke pagina staan alle rubrieken weergegeven dit wordt het navigatie menu genoemd. </w:t>
-      </w:r>
-      <w:r>
-        <w:t>Het navigatie menu werkt als volgt, er wordt op een rubriek geklikt en deze klapt</w:t>
-      </w:r>
-      <w:r>
-        <w:t xml:space="preserve"> uit waar</w:t>
-      </w:r>
-      <w:r>
-        <w:t xml:space="preserve"> </w:t>
-      </w:r>
-      <w:r>
-        <w:t>de sub-rubrieken van die hoofdrubriek wordt weergegeven</w:t>
-      </w:r>
-      <w:r>
-        <w:t xml:space="preserve">. En zo verder totdat het laagste niveau is bereikt. De reden dat hiervoor javascript gebruikt is komt doordat er performance issues ontstond. De pagina laadt te lang doordat het door een heel script moet waar het controleert of elk rubriek en sub rubriek heeft en zo verder. Met 3000+ rubrieken is dat wel te begrijpen waarom het zo lang duurt. Daardoor is er gebruik gemaakt van jQuery en Ajax. </w:t>
-      </w:r>
-      <w:r>
-        <w:t xml:space="preserve">jQuery is een javascript library en maakt het gebruiken van javascript makkelijker. </w:t>
-      </w:r>
-    </w:p>
-    <w:p>
-      <w:r>
-        <w:t>Met elke klik</w:t>
-      </w:r>
-      <w:r>
-        <w:t xml:space="preserve"> op een rubriek</w:t>
-      </w:r>
-      <w:r>
-        <w:t xml:space="preserve"> zal er een verzoek verstuurd worden die controleert of elk rubriek een sub-rubriek heeft.</w:t>
-      </w:r>
-      <w:r>
-        <w:t xml:space="preserve"> Hieronder zie je een deel van de code hoe er een verzoek verstuurd wordt.</w:t>
-      </w:r>
-      <w:r>
-        <w:br/>
-      </w:r>
-    </w:p>
-    <w:p>
-      <w:r>
-        <w:t xml:space="preserve"> </w:t>
-      </w:r>
-    </w:p>
-    <w:p/>
-    <w:p>
-      <w:pPr>
-        <w:shd w:val="clear" w:color="auto" w:fill="1E1E1E"/>
-        <w:spacing w:after="0" w:line="285" w:lineRule="atLeast"/>
-        <w:rPr>
-          <w:rFonts w:ascii="Consolas" w:eastAsia="Times New Roman" w:hAnsi="Consolas" w:cs="Times New Roman"/>
-          <w:color w:val="D4D4D4"/>
-          <w:sz w:val="21"/>
-          <w:szCs w:val="21"/>
-          <w:lang w:val="en-US" w:eastAsia="nl-NL"/>
-        </w:rPr>
-      </w:pPr>
-      <w:r>
-        <w:rPr>
-          <w:rFonts w:ascii="Consolas" w:eastAsia="Times New Roman" w:hAnsi="Consolas" w:cs="Times New Roman"/>
-          <w:color w:val="D4D4D4"/>
-          <w:sz w:val="21"/>
-          <w:szCs w:val="21"/>
-          <w:lang w:eastAsia="nl-NL"/>
-        </w:rPr>
-        <w:lastRenderedPageBreak/>
-        <w:t xml:space="preserve">    </w:t>
-      </w:r>
-      <w:r>
-        <w:rPr>
-          <w:rFonts w:ascii="Consolas" w:eastAsia="Times New Roman" w:hAnsi="Consolas" w:cs="Times New Roman"/>
-          <w:color w:val="569CD6"/>
-          <w:sz w:val="21"/>
-          <w:szCs w:val="21"/>
-          <w:lang w:val="en-US" w:eastAsia="nl-NL"/>
-        </w:rPr>
-        <w:t>var</w:t>
-      </w:r>
-      <w:r>
-        <w:rPr>
-          <w:rFonts w:ascii="Consolas" w:eastAsia="Times New Roman" w:hAnsi="Consolas" w:cs="Times New Roman"/>
-          <w:color w:val="D4D4D4"/>
-          <w:sz w:val="21"/>
-          <w:szCs w:val="21"/>
-          <w:lang w:val="en-US" w:eastAsia="nl-NL"/>
-        </w:rPr>
-        <w:t xml:space="preserve"> </w:t>
-      </w:r>
-      <w:r>
-        <w:rPr>
-          <w:rFonts w:ascii="Consolas" w:eastAsia="Times New Roman" w:hAnsi="Consolas" w:cs="Times New Roman"/>
-          <w:color w:val="9CDCFE"/>
-          <w:sz w:val="21"/>
-          <w:szCs w:val="21"/>
-          <w:lang w:val="en-US" w:eastAsia="nl-NL"/>
-        </w:rPr>
-        <w:t>ajax</w:t>
-      </w:r>
-      <w:r>
-        <w:rPr>
-          <w:rFonts w:ascii="Consolas" w:eastAsia="Times New Roman" w:hAnsi="Consolas" w:cs="Times New Roman"/>
-          <w:color w:val="D4D4D4"/>
-          <w:sz w:val="21"/>
-          <w:szCs w:val="21"/>
-          <w:lang w:val="en-US" w:eastAsia="nl-NL"/>
-        </w:rPr>
-        <w:t xml:space="preserve"> = </w:t>
-      </w:r>
-      <w:r>
-        <w:rPr>
-          <w:rFonts w:ascii="Consolas" w:eastAsia="Times New Roman" w:hAnsi="Consolas" w:cs="Times New Roman"/>
-          <w:color w:val="569CD6"/>
-          <w:sz w:val="21"/>
-          <w:szCs w:val="21"/>
-          <w:lang w:val="en-US" w:eastAsia="nl-NL"/>
-        </w:rPr>
-        <w:t>new</w:t>
-      </w:r>
-      <w:r>
-        <w:rPr>
-          <w:rFonts w:ascii="Consolas" w:eastAsia="Times New Roman" w:hAnsi="Consolas" w:cs="Times New Roman"/>
-          <w:color w:val="D4D4D4"/>
-          <w:sz w:val="21"/>
-          <w:szCs w:val="21"/>
-          <w:lang w:val="en-US" w:eastAsia="nl-NL"/>
-        </w:rPr>
-        <w:t xml:space="preserve"> </w:t>
-      </w:r>
-      <w:r>
-        <w:rPr>
-          <w:rFonts w:ascii="Consolas" w:eastAsia="Times New Roman" w:hAnsi="Consolas" w:cs="Times New Roman"/>
-          <w:color w:val="4EC9B0"/>
-          <w:sz w:val="21"/>
-          <w:szCs w:val="21"/>
-          <w:lang w:val="en-US" w:eastAsia="nl-NL"/>
-        </w:rPr>
-        <w:t>XMLHttpRequest</w:t>
-      </w:r>
-      <w:r>
-        <w:rPr>
-          <w:rFonts w:ascii="Consolas" w:eastAsia="Times New Roman" w:hAnsi="Consolas" w:cs="Times New Roman"/>
-          <w:color w:val="D4D4D4"/>
-          <w:sz w:val="21"/>
-          <w:szCs w:val="21"/>
-          <w:lang w:val="en-US" w:eastAsia="nl-NL"/>
-        </w:rPr>
-        <w:t>();</w:t>
-      </w:r>
-    </w:p>
-    <w:p>
-      <w:pPr>
-        <w:shd w:val="clear" w:color="auto" w:fill="1E1E1E"/>
-        <w:spacing w:after="0" w:line="285" w:lineRule="atLeast"/>
-        <w:rPr>
-          <w:rFonts w:ascii="Consolas" w:eastAsia="Times New Roman" w:hAnsi="Consolas" w:cs="Times New Roman"/>
-          <w:color w:val="D4D4D4"/>
-          <w:sz w:val="21"/>
-          <w:szCs w:val="21"/>
-          <w:lang w:val="en-US" w:eastAsia="nl-NL"/>
-        </w:rPr>
-      </w:pPr>
-      <w:r>
-        <w:rPr>
-          <w:rFonts w:ascii="Consolas" w:eastAsia="Times New Roman" w:hAnsi="Consolas" w:cs="Times New Roman"/>
-          <w:color w:val="D4D4D4"/>
-          <w:sz w:val="21"/>
-          <w:szCs w:val="21"/>
-          <w:lang w:val="en-US" w:eastAsia="nl-NL"/>
-        </w:rPr>
-        <w:t xml:space="preserve">    </w:t>
-      </w:r>
-      <w:r>
-        <w:rPr>
-          <w:rFonts w:ascii="Consolas" w:eastAsia="Times New Roman" w:hAnsi="Consolas" w:cs="Times New Roman"/>
-          <w:color w:val="9CDCFE"/>
-          <w:sz w:val="21"/>
-          <w:szCs w:val="21"/>
-          <w:lang w:val="en-US" w:eastAsia="nl-NL"/>
-        </w:rPr>
-        <w:t>ajax</w:t>
-      </w:r>
-      <w:r>
-        <w:rPr>
-          <w:rFonts w:ascii="Consolas" w:eastAsia="Times New Roman" w:hAnsi="Consolas" w:cs="Times New Roman"/>
-          <w:color w:val="D4D4D4"/>
-          <w:sz w:val="21"/>
-          <w:szCs w:val="21"/>
-          <w:lang w:val="en-US" w:eastAsia="nl-NL"/>
-        </w:rPr>
-        <w:t>.</w:t>
-      </w:r>
-      <w:r>
-        <w:rPr>
-          <w:rFonts w:ascii="Consolas" w:eastAsia="Times New Roman" w:hAnsi="Consolas" w:cs="Times New Roman"/>
-          <w:color w:val="DCDCAA"/>
-          <w:sz w:val="21"/>
-          <w:szCs w:val="21"/>
-          <w:lang w:val="en-US" w:eastAsia="nl-NL"/>
-        </w:rPr>
-        <w:t>open</w:t>
-      </w:r>
-      <w:r>
-        <w:rPr>
-          <w:rFonts w:ascii="Consolas" w:eastAsia="Times New Roman" w:hAnsi="Consolas" w:cs="Times New Roman"/>
-          <w:color w:val="D4D4D4"/>
-          <w:sz w:val="21"/>
-          <w:szCs w:val="21"/>
-          <w:lang w:val="en-US" w:eastAsia="nl-NL"/>
-        </w:rPr>
-        <w:t>(</w:t>
-      </w:r>
-      <w:r>
-        <w:rPr>
-          <w:rFonts w:ascii="Consolas" w:eastAsia="Times New Roman" w:hAnsi="Consolas" w:cs="Times New Roman"/>
-          <w:color w:val="CE9178"/>
-          <w:sz w:val="21"/>
-          <w:szCs w:val="21"/>
-          <w:lang w:val="en-US" w:eastAsia="nl-NL"/>
-        </w:rPr>
-        <w:t>"GET"</w:t>
-      </w:r>
-      <w:r>
-        <w:rPr>
-          <w:rFonts w:ascii="Consolas" w:eastAsia="Times New Roman" w:hAnsi="Consolas" w:cs="Times New Roman"/>
-          <w:color w:val="D4D4D4"/>
-          <w:sz w:val="21"/>
-          <w:szCs w:val="21"/>
-          <w:lang w:val="en-US" w:eastAsia="nl-NL"/>
-        </w:rPr>
-        <w:t xml:space="preserve">, </w:t>
-      </w:r>
-      <w:r>
-        <w:rPr>
-          <w:rFonts w:ascii="Consolas" w:eastAsia="Times New Roman" w:hAnsi="Consolas" w:cs="Times New Roman"/>
-          <w:color w:val="CE9178"/>
-          <w:sz w:val="21"/>
-          <w:szCs w:val="21"/>
-          <w:lang w:val="en-US" w:eastAsia="nl-NL"/>
-        </w:rPr>
-        <w:t>"get-rubrieken.php?rubrieknummer="</w:t>
-      </w:r>
-      <w:r>
-        <w:rPr>
-          <w:rFonts w:ascii="Consolas" w:eastAsia="Times New Roman" w:hAnsi="Consolas" w:cs="Times New Roman"/>
-          <w:color w:val="D4D4D4"/>
-          <w:sz w:val="21"/>
-          <w:szCs w:val="21"/>
-          <w:lang w:val="en-US" w:eastAsia="nl-NL"/>
-        </w:rPr>
-        <w:t xml:space="preserve"> + </w:t>
-      </w:r>
-      <w:r>
-        <w:rPr>
-          <w:rFonts w:ascii="Consolas" w:eastAsia="Times New Roman" w:hAnsi="Consolas" w:cs="Times New Roman"/>
-          <w:color w:val="9CDCFE"/>
-          <w:sz w:val="21"/>
-          <w:szCs w:val="21"/>
-          <w:lang w:val="en-US" w:eastAsia="nl-NL"/>
-        </w:rPr>
-        <w:t>rubrieknummer</w:t>
-      </w:r>
-      <w:r>
-        <w:rPr>
-          <w:rFonts w:ascii="Consolas" w:eastAsia="Times New Roman" w:hAnsi="Consolas" w:cs="Times New Roman"/>
-          <w:color w:val="D4D4D4"/>
-          <w:sz w:val="21"/>
-          <w:szCs w:val="21"/>
-          <w:lang w:val="en-US" w:eastAsia="nl-NL"/>
-        </w:rPr>
-        <w:t xml:space="preserve">, </w:t>
-      </w:r>
-      <w:r>
-        <w:rPr>
-          <w:rFonts w:ascii="Consolas" w:eastAsia="Times New Roman" w:hAnsi="Consolas" w:cs="Times New Roman"/>
-          <w:color w:val="569CD6"/>
-          <w:sz w:val="21"/>
-          <w:szCs w:val="21"/>
-          <w:lang w:val="en-US" w:eastAsia="nl-NL"/>
-        </w:rPr>
-        <w:t>true</w:t>
-      </w:r>
-      <w:r>
-        <w:rPr>
-          <w:rFonts w:ascii="Consolas" w:eastAsia="Times New Roman" w:hAnsi="Consolas" w:cs="Times New Roman"/>
-          <w:color w:val="D4D4D4"/>
-          <w:sz w:val="21"/>
-          <w:szCs w:val="21"/>
-          <w:lang w:val="en-US" w:eastAsia="nl-NL"/>
-        </w:rPr>
-        <w:t>);</w:t>
-      </w:r>
-    </w:p>
-    <w:p>
-      <w:pPr>
-        <w:shd w:val="clear" w:color="auto" w:fill="1E1E1E"/>
-        <w:spacing w:after="0" w:line="285" w:lineRule="atLeast"/>
-        <w:rPr>
-          <w:rFonts w:ascii="Consolas" w:eastAsia="Times New Roman" w:hAnsi="Consolas" w:cs="Times New Roman"/>
-          <w:color w:val="D4D4D4"/>
-          <w:sz w:val="21"/>
-          <w:szCs w:val="21"/>
-          <w:lang w:eastAsia="nl-NL"/>
-        </w:rPr>
-      </w:pPr>
-      <w:r>
-        <w:rPr>
-          <w:rFonts w:ascii="Consolas" w:eastAsia="Times New Roman" w:hAnsi="Consolas" w:cs="Times New Roman"/>
-          <w:color w:val="D4D4D4"/>
-          <w:sz w:val="21"/>
-          <w:szCs w:val="21"/>
-          <w:lang w:val="en-US" w:eastAsia="nl-NL"/>
-        </w:rPr>
-        <w:t xml:space="preserve">    </w:t>
-      </w:r>
-      <w:r>
-        <w:rPr>
-          <w:rFonts w:ascii="Consolas" w:eastAsia="Times New Roman" w:hAnsi="Consolas" w:cs="Times New Roman"/>
-          <w:color w:val="9CDCFE"/>
-          <w:sz w:val="21"/>
-          <w:szCs w:val="21"/>
-          <w:lang w:eastAsia="nl-NL"/>
-        </w:rPr>
-        <w:t>ajax</w:t>
-      </w:r>
-      <w:r>
-        <w:rPr>
-          <w:rFonts w:ascii="Consolas" w:eastAsia="Times New Roman" w:hAnsi="Consolas" w:cs="Times New Roman"/>
-          <w:color w:val="D4D4D4"/>
-          <w:sz w:val="21"/>
-          <w:szCs w:val="21"/>
-          <w:lang w:eastAsia="nl-NL"/>
-        </w:rPr>
-        <w:t>.</w:t>
-      </w:r>
-      <w:r>
-        <w:rPr>
-          <w:rFonts w:ascii="Consolas" w:eastAsia="Times New Roman" w:hAnsi="Consolas" w:cs="Times New Roman"/>
-          <w:color w:val="DCDCAA"/>
-          <w:sz w:val="21"/>
-          <w:szCs w:val="21"/>
-          <w:lang w:eastAsia="nl-NL"/>
-        </w:rPr>
-        <w:t>send</w:t>
-      </w:r>
-      <w:r>
-        <w:rPr>
-          <w:rFonts w:ascii="Consolas" w:eastAsia="Times New Roman" w:hAnsi="Consolas" w:cs="Times New Roman"/>
-          <w:color w:val="D4D4D4"/>
-          <w:sz w:val="21"/>
-          <w:szCs w:val="21"/>
-          <w:lang w:eastAsia="nl-NL"/>
-        </w:rPr>
-        <w:t>();</w:t>
-      </w:r>
-    </w:p>
-    <w:p>
-      <w:pPr>
-        <w:rPr>
-          <w:i/>
-          <w:iCs/>
-        </w:rPr>
-      </w:pPr>
-      <w:r>
-        <w:rPr>
-          <w:i/>
-          <w:iCs/>
-        </w:rPr>
-        <w:t>Figuur @@: Verzenden verzoek deel code</w:t>
-      </w:r>
-    </w:p>
-    <w:p>
-      <w:r>
-        <w:t>Wanneer er antwoordt wordt gegeven z</w:t>
-      </w:r>
-      <w:r>
-        <w:t>al</w:t>
-      </w:r>
-      <w:r>
-        <w:t xml:space="preserve"> het</w:t>
-      </w:r>
-      <w:r>
-        <w:t xml:space="preserve"> een HTML-code aanmaken die de sub-rubriek</w:t>
-      </w:r>
-      <w:r>
-        <w:t>en</w:t>
-      </w:r>
-      <w:r>
-        <w:t xml:space="preserve"> laat zien.</w:t>
-      </w:r>
-      <w:r>
-        <w:t xml:space="preserve"> De nieuwe HTML-code</w:t>
-      </w:r>
-      <w:r>
-        <w:t xml:space="preserve"> wordt dan geplaatst in het element die de </w:t>
-      </w:r>
-      <w:r>
-        <w:rPr>
-          <w:i/>
-          <w:iCs/>
-        </w:rPr>
-        <w:t>id</w:t>
-      </w:r>
-      <w:r>
-        <w:t xml:space="preserve"> heeft van “sub-rubriek”.</w:t>
-      </w:r>
-      <w:r>
-        <w:t xml:space="preserve">  </w:t>
-      </w:r>
-    </w:p>
-    <w:p>
-      <w:pPr>
-        <w:shd w:val="clear" w:color="auto" w:fill="1E1E1E"/>
-        <w:spacing w:after="0" w:line="285" w:lineRule="atLeast"/>
-        <w:rPr>
-          <w:rFonts w:ascii="Consolas" w:eastAsia="Times New Roman" w:hAnsi="Consolas" w:cs="Times New Roman"/>
-          <w:color w:val="D4D4D4"/>
-          <w:sz w:val="21"/>
-          <w:szCs w:val="21"/>
-          <w:lang w:val="en-US" w:eastAsia="nl-NL"/>
-        </w:rPr>
-      </w:pPr>
-      <w:r>
-        <w:rPr>
-          <w:rFonts w:ascii="Consolas" w:eastAsia="Times New Roman" w:hAnsi="Consolas" w:cs="Times New Roman"/>
-          <w:color w:val="D4D4D4"/>
-          <w:sz w:val="21"/>
-          <w:szCs w:val="21"/>
-          <w:lang w:eastAsia="nl-NL"/>
-        </w:rPr>
-        <w:t xml:space="preserve">    </w:t>
-      </w:r>
-      <w:r>
-        <w:rPr>
-          <w:rFonts w:ascii="Consolas" w:eastAsia="Times New Roman" w:hAnsi="Consolas" w:cs="Times New Roman"/>
-          <w:color w:val="9CDCFE"/>
-          <w:sz w:val="21"/>
-          <w:szCs w:val="21"/>
-          <w:lang w:val="en-US" w:eastAsia="nl-NL"/>
-        </w:rPr>
-        <w:t>ajax</w:t>
-      </w:r>
-      <w:r>
-        <w:rPr>
-          <w:rFonts w:ascii="Consolas" w:eastAsia="Times New Roman" w:hAnsi="Consolas" w:cs="Times New Roman"/>
-          <w:color w:val="D4D4D4"/>
-          <w:sz w:val="21"/>
-          <w:szCs w:val="21"/>
-          <w:lang w:val="en-US" w:eastAsia="nl-NL"/>
-        </w:rPr>
-        <w:t>.</w:t>
-      </w:r>
-      <w:r>
-        <w:rPr>
-          <w:rFonts w:ascii="Consolas" w:eastAsia="Times New Roman" w:hAnsi="Consolas" w:cs="Times New Roman"/>
-          <w:color w:val="DCDCAA"/>
-          <w:sz w:val="21"/>
-          <w:szCs w:val="21"/>
-          <w:lang w:val="en-US" w:eastAsia="nl-NL"/>
-        </w:rPr>
-        <w:t>onreadystatechange</w:t>
-      </w:r>
-      <w:r>
-        <w:rPr>
-          <w:rFonts w:ascii="Consolas" w:eastAsia="Times New Roman" w:hAnsi="Consolas" w:cs="Times New Roman"/>
-          <w:color w:val="D4D4D4"/>
-          <w:sz w:val="21"/>
-          <w:szCs w:val="21"/>
-          <w:lang w:val="en-US" w:eastAsia="nl-NL"/>
-        </w:rPr>
-        <w:t xml:space="preserve"> = </w:t>
-      </w:r>
-      <w:r>
-        <w:rPr>
-          <w:rFonts w:ascii="Consolas" w:eastAsia="Times New Roman" w:hAnsi="Consolas" w:cs="Times New Roman"/>
-          <w:color w:val="569CD6"/>
-          <w:sz w:val="21"/>
-          <w:szCs w:val="21"/>
-          <w:lang w:val="en-US" w:eastAsia="nl-NL"/>
-        </w:rPr>
-        <w:t>function</w:t>
-      </w:r>
-      <w:r>
-        <w:rPr>
-          <w:rFonts w:ascii="Consolas" w:eastAsia="Times New Roman" w:hAnsi="Consolas" w:cs="Times New Roman"/>
-          <w:color w:val="D4D4D4"/>
-          <w:sz w:val="21"/>
-          <w:szCs w:val="21"/>
-          <w:lang w:val="en-US" w:eastAsia="nl-NL"/>
-        </w:rPr>
-        <w:t>() {</w:t>
-      </w:r>
-    </w:p>
-    <w:p>
-      <w:pPr>
-        <w:shd w:val="clear" w:color="auto" w:fill="1E1E1E"/>
-        <w:spacing w:after="0" w:line="285" w:lineRule="atLeast"/>
-        <w:rPr>
-          <w:rFonts w:ascii="Consolas" w:eastAsia="Times New Roman" w:hAnsi="Consolas" w:cs="Times New Roman"/>
-          <w:color w:val="D4D4D4"/>
-          <w:sz w:val="21"/>
-          <w:szCs w:val="21"/>
-          <w:lang w:val="en-US" w:eastAsia="nl-NL"/>
-        </w:rPr>
-      </w:pPr>
-      <w:r>
-        <w:rPr>
-          <w:rFonts w:ascii="Consolas" w:eastAsia="Times New Roman" w:hAnsi="Consolas" w:cs="Times New Roman"/>
-          <w:color w:val="D4D4D4"/>
-          <w:sz w:val="21"/>
-          <w:szCs w:val="21"/>
-          <w:lang w:val="en-US" w:eastAsia="nl-NL"/>
-        </w:rPr>
-        <w:t xml:space="preserve">        </w:t>
-      </w:r>
-      <w:r>
-        <w:rPr>
-          <w:rFonts w:ascii="Consolas" w:eastAsia="Times New Roman" w:hAnsi="Consolas" w:cs="Times New Roman"/>
-          <w:color w:val="C586C0"/>
-          <w:sz w:val="21"/>
-          <w:szCs w:val="21"/>
-          <w:lang w:val="en-US" w:eastAsia="nl-NL"/>
-        </w:rPr>
-        <w:t>if</w:t>
-      </w:r>
-      <w:r>
-        <w:rPr>
-          <w:rFonts w:ascii="Consolas" w:eastAsia="Times New Roman" w:hAnsi="Consolas" w:cs="Times New Roman"/>
-          <w:color w:val="D4D4D4"/>
-          <w:sz w:val="21"/>
-          <w:szCs w:val="21"/>
-          <w:lang w:val="en-US" w:eastAsia="nl-NL"/>
-        </w:rPr>
-        <w:t>(</w:t>
-      </w:r>
-      <w:r>
-        <w:rPr>
-          <w:rFonts w:ascii="Consolas" w:eastAsia="Times New Roman" w:hAnsi="Consolas" w:cs="Times New Roman"/>
-          <w:color w:val="569CD6"/>
-          <w:sz w:val="21"/>
-          <w:szCs w:val="21"/>
-          <w:lang w:val="en-US" w:eastAsia="nl-NL"/>
-        </w:rPr>
-        <w:t>this</w:t>
-      </w:r>
-      <w:r>
-        <w:rPr>
-          <w:rFonts w:ascii="Consolas" w:eastAsia="Times New Roman" w:hAnsi="Consolas" w:cs="Times New Roman"/>
-          <w:color w:val="D4D4D4"/>
-          <w:sz w:val="21"/>
-          <w:szCs w:val="21"/>
-          <w:lang w:val="en-US" w:eastAsia="nl-NL"/>
-        </w:rPr>
-        <w:t>.</w:t>
-      </w:r>
-      <w:r>
-        <w:rPr>
-          <w:rFonts w:ascii="Consolas" w:eastAsia="Times New Roman" w:hAnsi="Consolas" w:cs="Times New Roman"/>
-          <w:color w:val="9CDCFE"/>
-          <w:sz w:val="21"/>
-          <w:szCs w:val="21"/>
-          <w:lang w:val="en-US" w:eastAsia="nl-NL"/>
-        </w:rPr>
-        <w:t>readyState</w:t>
-      </w:r>
-      <w:r>
-        <w:rPr>
-          <w:rFonts w:ascii="Consolas" w:eastAsia="Times New Roman" w:hAnsi="Consolas" w:cs="Times New Roman"/>
-          <w:color w:val="D4D4D4"/>
-          <w:sz w:val="21"/>
-          <w:szCs w:val="21"/>
-          <w:lang w:val="en-US" w:eastAsia="nl-NL"/>
-        </w:rPr>
-        <w:t xml:space="preserve"> == </w:t>
-      </w:r>
-      <w:r>
-        <w:rPr>
-          <w:rFonts w:ascii="Consolas" w:eastAsia="Times New Roman" w:hAnsi="Consolas" w:cs="Times New Roman"/>
-          <w:color w:val="B5CEA8"/>
-          <w:sz w:val="21"/>
-          <w:szCs w:val="21"/>
-          <w:lang w:val="en-US" w:eastAsia="nl-NL"/>
-        </w:rPr>
-        <w:t>4</w:t>
-      </w:r>
-      <w:r>
-        <w:rPr>
-          <w:rFonts w:ascii="Consolas" w:eastAsia="Times New Roman" w:hAnsi="Consolas" w:cs="Times New Roman"/>
-          <w:color w:val="D4D4D4"/>
-          <w:sz w:val="21"/>
-          <w:szCs w:val="21"/>
-          <w:lang w:val="en-US" w:eastAsia="nl-NL"/>
-        </w:rPr>
-        <w:t xml:space="preserve"> &amp;&amp; </w:t>
-      </w:r>
-      <w:r>
-        <w:rPr>
-          <w:rFonts w:ascii="Consolas" w:eastAsia="Times New Roman" w:hAnsi="Consolas" w:cs="Times New Roman"/>
-          <w:color w:val="569CD6"/>
-          <w:sz w:val="21"/>
-          <w:szCs w:val="21"/>
-          <w:lang w:val="en-US" w:eastAsia="nl-NL"/>
-        </w:rPr>
-        <w:t>this</w:t>
-      </w:r>
-      <w:r>
-        <w:rPr>
-          <w:rFonts w:ascii="Consolas" w:eastAsia="Times New Roman" w:hAnsi="Consolas" w:cs="Times New Roman"/>
-          <w:color w:val="D4D4D4"/>
-          <w:sz w:val="21"/>
-          <w:szCs w:val="21"/>
-          <w:lang w:val="en-US" w:eastAsia="nl-NL"/>
-        </w:rPr>
-        <w:t>.</w:t>
-      </w:r>
-      <w:r>
-        <w:rPr>
-          <w:rFonts w:ascii="Consolas" w:eastAsia="Times New Roman" w:hAnsi="Consolas" w:cs="Times New Roman"/>
-          <w:color w:val="9CDCFE"/>
-          <w:sz w:val="21"/>
-          <w:szCs w:val="21"/>
-          <w:lang w:val="en-US" w:eastAsia="nl-NL"/>
-        </w:rPr>
-        <w:t>status</w:t>
-      </w:r>
-      <w:r>
-        <w:rPr>
-          <w:rFonts w:ascii="Consolas" w:eastAsia="Times New Roman" w:hAnsi="Consolas" w:cs="Times New Roman"/>
-          <w:color w:val="D4D4D4"/>
-          <w:sz w:val="21"/>
-          <w:szCs w:val="21"/>
-          <w:lang w:val="en-US" w:eastAsia="nl-NL"/>
-        </w:rPr>
-        <w:t xml:space="preserve"> == </w:t>
-      </w:r>
-      <w:r>
-        <w:rPr>
-          <w:rFonts w:ascii="Consolas" w:eastAsia="Times New Roman" w:hAnsi="Consolas" w:cs="Times New Roman"/>
-          <w:color w:val="B5CEA8"/>
-          <w:sz w:val="21"/>
-          <w:szCs w:val="21"/>
-          <w:lang w:val="en-US" w:eastAsia="nl-NL"/>
-        </w:rPr>
-        <w:t>200</w:t>
-      </w:r>
-      <w:r>
-        <w:rPr>
-          <w:rFonts w:ascii="Consolas" w:eastAsia="Times New Roman" w:hAnsi="Consolas" w:cs="Times New Roman"/>
-          <w:color w:val="D4D4D4"/>
-          <w:sz w:val="21"/>
-          <w:szCs w:val="21"/>
-          <w:lang w:val="en-US" w:eastAsia="nl-NL"/>
-        </w:rPr>
-        <w:t>){</w:t>
-      </w:r>
-    </w:p>
-    <w:p>
-      <w:pPr>
-        <w:shd w:val="clear" w:color="auto" w:fill="1E1E1E"/>
-        <w:spacing w:after="0" w:line="285" w:lineRule="atLeast"/>
-        <w:rPr>
-          <w:rFonts w:ascii="Consolas" w:eastAsia="Times New Roman" w:hAnsi="Consolas" w:cs="Times New Roman"/>
-          <w:color w:val="D4D4D4"/>
-          <w:sz w:val="21"/>
-          <w:szCs w:val="21"/>
-          <w:lang w:val="en-US" w:eastAsia="nl-NL"/>
-        </w:rPr>
-      </w:pPr>
-      <w:r>
-        <w:rPr>
-          <w:rFonts w:ascii="Consolas" w:eastAsia="Times New Roman" w:hAnsi="Consolas" w:cs="Times New Roman"/>
-          <w:color w:val="D4D4D4"/>
-          <w:sz w:val="21"/>
-          <w:szCs w:val="21"/>
-          <w:lang w:val="en-US" w:eastAsia="nl-NL"/>
-        </w:rPr>
-        <w:t xml:space="preserve">            </w:t>
-      </w:r>
-      <w:r>
-        <w:rPr>
-          <w:rFonts w:ascii="Consolas" w:eastAsia="Times New Roman" w:hAnsi="Consolas" w:cs="Times New Roman"/>
-          <w:color w:val="569CD6"/>
-          <w:sz w:val="21"/>
-          <w:szCs w:val="21"/>
-          <w:lang w:val="en-US" w:eastAsia="nl-NL"/>
-        </w:rPr>
-        <w:t>var</w:t>
-      </w:r>
-      <w:r>
-        <w:rPr>
-          <w:rFonts w:ascii="Consolas" w:eastAsia="Times New Roman" w:hAnsi="Consolas" w:cs="Times New Roman"/>
-          <w:color w:val="D4D4D4"/>
-          <w:sz w:val="21"/>
-          <w:szCs w:val="21"/>
-          <w:lang w:val="en-US" w:eastAsia="nl-NL"/>
-        </w:rPr>
-        <w:t xml:space="preserve"> </w:t>
-      </w:r>
-      <w:r>
-        <w:rPr>
-          <w:rFonts w:ascii="Consolas" w:eastAsia="Times New Roman" w:hAnsi="Consolas" w:cs="Times New Roman"/>
-          <w:color w:val="9CDCFE"/>
-          <w:sz w:val="21"/>
-          <w:szCs w:val="21"/>
-          <w:lang w:val="en-US" w:eastAsia="nl-NL"/>
-        </w:rPr>
-        <w:t>data</w:t>
-      </w:r>
-      <w:r>
-        <w:rPr>
-          <w:rFonts w:ascii="Consolas" w:eastAsia="Times New Roman" w:hAnsi="Consolas" w:cs="Times New Roman"/>
-          <w:color w:val="D4D4D4"/>
-          <w:sz w:val="21"/>
-          <w:szCs w:val="21"/>
-          <w:lang w:val="en-US" w:eastAsia="nl-NL"/>
-        </w:rPr>
-        <w:t xml:space="preserve"> = </w:t>
-      </w:r>
-      <w:r>
-        <w:rPr>
-          <w:rFonts w:ascii="Consolas" w:eastAsia="Times New Roman" w:hAnsi="Consolas" w:cs="Times New Roman"/>
-          <w:color w:val="4EC9B0"/>
-          <w:sz w:val="21"/>
-          <w:szCs w:val="21"/>
-          <w:lang w:val="en-US" w:eastAsia="nl-NL"/>
-        </w:rPr>
-        <w:t>JSON</w:t>
-      </w:r>
-      <w:r>
-        <w:rPr>
-          <w:rFonts w:ascii="Consolas" w:eastAsia="Times New Roman" w:hAnsi="Consolas" w:cs="Times New Roman"/>
-          <w:color w:val="D4D4D4"/>
-          <w:sz w:val="21"/>
-          <w:szCs w:val="21"/>
-          <w:lang w:val="en-US" w:eastAsia="nl-NL"/>
-        </w:rPr>
-        <w:t>.</w:t>
-      </w:r>
-      <w:r>
-        <w:rPr>
-          <w:rFonts w:ascii="Consolas" w:eastAsia="Times New Roman" w:hAnsi="Consolas" w:cs="Times New Roman"/>
-          <w:color w:val="DCDCAA"/>
-          <w:sz w:val="21"/>
-          <w:szCs w:val="21"/>
-          <w:lang w:val="en-US" w:eastAsia="nl-NL"/>
-        </w:rPr>
-        <w:t>parse</w:t>
-      </w:r>
-      <w:r>
-        <w:rPr>
-          <w:rFonts w:ascii="Consolas" w:eastAsia="Times New Roman" w:hAnsi="Consolas" w:cs="Times New Roman"/>
-          <w:color w:val="D4D4D4"/>
-          <w:sz w:val="21"/>
-          <w:szCs w:val="21"/>
-          <w:lang w:val="en-US" w:eastAsia="nl-NL"/>
-        </w:rPr>
-        <w:t>(</w:t>
-      </w:r>
-      <w:r>
-        <w:rPr>
-          <w:rFonts w:ascii="Consolas" w:eastAsia="Times New Roman" w:hAnsi="Consolas" w:cs="Times New Roman"/>
-          <w:color w:val="569CD6"/>
-          <w:sz w:val="21"/>
-          <w:szCs w:val="21"/>
-          <w:lang w:val="en-US" w:eastAsia="nl-NL"/>
-        </w:rPr>
-        <w:t>this</w:t>
-      </w:r>
-      <w:r>
-        <w:rPr>
-          <w:rFonts w:ascii="Consolas" w:eastAsia="Times New Roman" w:hAnsi="Consolas" w:cs="Times New Roman"/>
-          <w:color w:val="D4D4D4"/>
-          <w:sz w:val="21"/>
-          <w:szCs w:val="21"/>
-          <w:lang w:val="en-US" w:eastAsia="nl-NL"/>
-        </w:rPr>
-        <w:t>.</w:t>
-      </w:r>
-      <w:r>
-        <w:rPr>
-          <w:rFonts w:ascii="Consolas" w:eastAsia="Times New Roman" w:hAnsi="Consolas" w:cs="Times New Roman"/>
-          <w:color w:val="9CDCFE"/>
-          <w:sz w:val="21"/>
-          <w:szCs w:val="21"/>
-          <w:lang w:val="en-US" w:eastAsia="nl-NL"/>
-        </w:rPr>
-        <w:t>responseText</w:t>
-      </w:r>
-      <w:r>
-        <w:rPr>
-          <w:rFonts w:ascii="Consolas" w:eastAsia="Times New Roman" w:hAnsi="Consolas" w:cs="Times New Roman"/>
-          <w:color w:val="D4D4D4"/>
-          <w:sz w:val="21"/>
-          <w:szCs w:val="21"/>
-          <w:lang w:val="en-US" w:eastAsia="nl-NL"/>
-        </w:rPr>
-        <w:t>);</w:t>
-      </w:r>
-    </w:p>
-    <w:p>
-      <w:pPr>
-        <w:shd w:val="clear" w:color="auto" w:fill="1E1E1E"/>
-        <w:spacing w:after="0" w:line="285" w:lineRule="atLeast"/>
-        <w:rPr>
-          <w:rFonts w:ascii="Consolas" w:eastAsia="Times New Roman" w:hAnsi="Consolas" w:cs="Times New Roman"/>
-          <w:color w:val="D4D4D4"/>
-          <w:sz w:val="21"/>
-          <w:szCs w:val="21"/>
-          <w:lang w:val="en-US" w:eastAsia="nl-NL"/>
-        </w:rPr>
-      </w:pPr>
-      <w:r>
-        <w:rPr>
-          <w:rFonts w:ascii="Consolas" w:eastAsia="Times New Roman" w:hAnsi="Consolas" w:cs="Times New Roman"/>
-          <w:color w:val="D4D4D4"/>
-          <w:sz w:val="21"/>
-          <w:szCs w:val="21"/>
-          <w:lang w:val="en-US" w:eastAsia="nl-NL"/>
-        </w:rPr>
-        <w:t xml:space="preserve">            </w:t>
-      </w:r>
-      <w:r>
-        <w:rPr>
-          <w:rFonts w:ascii="Consolas" w:eastAsia="Times New Roman" w:hAnsi="Consolas" w:cs="Times New Roman"/>
-          <w:color w:val="C586C0"/>
-          <w:sz w:val="21"/>
-          <w:szCs w:val="21"/>
-          <w:lang w:val="en-US" w:eastAsia="nl-NL"/>
-        </w:rPr>
-        <w:t>if</w:t>
-      </w:r>
-      <w:r>
-        <w:rPr>
-          <w:rFonts w:ascii="Consolas" w:eastAsia="Times New Roman" w:hAnsi="Consolas" w:cs="Times New Roman"/>
-          <w:color w:val="D4D4D4"/>
-          <w:sz w:val="21"/>
-          <w:szCs w:val="21"/>
-          <w:lang w:val="en-US" w:eastAsia="nl-NL"/>
-        </w:rPr>
-        <w:t>(</w:t>
-      </w:r>
-      <w:r>
-        <w:rPr>
-          <w:rFonts w:ascii="Consolas" w:eastAsia="Times New Roman" w:hAnsi="Consolas" w:cs="Times New Roman"/>
-          <w:color w:val="9CDCFE"/>
-          <w:sz w:val="21"/>
-          <w:szCs w:val="21"/>
-          <w:lang w:val="en-US" w:eastAsia="nl-NL"/>
-        </w:rPr>
-        <w:t>data</w:t>
-      </w:r>
-      <w:r>
-        <w:rPr>
-          <w:rFonts w:ascii="Consolas" w:eastAsia="Times New Roman" w:hAnsi="Consolas" w:cs="Times New Roman"/>
-          <w:color w:val="D4D4D4"/>
-          <w:sz w:val="21"/>
-          <w:szCs w:val="21"/>
-          <w:lang w:val="en-US" w:eastAsia="nl-NL"/>
-        </w:rPr>
-        <w:t>.</w:t>
-      </w:r>
-      <w:r>
-        <w:rPr>
-          <w:rFonts w:ascii="Consolas" w:eastAsia="Times New Roman" w:hAnsi="Consolas" w:cs="Times New Roman"/>
-          <w:color w:val="9CDCFE"/>
-          <w:sz w:val="21"/>
-          <w:szCs w:val="21"/>
-          <w:lang w:val="en-US" w:eastAsia="nl-NL"/>
-        </w:rPr>
-        <w:t>length</w:t>
-      </w:r>
-      <w:r>
-        <w:rPr>
-          <w:rFonts w:ascii="Consolas" w:eastAsia="Times New Roman" w:hAnsi="Consolas" w:cs="Times New Roman"/>
-          <w:color w:val="D4D4D4"/>
-          <w:sz w:val="21"/>
-          <w:szCs w:val="21"/>
-          <w:lang w:val="en-US" w:eastAsia="nl-NL"/>
-        </w:rPr>
-        <w:t xml:space="preserve"> == </w:t>
-      </w:r>
-      <w:r>
-        <w:rPr>
-          <w:rFonts w:ascii="Consolas" w:eastAsia="Times New Roman" w:hAnsi="Consolas" w:cs="Times New Roman"/>
-          <w:color w:val="B5CEA8"/>
-          <w:sz w:val="21"/>
-          <w:szCs w:val="21"/>
-          <w:lang w:val="en-US" w:eastAsia="nl-NL"/>
-        </w:rPr>
-        <w:t>0</w:t>
-      </w:r>
-      <w:r>
-        <w:rPr>
-          <w:rFonts w:ascii="Consolas" w:eastAsia="Times New Roman" w:hAnsi="Consolas" w:cs="Times New Roman"/>
-          <w:color w:val="D4D4D4"/>
-          <w:sz w:val="21"/>
-          <w:szCs w:val="21"/>
-          <w:lang w:val="en-US" w:eastAsia="nl-NL"/>
-        </w:rPr>
-        <w:t>){</w:t>
-      </w:r>
-    </w:p>
-    <w:p>
-      <w:pPr>
-        <w:shd w:val="clear" w:color="auto" w:fill="1E1E1E"/>
-        <w:spacing w:after="0" w:line="285" w:lineRule="atLeast"/>
-        <w:rPr>
-          <w:rFonts w:ascii="Consolas" w:eastAsia="Times New Roman" w:hAnsi="Consolas" w:cs="Times New Roman"/>
-          <w:color w:val="D4D4D4"/>
-          <w:sz w:val="21"/>
-          <w:szCs w:val="21"/>
-          <w:lang w:val="en-US" w:eastAsia="nl-NL"/>
-        </w:rPr>
-      </w:pPr>
-      <w:r>
-        <w:rPr>
-          <w:rFonts w:ascii="Consolas" w:eastAsia="Times New Roman" w:hAnsi="Consolas" w:cs="Times New Roman"/>
-          <w:color w:val="D4D4D4"/>
-          <w:sz w:val="21"/>
-          <w:szCs w:val="21"/>
-          <w:lang w:val="en-US" w:eastAsia="nl-NL"/>
-        </w:rPr>
-        <w:t xml:space="preserve">                 </w:t>
-      </w:r>
-      <w:r>
-        <w:rPr>
-          <w:rFonts w:ascii="Consolas" w:eastAsia="Times New Roman" w:hAnsi="Consolas" w:cs="Times New Roman"/>
-          <w:color w:val="569CD6"/>
-          <w:sz w:val="21"/>
-          <w:szCs w:val="21"/>
-          <w:lang w:val="en-US" w:eastAsia="nl-NL"/>
-        </w:rPr>
-        <w:t>var</w:t>
-      </w:r>
-      <w:r>
-        <w:rPr>
-          <w:rFonts w:ascii="Consolas" w:eastAsia="Times New Roman" w:hAnsi="Consolas" w:cs="Times New Roman"/>
-          <w:color w:val="D4D4D4"/>
-          <w:sz w:val="21"/>
-          <w:szCs w:val="21"/>
-          <w:lang w:val="en-US" w:eastAsia="nl-NL"/>
-        </w:rPr>
-        <w:t xml:space="preserve"> </w:t>
-      </w:r>
-      <w:r>
-        <w:rPr>
-          <w:rFonts w:ascii="Consolas" w:eastAsia="Times New Roman" w:hAnsi="Consolas" w:cs="Times New Roman"/>
-          <w:color w:val="9CDCFE"/>
-          <w:sz w:val="21"/>
-          <w:szCs w:val="21"/>
-          <w:lang w:val="en-US" w:eastAsia="nl-NL"/>
-        </w:rPr>
-        <w:t>html</w:t>
-      </w:r>
-      <w:r>
-        <w:rPr>
-          <w:rFonts w:ascii="Consolas" w:eastAsia="Times New Roman" w:hAnsi="Consolas" w:cs="Times New Roman"/>
-          <w:color w:val="D4D4D4"/>
-          <w:sz w:val="21"/>
-          <w:szCs w:val="21"/>
-          <w:lang w:val="en-US" w:eastAsia="nl-NL"/>
-        </w:rPr>
-        <w:t xml:space="preserve"> = </w:t>
-      </w:r>
-      <w:r>
-        <w:rPr>
-          <w:rFonts w:ascii="Consolas" w:eastAsia="Times New Roman" w:hAnsi="Consolas" w:cs="Times New Roman"/>
-          <w:color w:val="CE9178"/>
-          <w:sz w:val="21"/>
-          <w:szCs w:val="21"/>
-          <w:lang w:val="en-US" w:eastAsia="nl-NL"/>
-        </w:rPr>
-        <w:t>""</w:t>
-      </w:r>
-      <w:r>
-        <w:rPr>
-          <w:rFonts w:ascii="Consolas" w:eastAsia="Times New Roman" w:hAnsi="Consolas" w:cs="Times New Roman"/>
-          <w:color w:val="D4D4D4"/>
-          <w:sz w:val="21"/>
-          <w:szCs w:val="21"/>
-          <w:lang w:val="en-US" w:eastAsia="nl-NL"/>
-        </w:rPr>
-        <w:t>;</w:t>
-      </w:r>
-    </w:p>
-    <w:p>
-      <w:pPr>
-        <w:shd w:val="clear" w:color="auto" w:fill="1E1E1E"/>
-        <w:spacing w:after="0" w:line="285" w:lineRule="atLeast"/>
-        <w:rPr>
-          <w:rFonts w:ascii="Consolas" w:eastAsia="Times New Roman" w:hAnsi="Consolas" w:cs="Times New Roman"/>
-          <w:color w:val="D4D4D4"/>
-          <w:sz w:val="21"/>
-          <w:szCs w:val="21"/>
-          <w:lang w:val="en-US" w:eastAsia="nl-NL"/>
-        </w:rPr>
-      </w:pPr>
-      <w:r>
-        <w:rPr>
-          <w:rFonts w:ascii="Consolas" w:eastAsia="Times New Roman" w:hAnsi="Consolas" w:cs="Times New Roman"/>
-          <w:color w:val="D4D4D4"/>
-          <w:sz w:val="21"/>
-          <w:szCs w:val="21"/>
-          <w:lang w:val="en-US" w:eastAsia="nl-NL"/>
-        </w:rPr>
-        <w:t xml:space="preserve">            }</w:t>
-      </w:r>
-      <w:r>
-        <w:rPr>
-          <w:rFonts w:ascii="Consolas" w:eastAsia="Times New Roman" w:hAnsi="Consolas" w:cs="Times New Roman"/>
-          <w:color w:val="C586C0"/>
-          <w:sz w:val="21"/>
-          <w:szCs w:val="21"/>
-          <w:lang w:val="en-US" w:eastAsia="nl-NL"/>
-        </w:rPr>
-        <w:t>else</w:t>
-      </w:r>
-      <w:r>
-        <w:rPr>
-          <w:rFonts w:ascii="Consolas" w:eastAsia="Times New Roman" w:hAnsi="Consolas" w:cs="Times New Roman"/>
-          <w:color w:val="D4D4D4"/>
-          <w:sz w:val="21"/>
-          <w:szCs w:val="21"/>
-          <w:lang w:val="en-US" w:eastAsia="nl-NL"/>
-        </w:rPr>
-        <w:t>{</w:t>
-      </w:r>
-    </w:p>
-    <w:p>
-      <w:pPr>
-        <w:shd w:val="clear" w:color="auto" w:fill="1E1E1E"/>
-        <w:spacing w:after="0" w:line="285" w:lineRule="atLeast"/>
-        <w:rPr>
-          <w:rFonts w:ascii="Consolas" w:eastAsia="Times New Roman" w:hAnsi="Consolas" w:cs="Times New Roman"/>
-          <w:color w:val="D4D4D4"/>
-          <w:sz w:val="21"/>
-          <w:szCs w:val="21"/>
-          <w:lang w:val="en-US" w:eastAsia="nl-NL"/>
-        </w:rPr>
-      </w:pPr>
-      <w:r>
-        <w:rPr>
-          <w:rFonts w:ascii="Consolas" w:eastAsia="Times New Roman" w:hAnsi="Consolas" w:cs="Times New Roman"/>
-          <w:color w:val="D4D4D4"/>
-          <w:sz w:val="21"/>
-          <w:szCs w:val="21"/>
-          <w:lang w:val="en-US" w:eastAsia="nl-NL"/>
-        </w:rPr>
-        <w:t xml:space="preserve">                </w:t>
-      </w:r>
-      <w:r>
-        <w:rPr>
-          <w:rFonts w:ascii="Consolas" w:eastAsia="Times New Roman" w:hAnsi="Consolas" w:cs="Times New Roman"/>
-          <w:color w:val="569CD6"/>
-          <w:sz w:val="21"/>
-          <w:szCs w:val="21"/>
-          <w:lang w:val="en-US" w:eastAsia="nl-NL"/>
-        </w:rPr>
-        <w:t>var</w:t>
-      </w:r>
-      <w:r>
-        <w:rPr>
-          <w:rFonts w:ascii="Consolas" w:eastAsia="Times New Roman" w:hAnsi="Consolas" w:cs="Times New Roman"/>
-          <w:color w:val="D4D4D4"/>
-          <w:sz w:val="21"/>
-          <w:szCs w:val="21"/>
-          <w:lang w:val="en-US" w:eastAsia="nl-NL"/>
-        </w:rPr>
-        <w:t xml:space="preserve"> </w:t>
-      </w:r>
-      <w:r>
-        <w:rPr>
-          <w:rFonts w:ascii="Consolas" w:eastAsia="Times New Roman" w:hAnsi="Consolas" w:cs="Times New Roman"/>
-          <w:color w:val="9CDCFE"/>
-          <w:sz w:val="21"/>
-          <w:szCs w:val="21"/>
-          <w:lang w:val="en-US" w:eastAsia="nl-NL"/>
-        </w:rPr>
-        <w:t>html</w:t>
-      </w:r>
-      <w:r>
-        <w:rPr>
-          <w:rFonts w:ascii="Consolas" w:eastAsia="Times New Roman" w:hAnsi="Consolas" w:cs="Times New Roman"/>
-          <w:color w:val="D4D4D4"/>
-          <w:sz w:val="21"/>
-          <w:szCs w:val="21"/>
-          <w:lang w:val="en-US" w:eastAsia="nl-NL"/>
-        </w:rPr>
-        <w:t xml:space="preserve"> = </w:t>
-      </w:r>
-      <w:r>
-        <w:rPr>
-          <w:rFonts w:ascii="Consolas" w:eastAsia="Times New Roman" w:hAnsi="Consolas" w:cs="Times New Roman"/>
-          <w:color w:val="CE9178"/>
-          <w:sz w:val="21"/>
-          <w:szCs w:val="21"/>
-          <w:lang w:val="en-US" w:eastAsia="nl-NL"/>
-        </w:rPr>
-        <w:t>"&lt;option disabled selected&gt; Kies een subrubriek &lt;/option&gt;"</w:t>
-      </w:r>
-      <w:r>
-        <w:rPr>
-          <w:rFonts w:ascii="Consolas" w:eastAsia="Times New Roman" w:hAnsi="Consolas" w:cs="Times New Roman"/>
-          <w:color w:val="D4D4D4"/>
-          <w:sz w:val="21"/>
-          <w:szCs w:val="21"/>
-          <w:lang w:val="en-US" w:eastAsia="nl-NL"/>
-        </w:rPr>
-        <w:t>;</w:t>
-      </w:r>
-    </w:p>
-    <w:p>
-      <w:pPr>
-        <w:shd w:val="clear" w:color="auto" w:fill="1E1E1E"/>
-        <w:spacing w:after="0" w:line="285" w:lineRule="atLeast"/>
-        <w:rPr>
-          <w:rFonts w:ascii="Consolas" w:eastAsia="Times New Roman" w:hAnsi="Consolas" w:cs="Times New Roman"/>
-          <w:color w:val="D4D4D4"/>
-          <w:sz w:val="21"/>
-          <w:szCs w:val="21"/>
-          <w:lang w:val="en-US" w:eastAsia="nl-NL"/>
-        </w:rPr>
-      </w:pPr>
-      <w:r>
-        <w:rPr>
-          <w:rFonts w:ascii="Consolas" w:eastAsia="Times New Roman" w:hAnsi="Consolas" w:cs="Times New Roman"/>
-          <w:color w:val="D4D4D4"/>
-          <w:sz w:val="21"/>
-          <w:szCs w:val="21"/>
-          <w:lang w:val="en-US" w:eastAsia="nl-NL"/>
-        </w:rPr>
-        <w:t xml:space="preserve">            }</w:t>
-      </w:r>
-    </w:p>
-    <w:p>
-      <w:pPr>
-        <w:shd w:val="clear" w:color="auto" w:fill="1E1E1E"/>
-        <w:spacing w:after="0" w:line="285" w:lineRule="atLeast"/>
-        <w:rPr>
-          <w:rFonts w:ascii="Consolas" w:eastAsia="Times New Roman" w:hAnsi="Consolas" w:cs="Times New Roman"/>
-          <w:color w:val="D4D4D4"/>
-          <w:sz w:val="21"/>
-          <w:szCs w:val="21"/>
-          <w:lang w:val="en-US" w:eastAsia="nl-NL"/>
-        </w:rPr>
-      </w:pPr>
-    </w:p>
-    <w:p>
-      <w:pPr>
-        <w:shd w:val="clear" w:color="auto" w:fill="1E1E1E"/>
-        <w:spacing w:after="0" w:line="285" w:lineRule="atLeast"/>
-        <w:rPr>
-          <w:rFonts w:ascii="Consolas" w:eastAsia="Times New Roman" w:hAnsi="Consolas" w:cs="Times New Roman"/>
-          <w:color w:val="D4D4D4"/>
-          <w:sz w:val="21"/>
-          <w:szCs w:val="21"/>
-          <w:lang w:val="en-US" w:eastAsia="nl-NL"/>
-        </w:rPr>
-      </w:pPr>
-      <w:r>
-        <w:rPr>
-          <w:rFonts w:ascii="Consolas" w:eastAsia="Times New Roman" w:hAnsi="Consolas" w:cs="Times New Roman"/>
-          <w:color w:val="D4D4D4"/>
-          <w:sz w:val="21"/>
-          <w:szCs w:val="21"/>
-          <w:lang w:val="en-US" w:eastAsia="nl-NL"/>
-        </w:rPr>
-        <w:t xml:space="preserve">            </w:t>
-      </w:r>
-      <w:r>
-        <w:rPr>
-          <w:rFonts w:ascii="Consolas" w:eastAsia="Times New Roman" w:hAnsi="Consolas" w:cs="Times New Roman"/>
-          <w:color w:val="C586C0"/>
-          <w:sz w:val="21"/>
-          <w:szCs w:val="21"/>
-          <w:lang w:val="en-US" w:eastAsia="nl-NL"/>
-        </w:rPr>
-        <w:t>for</w:t>
-      </w:r>
-      <w:r>
-        <w:rPr>
-          <w:rFonts w:ascii="Consolas" w:eastAsia="Times New Roman" w:hAnsi="Consolas" w:cs="Times New Roman"/>
-          <w:color w:val="D4D4D4"/>
-          <w:sz w:val="21"/>
-          <w:szCs w:val="21"/>
-          <w:lang w:val="en-US" w:eastAsia="nl-NL"/>
-        </w:rPr>
-        <w:t>(</w:t>
-      </w:r>
-      <w:r>
-        <w:rPr>
-          <w:rFonts w:ascii="Consolas" w:eastAsia="Times New Roman" w:hAnsi="Consolas" w:cs="Times New Roman"/>
-          <w:color w:val="569CD6"/>
-          <w:sz w:val="21"/>
-          <w:szCs w:val="21"/>
-          <w:lang w:val="en-US" w:eastAsia="nl-NL"/>
-        </w:rPr>
-        <w:t>var</w:t>
-      </w:r>
-      <w:r>
-        <w:rPr>
-          <w:rFonts w:ascii="Consolas" w:eastAsia="Times New Roman" w:hAnsi="Consolas" w:cs="Times New Roman"/>
-          <w:color w:val="D4D4D4"/>
-          <w:sz w:val="21"/>
-          <w:szCs w:val="21"/>
-          <w:lang w:val="en-US" w:eastAsia="nl-NL"/>
-        </w:rPr>
-        <w:t xml:space="preserve"> </w:t>
-      </w:r>
-      <w:r>
-        <w:rPr>
-          <w:rFonts w:ascii="Consolas" w:eastAsia="Times New Roman" w:hAnsi="Consolas" w:cs="Times New Roman"/>
-          <w:color w:val="9CDCFE"/>
-          <w:sz w:val="21"/>
-          <w:szCs w:val="21"/>
-          <w:lang w:val="en-US" w:eastAsia="nl-NL"/>
-        </w:rPr>
-        <w:t>a</w:t>
-      </w:r>
-      <w:r>
-        <w:rPr>
-          <w:rFonts w:ascii="Consolas" w:eastAsia="Times New Roman" w:hAnsi="Consolas" w:cs="Times New Roman"/>
-          <w:color w:val="D4D4D4"/>
-          <w:sz w:val="21"/>
-          <w:szCs w:val="21"/>
-          <w:lang w:val="en-US" w:eastAsia="nl-NL"/>
-        </w:rPr>
-        <w:t xml:space="preserve"> = </w:t>
-      </w:r>
-      <w:r>
-        <w:rPr>
-          <w:rFonts w:ascii="Consolas" w:eastAsia="Times New Roman" w:hAnsi="Consolas" w:cs="Times New Roman"/>
-          <w:color w:val="B5CEA8"/>
-          <w:sz w:val="21"/>
-          <w:szCs w:val="21"/>
-          <w:lang w:val="en-US" w:eastAsia="nl-NL"/>
-        </w:rPr>
-        <w:t>0</w:t>
-      </w:r>
-      <w:r>
-        <w:rPr>
-          <w:rFonts w:ascii="Consolas" w:eastAsia="Times New Roman" w:hAnsi="Consolas" w:cs="Times New Roman"/>
-          <w:color w:val="D4D4D4"/>
-          <w:sz w:val="21"/>
-          <w:szCs w:val="21"/>
-          <w:lang w:val="en-US" w:eastAsia="nl-NL"/>
-        </w:rPr>
-        <w:t xml:space="preserve">; </w:t>
-      </w:r>
-      <w:r>
-        <w:rPr>
-          <w:rFonts w:ascii="Consolas" w:eastAsia="Times New Roman" w:hAnsi="Consolas" w:cs="Times New Roman"/>
-          <w:color w:val="9CDCFE"/>
-          <w:sz w:val="21"/>
-          <w:szCs w:val="21"/>
-          <w:lang w:val="en-US" w:eastAsia="nl-NL"/>
-        </w:rPr>
-        <w:t>a</w:t>
-      </w:r>
-      <w:r>
-        <w:rPr>
-          <w:rFonts w:ascii="Consolas" w:eastAsia="Times New Roman" w:hAnsi="Consolas" w:cs="Times New Roman"/>
-          <w:color w:val="D4D4D4"/>
-          <w:sz w:val="21"/>
-          <w:szCs w:val="21"/>
-          <w:lang w:val="en-US" w:eastAsia="nl-NL"/>
-        </w:rPr>
-        <w:t xml:space="preserve"> &lt; </w:t>
-      </w:r>
-      <w:r>
-        <w:rPr>
-          <w:rFonts w:ascii="Consolas" w:eastAsia="Times New Roman" w:hAnsi="Consolas" w:cs="Times New Roman"/>
-          <w:color w:val="9CDCFE"/>
-          <w:sz w:val="21"/>
-          <w:szCs w:val="21"/>
-          <w:lang w:val="en-US" w:eastAsia="nl-NL"/>
-        </w:rPr>
-        <w:t>data</w:t>
-      </w:r>
-      <w:r>
-        <w:rPr>
-          <w:rFonts w:ascii="Consolas" w:eastAsia="Times New Roman" w:hAnsi="Consolas" w:cs="Times New Roman"/>
-          <w:color w:val="D4D4D4"/>
-          <w:sz w:val="21"/>
-          <w:szCs w:val="21"/>
-          <w:lang w:val="en-US" w:eastAsia="nl-NL"/>
-        </w:rPr>
-        <w:t>.</w:t>
-      </w:r>
-      <w:r>
-        <w:rPr>
-          <w:rFonts w:ascii="Consolas" w:eastAsia="Times New Roman" w:hAnsi="Consolas" w:cs="Times New Roman"/>
-          <w:color w:val="9CDCFE"/>
-          <w:sz w:val="21"/>
-          <w:szCs w:val="21"/>
-          <w:lang w:val="en-US" w:eastAsia="nl-NL"/>
-        </w:rPr>
-        <w:t>length</w:t>
-      </w:r>
-      <w:r>
-        <w:rPr>
-          <w:rFonts w:ascii="Consolas" w:eastAsia="Times New Roman" w:hAnsi="Consolas" w:cs="Times New Roman"/>
-          <w:color w:val="D4D4D4"/>
-          <w:sz w:val="21"/>
-          <w:szCs w:val="21"/>
-          <w:lang w:val="en-US" w:eastAsia="nl-NL"/>
-        </w:rPr>
-        <w:t xml:space="preserve">; </w:t>
-      </w:r>
-      <w:r>
-        <w:rPr>
-          <w:rFonts w:ascii="Consolas" w:eastAsia="Times New Roman" w:hAnsi="Consolas" w:cs="Times New Roman"/>
-          <w:color w:val="9CDCFE"/>
-          <w:sz w:val="21"/>
-          <w:szCs w:val="21"/>
-          <w:lang w:val="en-US" w:eastAsia="nl-NL"/>
-        </w:rPr>
-        <w:t>a</w:t>
-      </w:r>
-      <w:r>
-        <w:rPr>
-          <w:rFonts w:ascii="Consolas" w:eastAsia="Times New Roman" w:hAnsi="Consolas" w:cs="Times New Roman"/>
-          <w:color w:val="D4D4D4"/>
-          <w:sz w:val="21"/>
-          <w:szCs w:val="21"/>
-          <w:lang w:val="en-US" w:eastAsia="nl-NL"/>
-        </w:rPr>
-        <w:t>++){</w:t>
-      </w:r>
-    </w:p>
-    <w:p>
-      <w:pPr>
-        <w:shd w:val="clear" w:color="auto" w:fill="1E1E1E"/>
-        <w:spacing w:after="0" w:line="285" w:lineRule="atLeast"/>
-        <w:rPr>
-          <w:rFonts w:ascii="Consolas" w:eastAsia="Times New Roman" w:hAnsi="Consolas" w:cs="Times New Roman"/>
-          <w:color w:val="D4D4D4"/>
-          <w:sz w:val="21"/>
-          <w:szCs w:val="21"/>
-          <w:lang w:val="en-US" w:eastAsia="nl-NL"/>
-        </w:rPr>
-      </w:pPr>
-      <w:r>
-        <w:rPr>
-          <w:rFonts w:ascii="Consolas" w:eastAsia="Times New Roman" w:hAnsi="Consolas" w:cs="Times New Roman"/>
-          <w:color w:val="D4D4D4"/>
-          <w:sz w:val="21"/>
-          <w:szCs w:val="21"/>
-          <w:lang w:val="en-US" w:eastAsia="nl-NL"/>
-        </w:rPr>
-        <w:t xml:space="preserve">                </w:t>
-      </w:r>
-      <w:r>
-        <w:rPr>
-          <w:rFonts w:ascii="Consolas" w:eastAsia="Times New Roman" w:hAnsi="Consolas" w:cs="Times New Roman"/>
-          <w:color w:val="9CDCFE"/>
-          <w:sz w:val="21"/>
-          <w:szCs w:val="21"/>
-          <w:lang w:val="en-US" w:eastAsia="nl-NL"/>
-        </w:rPr>
-        <w:t>html</w:t>
-      </w:r>
-      <w:r>
-        <w:rPr>
-          <w:rFonts w:ascii="Consolas" w:eastAsia="Times New Roman" w:hAnsi="Consolas" w:cs="Times New Roman"/>
-          <w:color w:val="D4D4D4"/>
-          <w:sz w:val="21"/>
-          <w:szCs w:val="21"/>
-          <w:lang w:val="en-US" w:eastAsia="nl-NL"/>
-        </w:rPr>
-        <w:t xml:space="preserve"> += </w:t>
-      </w:r>
-      <w:r>
-        <w:rPr>
-          <w:rFonts w:ascii="Consolas" w:eastAsia="Times New Roman" w:hAnsi="Consolas" w:cs="Times New Roman"/>
-          <w:color w:val="CE9178"/>
-          <w:sz w:val="21"/>
-          <w:szCs w:val="21"/>
-          <w:lang w:val="en-US" w:eastAsia="nl-NL"/>
-        </w:rPr>
-        <w:t>"&lt;option value='"</w:t>
-      </w:r>
-      <w:r>
-        <w:rPr>
-          <w:rFonts w:ascii="Consolas" w:eastAsia="Times New Roman" w:hAnsi="Consolas" w:cs="Times New Roman"/>
-          <w:color w:val="D4D4D4"/>
-          <w:sz w:val="21"/>
-          <w:szCs w:val="21"/>
-          <w:lang w:val="en-US" w:eastAsia="nl-NL"/>
-        </w:rPr>
-        <w:t xml:space="preserve"> + </w:t>
-      </w:r>
-      <w:r>
-        <w:rPr>
-          <w:rFonts w:ascii="Consolas" w:eastAsia="Times New Roman" w:hAnsi="Consolas" w:cs="Times New Roman"/>
-          <w:color w:val="9CDCFE"/>
-          <w:sz w:val="21"/>
-          <w:szCs w:val="21"/>
-          <w:lang w:val="en-US" w:eastAsia="nl-NL"/>
-        </w:rPr>
-        <w:t>data</w:t>
-      </w:r>
-      <w:r>
-        <w:rPr>
-          <w:rFonts w:ascii="Consolas" w:eastAsia="Times New Roman" w:hAnsi="Consolas" w:cs="Times New Roman"/>
-          <w:color w:val="D4D4D4"/>
-          <w:sz w:val="21"/>
-          <w:szCs w:val="21"/>
-          <w:lang w:val="en-US" w:eastAsia="nl-NL"/>
-        </w:rPr>
-        <w:t>[</w:t>
-      </w:r>
-      <w:r>
-        <w:rPr>
-          <w:rFonts w:ascii="Consolas" w:eastAsia="Times New Roman" w:hAnsi="Consolas" w:cs="Times New Roman"/>
-          <w:color w:val="9CDCFE"/>
-          <w:sz w:val="21"/>
-          <w:szCs w:val="21"/>
-          <w:lang w:val="en-US" w:eastAsia="nl-NL"/>
-        </w:rPr>
-        <w:t>a</w:t>
-      </w:r>
-      <w:r>
-        <w:rPr>
-          <w:rFonts w:ascii="Consolas" w:eastAsia="Times New Roman" w:hAnsi="Consolas" w:cs="Times New Roman"/>
-          <w:color w:val="D4D4D4"/>
-          <w:sz w:val="21"/>
-          <w:szCs w:val="21"/>
-          <w:lang w:val="en-US" w:eastAsia="nl-NL"/>
-        </w:rPr>
-        <w:t>].</w:t>
-      </w:r>
-      <w:r>
-        <w:rPr>
-          <w:rFonts w:ascii="Consolas" w:eastAsia="Times New Roman" w:hAnsi="Consolas" w:cs="Times New Roman"/>
-          <w:color w:val="9CDCFE"/>
-          <w:sz w:val="21"/>
-          <w:szCs w:val="21"/>
-          <w:lang w:val="en-US" w:eastAsia="nl-NL"/>
-        </w:rPr>
-        <w:t>rubrieknummer</w:t>
-      </w:r>
-      <w:r>
-        <w:rPr>
-          <w:rFonts w:ascii="Consolas" w:eastAsia="Times New Roman" w:hAnsi="Consolas" w:cs="Times New Roman"/>
-          <w:color w:val="D4D4D4"/>
-          <w:sz w:val="21"/>
-          <w:szCs w:val="21"/>
-          <w:lang w:val="en-US" w:eastAsia="nl-NL"/>
-        </w:rPr>
-        <w:t xml:space="preserve"> + </w:t>
-      </w:r>
-      <w:r>
-        <w:rPr>
-          <w:rFonts w:ascii="Consolas" w:eastAsia="Times New Roman" w:hAnsi="Consolas" w:cs="Times New Roman"/>
-          <w:color w:val="CE9178"/>
-          <w:sz w:val="21"/>
-          <w:szCs w:val="21"/>
-          <w:lang w:val="en-US" w:eastAsia="nl-NL"/>
-        </w:rPr>
-        <w:t>"'&gt;"</w:t>
-      </w:r>
-      <w:r>
-        <w:rPr>
-          <w:rFonts w:ascii="Consolas" w:eastAsia="Times New Roman" w:hAnsi="Consolas" w:cs="Times New Roman"/>
-          <w:color w:val="D4D4D4"/>
-          <w:sz w:val="21"/>
-          <w:szCs w:val="21"/>
-          <w:lang w:val="en-US" w:eastAsia="nl-NL"/>
-        </w:rPr>
-        <w:t xml:space="preserve">+ </w:t>
-      </w:r>
-      <w:r>
-        <w:rPr>
-          <w:rFonts w:ascii="Consolas" w:eastAsia="Times New Roman" w:hAnsi="Consolas" w:cs="Times New Roman"/>
-          <w:color w:val="9CDCFE"/>
-          <w:sz w:val="21"/>
-          <w:szCs w:val="21"/>
-          <w:lang w:val="en-US" w:eastAsia="nl-NL"/>
-        </w:rPr>
-        <w:t>data</w:t>
-      </w:r>
-      <w:r>
-        <w:rPr>
-          <w:rFonts w:ascii="Consolas" w:eastAsia="Times New Roman" w:hAnsi="Consolas" w:cs="Times New Roman"/>
-          <w:color w:val="D4D4D4"/>
-          <w:sz w:val="21"/>
-          <w:szCs w:val="21"/>
-          <w:lang w:val="en-US" w:eastAsia="nl-NL"/>
-        </w:rPr>
-        <w:t>[</w:t>
-      </w:r>
-      <w:r>
-        <w:rPr>
-          <w:rFonts w:ascii="Consolas" w:eastAsia="Times New Roman" w:hAnsi="Consolas" w:cs="Times New Roman"/>
-          <w:color w:val="9CDCFE"/>
-          <w:sz w:val="21"/>
-          <w:szCs w:val="21"/>
-          <w:lang w:val="en-US" w:eastAsia="nl-NL"/>
-        </w:rPr>
-        <w:t>a</w:t>
-      </w:r>
-      <w:r>
-        <w:rPr>
-          <w:rFonts w:ascii="Consolas" w:eastAsia="Times New Roman" w:hAnsi="Consolas" w:cs="Times New Roman"/>
-          <w:color w:val="D4D4D4"/>
-          <w:sz w:val="21"/>
-          <w:szCs w:val="21"/>
-          <w:lang w:val="en-US" w:eastAsia="nl-NL"/>
-        </w:rPr>
-        <w:t>].</w:t>
-      </w:r>
-      <w:r>
-        <w:rPr>
-          <w:rFonts w:ascii="Consolas" w:eastAsia="Times New Roman" w:hAnsi="Consolas" w:cs="Times New Roman"/>
-          <w:color w:val="9CDCFE"/>
-          <w:sz w:val="21"/>
-          <w:szCs w:val="21"/>
-          <w:lang w:val="en-US" w:eastAsia="nl-NL"/>
-        </w:rPr>
-        <w:t>rubrieknaam</w:t>
-      </w:r>
-      <w:r>
-        <w:rPr>
-          <w:rFonts w:ascii="Consolas" w:eastAsia="Times New Roman" w:hAnsi="Consolas" w:cs="Times New Roman"/>
-          <w:color w:val="D4D4D4"/>
-          <w:sz w:val="21"/>
-          <w:szCs w:val="21"/>
-          <w:lang w:val="en-US" w:eastAsia="nl-NL"/>
-        </w:rPr>
-        <w:t xml:space="preserve"> +</w:t>
-      </w:r>
-      <w:r>
-        <w:rPr>
-          <w:rFonts w:ascii="Consolas" w:eastAsia="Times New Roman" w:hAnsi="Consolas" w:cs="Times New Roman"/>
-          <w:color w:val="CE9178"/>
-          <w:sz w:val="21"/>
-          <w:szCs w:val="21"/>
-          <w:lang w:val="en-US" w:eastAsia="nl-NL"/>
-        </w:rPr>
-        <w:t>"&lt;/option&gt;"</w:t>
-      </w:r>
-      <w:r>
-        <w:rPr>
-          <w:rFonts w:ascii="Consolas" w:eastAsia="Times New Roman" w:hAnsi="Consolas" w:cs="Times New Roman"/>
-          <w:color w:val="D4D4D4"/>
-          <w:sz w:val="21"/>
-          <w:szCs w:val="21"/>
-          <w:lang w:val="en-US" w:eastAsia="nl-NL"/>
-        </w:rPr>
-        <w:t>;</w:t>
-      </w:r>
-    </w:p>
-    <w:p>
-      <w:pPr>
-        <w:shd w:val="clear" w:color="auto" w:fill="1E1E1E"/>
-        <w:spacing w:after="0" w:line="285" w:lineRule="atLeast"/>
-        <w:rPr>
-          <w:rFonts w:ascii="Consolas" w:eastAsia="Times New Roman" w:hAnsi="Consolas" w:cs="Times New Roman"/>
-          <w:color w:val="D4D4D4"/>
-          <w:sz w:val="21"/>
-          <w:szCs w:val="21"/>
-          <w:lang w:val="en-US" w:eastAsia="nl-NL"/>
-        </w:rPr>
-      </w:pPr>
-      <w:r>
-        <w:rPr>
-          <w:rFonts w:ascii="Consolas" w:eastAsia="Times New Roman" w:hAnsi="Consolas" w:cs="Times New Roman"/>
-          <w:color w:val="D4D4D4"/>
-          <w:sz w:val="21"/>
-          <w:szCs w:val="21"/>
-          <w:lang w:val="en-US" w:eastAsia="nl-NL"/>
-        </w:rPr>
-        <w:t xml:space="preserve">            }</w:t>
-      </w:r>
-    </w:p>
-    <w:p>
-      <w:pPr>
-        <w:shd w:val="clear" w:color="auto" w:fill="1E1E1E"/>
-        <w:spacing w:after="0" w:line="285" w:lineRule="atLeast"/>
-        <w:rPr>
-          <w:rFonts w:ascii="Consolas" w:eastAsia="Times New Roman" w:hAnsi="Consolas" w:cs="Times New Roman"/>
-          <w:color w:val="D4D4D4"/>
-          <w:sz w:val="21"/>
-          <w:szCs w:val="21"/>
-          <w:lang w:val="en-US" w:eastAsia="nl-NL"/>
-        </w:rPr>
-      </w:pPr>
-      <w:r>
-        <w:rPr>
-          <w:rFonts w:ascii="Consolas" w:eastAsia="Times New Roman" w:hAnsi="Consolas" w:cs="Times New Roman"/>
-          <w:color w:val="D4D4D4"/>
-          <w:sz w:val="21"/>
-          <w:szCs w:val="21"/>
-          <w:lang w:val="en-US" w:eastAsia="nl-NL"/>
-        </w:rPr>
-        <w:t xml:space="preserve">            </w:t>
-      </w:r>
-    </w:p>
-    <w:p>
-      <w:pPr>
-        <w:shd w:val="clear" w:color="auto" w:fill="1E1E1E"/>
-        <w:spacing w:after="0" w:line="285" w:lineRule="atLeast"/>
-        <w:rPr>
-          <w:rFonts w:ascii="Consolas" w:eastAsia="Times New Roman" w:hAnsi="Consolas" w:cs="Times New Roman"/>
-          <w:color w:val="D4D4D4"/>
-          <w:sz w:val="21"/>
-          <w:szCs w:val="21"/>
-          <w:lang w:val="en-US" w:eastAsia="nl-NL"/>
-        </w:rPr>
-      </w:pPr>
-      <w:r>
-        <w:rPr>
-          <w:rFonts w:ascii="Consolas" w:eastAsia="Times New Roman" w:hAnsi="Consolas" w:cs="Times New Roman"/>
-          <w:color w:val="D4D4D4"/>
-          <w:sz w:val="21"/>
-          <w:szCs w:val="21"/>
-          <w:lang w:val="en-US" w:eastAsia="nl-NL"/>
-        </w:rPr>
-        <w:t xml:space="preserve">            </w:t>
-      </w:r>
-      <w:r>
-        <w:rPr>
-          <w:rFonts w:ascii="Consolas" w:eastAsia="Times New Roman" w:hAnsi="Consolas" w:cs="Times New Roman"/>
-          <w:color w:val="9CDCFE"/>
-          <w:sz w:val="21"/>
-          <w:szCs w:val="21"/>
-          <w:lang w:val="en-US" w:eastAsia="nl-NL"/>
-        </w:rPr>
-        <w:t>document</w:t>
-      </w:r>
-      <w:r>
-        <w:rPr>
-          <w:rFonts w:ascii="Consolas" w:eastAsia="Times New Roman" w:hAnsi="Consolas" w:cs="Times New Roman"/>
-          <w:color w:val="D4D4D4"/>
-          <w:sz w:val="21"/>
-          <w:szCs w:val="21"/>
-          <w:lang w:val="en-US" w:eastAsia="nl-NL"/>
-        </w:rPr>
-        <w:t>.</w:t>
-      </w:r>
-      <w:r>
-        <w:rPr>
-          <w:rFonts w:ascii="Consolas" w:eastAsia="Times New Roman" w:hAnsi="Consolas" w:cs="Times New Roman"/>
-          <w:color w:val="DCDCAA"/>
-          <w:sz w:val="21"/>
-          <w:szCs w:val="21"/>
-          <w:lang w:val="en-US" w:eastAsia="nl-NL"/>
-        </w:rPr>
-        <w:t>getElementById</w:t>
-      </w:r>
-      <w:r>
-        <w:rPr>
-          <w:rFonts w:ascii="Consolas" w:eastAsia="Times New Roman" w:hAnsi="Consolas" w:cs="Times New Roman"/>
-          <w:color w:val="D4D4D4"/>
-          <w:sz w:val="21"/>
-          <w:szCs w:val="21"/>
-          <w:lang w:val="en-US" w:eastAsia="nl-NL"/>
-        </w:rPr>
-        <w:t>(</w:t>
-      </w:r>
-      <w:r>
-        <w:rPr>
-          <w:rFonts w:ascii="Consolas" w:eastAsia="Times New Roman" w:hAnsi="Consolas" w:cs="Times New Roman"/>
-          <w:color w:val="CE9178"/>
-          <w:sz w:val="21"/>
-          <w:szCs w:val="21"/>
-          <w:lang w:val="en-US" w:eastAsia="nl-NL"/>
-        </w:rPr>
-        <w:t>"sub-rubriek"</w:t>
-      </w:r>
-      <w:r>
-        <w:rPr>
-          <w:rFonts w:ascii="Consolas" w:eastAsia="Times New Roman" w:hAnsi="Consolas" w:cs="Times New Roman"/>
-          <w:color w:val="D4D4D4"/>
-          <w:sz w:val="21"/>
-          <w:szCs w:val="21"/>
-          <w:lang w:val="en-US" w:eastAsia="nl-NL"/>
-        </w:rPr>
-        <w:t>).</w:t>
-      </w:r>
-      <w:r>
-        <w:rPr>
-          <w:rFonts w:ascii="Consolas" w:eastAsia="Times New Roman" w:hAnsi="Consolas" w:cs="Times New Roman"/>
-          <w:color w:val="9CDCFE"/>
-          <w:sz w:val="21"/>
-          <w:szCs w:val="21"/>
-          <w:lang w:val="en-US" w:eastAsia="nl-NL"/>
-        </w:rPr>
-        <w:t>innerHTML</w:t>
-      </w:r>
-      <w:r>
-        <w:rPr>
-          <w:rFonts w:ascii="Consolas" w:eastAsia="Times New Roman" w:hAnsi="Consolas" w:cs="Times New Roman"/>
-          <w:color w:val="D4D4D4"/>
-          <w:sz w:val="21"/>
-          <w:szCs w:val="21"/>
-          <w:lang w:val="en-US" w:eastAsia="nl-NL"/>
-        </w:rPr>
-        <w:t xml:space="preserve"> = </w:t>
-      </w:r>
-      <w:r>
-        <w:rPr>
-          <w:rFonts w:ascii="Consolas" w:eastAsia="Times New Roman" w:hAnsi="Consolas" w:cs="Times New Roman"/>
-          <w:color w:val="9CDCFE"/>
-          <w:sz w:val="21"/>
-          <w:szCs w:val="21"/>
-          <w:lang w:val="en-US" w:eastAsia="nl-NL"/>
-        </w:rPr>
-        <w:t>html</w:t>
-      </w:r>
-      <w:r>
-        <w:rPr>
-          <w:rFonts w:ascii="Consolas" w:eastAsia="Times New Roman" w:hAnsi="Consolas" w:cs="Times New Roman"/>
-          <w:color w:val="D4D4D4"/>
-          <w:sz w:val="21"/>
-          <w:szCs w:val="21"/>
-          <w:lang w:val="en-US" w:eastAsia="nl-NL"/>
-        </w:rPr>
-        <w:t>;</w:t>
-      </w:r>
-    </w:p>
-    <w:p>
-      <w:pPr>
-        <w:shd w:val="clear" w:color="auto" w:fill="1E1E1E"/>
-        <w:spacing w:after="0" w:line="285" w:lineRule="atLeast"/>
-        <w:rPr>
-          <w:rFonts w:ascii="Consolas" w:eastAsia="Times New Roman" w:hAnsi="Consolas" w:cs="Times New Roman"/>
-          <w:color w:val="D4D4D4"/>
-          <w:sz w:val="21"/>
-          <w:szCs w:val="21"/>
-          <w:lang w:val="en-US" w:eastAsia="nl-NL"/>
-        </w:rPr>
-      </w:pPr>
-      <w:r>
-        <w:rPr>
-          <w:rFonts w:ascii="Consolas" w:eastAsia="Times New Roman" w:hAnsi="Consolas" w:cs="Times New Roman"/>
-          <w:color w:val="D4D4D4"/>
-          <w:sz w:val="21"/>
-          <w:szCs w:val="21"/>
-          <w:lang w:val="en-US" w:eastAsia="nl-NL"/>
-        </w:rPr>
-        <w:t xml:space="preserve">        }</w:t>
-      </w:r>
-    </w:p>
-    <w:p>
-      <w:pPr>
-        <w:shd w:val="clear" w:color="auto" w:fill="1E1E1E"/>
-        <w:spacing w:after="0" w:line="285" w:lineRule="atLeast"/>
-        <w:rPr>
-          <w:rFonts w:ascii="Consolas" w:eastAsia="Times New Roman" w:hAnsi="Consolas" w:cs="Times New Roman"/>
-          <w:color w:val="D4D4D4"/>
-          <w:sz w:val="21"/>
-          <w:szCs w:val="21"/>
-          <w:lang w:val="en-US" w:eastAsia="nl-NL"/>
-        </w:rPr>
-      </w:pPr>
-    </w:p>
-    <w:p>
-      <w:pPr>
-        <w:shd w:val="clear" w:color="auto" w:fill="1E1E1E"/>
-        <w:spacing w:after="0" w:line="285" w:lineRule="atLeast"/>
-        <w:rPr>
-          <w:rFonts w:ascii="Consolas" w:eastAsia="Times New Roman" w:hAnsi="Consolas" w:cs="Times New Roman"/>
-          <w:color w:val="D4D4D4"/>
-          <w:sz w:val="21"/>
-          <w:szCs w:val="21"/>
-          <w:lang w:val="en-US" w:eastAsia="nl-NL"/>
-        </w:rPr>
-      </w:pPr>
-      <w:r>
-        <w:rPr>
-          <w:rFonts w:ascii="Consolas" w:eastAsia="Times New Roman" w:hAnsi="Consolas" w:cs="Times New Roman"/>
-          <w:color w:val="D4D4D4"/>
-          <w:sz w:val="21"/>
-          <w:szCs w:val="21"/>
-          <w:lang w:val="en-US" w:eastAsia="nl-NL"/>
-        </w:rPr>
-        <w:t xml:space="preserve">    };</w:t>
-      </w:r>
-    </w:p>
-    <w:p>
-      <w:pPr>
-        <w:rPr>
-          <w:i/>
-          <w:iCs/>
-        </w:rPr>
-      </w:pPr>
-      <w:r>
-        <w:rPr>
-          <w:i/>
-          <w:iCs/>
-        </w:rPr>
-        <w:t>Figuur @@: Het uitlezen van gevraagde data deel code</w:t>
-      </w:r>
-    </w:p>
-    <w:p>
-      <w:r>
-        <w:t>Als er nog een keer op dezelfde rubriek</w:t>
-      </w:r>
-      <w:r>
-        <w:t xml:space="preserve"> gedrukt wordt</w:t>
-      </w:r>
-      <w:r>
-        <w:t xml:space="preserve"> zal het</w:t>
-      </w:r>
-      <w:r>
-        <w:t xml:space="preserve"> gedeelte met sub-rubrieken</w:t>
-      </w:r>
-      <w:r>
-        <w:t xml:space="preserve"> inklappen en de HTML-code verwijderen zodat het voorkomt dat de pagina eigenlijk te veel html heeft en te lang moet laden. </w:t>
-      </w:r>
-    </w:p>
-    <w:p>
-      <w:pPr>
-        <w:pStyle w:val="Geenafstand"/>
-        <w:rPr>
-          <w:rStyle w:val="Kop2Char"/>
-        </w:rPr>
-      </w:pPr>
-      <w:r>
-        <w:t>Op het toevoegen van een voorwerp pagina kan je kiezen in een select box welke rubriek je voorwerp</w:t>
-      </w:r>
-      <w:r>
-        <w:t xml:space="preserve"> </w:t>
-      </w:r>
-      <w:r>
-        <w:t>moet worden</w:t>
-      </w:r>
-      <w:r>
-        <w:t xml:space="preserve"> weergegeven. Dit kan alleen op het laagste rubriek. </w:t>
-      </w:r>
-      <w:r>
-        <w:t xml:space="preserve">Als er een optie gekozen is zal er automatisch zoeken naar sub rubriek en die weergeven in de volgende select box. Totdat het op het laagste niveau is. Dit wordt verstuurd met het form naar de database. Dit werkt hetzelfde met het navigatie menu als er een rubriek gekozen is zal hij vragen naar </w:t>
-      </w:r>
-      <w:r>
-        <w:t>de sub rubrieken.</w:t>
+        <w:t xml:space="preserve"> sub rubrieken.</w:t>
       </w:r>
       <w:r>
         <w:t xml:space="preserve"> </w:t>
@@ -6978,7 +6984,7 @@
 </file>
 
 <file path=customXml/itemProps1.xml><?xml version="1.0" encoding="utf-8"?>
-<ds:datastoreItem xmlns:ds="http://schemas.openxmlformats.org/officeDocument/2006/customXml" ds:itemID="{CA8B5346-6A02-4962-8C52-9083C19B3E5C}">
+<ds:datastoreItem xmlns:ds="http://schemas.openxmlformats.org/officeDocument/2006/customXml" ds:itemID="{2663B75C-65D9-40A3-8EA8-862AF10C52AC}">
   <ds:schemaRefs>
     <ds:schemaRef ds:uri="http://schemas.openxmlformats.org/officeDocument/2006/bibliography"/>
   </ds:schemaRefs>

</xml_diff>

<commit_message>
TO Conversie toegevoegd :apple:
</commit_message>
<xml_diff>
--- a/Documentatie/Technisch Ontwerp/iProject_Groep14_TechnsischOntwerp.docx
+++ b/Documentatie/Technisch Ontwerp/iProject_Groep14_TechnsischOntwerp.docx
@@ -891,7 +891,7 @@
           <w:r>
             <w:fldChar w:fldCharType="separate"/>
           </w:r>
-          <w:hyperlink w:anchor="_Toc9584632" w:history="1">
+          <w:hyperlink w:anchor="_Toc11235799" w:history="1">
             <w:r>
               <w:rPr>
                 <w:rStyle w:val="Hyperlink"/>
@@ -918,7 +918,7 @@
                 <w:noProof/>
                 <w:webHidden/>
               </w:rPr>
-              <w:instrText xml:space="preserve"> PAGEREF _Toc9584632 \h </w:instrText>
+              <w:instrText xml:space="preserve"> PAGEREF _Toc11235799 \h </w:instrText>
             </w:r>
             <w:r>
               <w:rPr>
@@ -961,11 +961,12 @@
               <w:lang w:eastAsia="nl-NL"/>
             </w:rPr>
           </w:pPr>
-          <w:hyperlink w:anchor="_Toc9584633" w:history="1">
+          <w:hyperlink w:anchor="_Toc11235800" w:history="1">
             <w:r>
               <w:rPr>
                 <w:rStyle w:val="Hyperlink"/>
                 <w:noProof/>
+                <w:lang w:val="en-US"/>
               </w:rPr>
               <w:t>2. Front-end-framework</w:t>
             </w:r>
@@ -988,7 +989,7 @@
                 <w:noProof/>
                 <w:webHidden/>
               </w:rPr>
-              <w:instrText xml:space="preserve"> PAGEREF _Toc9584633 \h </w:instrText>
+              <w:instrText xml:space="preserve"> PAGEREF _Toc11235800 \h </w:instrText>
             </w:r>
             <w:r>
               <w:rPr>
@@ -1031,7 +1032,7 @@
               <w:lang w:eastAsia="nl-NL"/>
             </w:rPr>
           </w:pPr>
-          <w:hyperlink w:anchor="_Toc9584634" w:history="1">
+          <w:hyperlink w:anchor="_Toc11235801" w:history="1">
             <w:r>
               <w:rPr>
                 <w:rStyle w:val="Hyperlink"/>
@@ -1058,7 +1059,7 @@
                 <w:noProof/>
                 <w:webHidden/>
               </w:rPr>
-              <w:instrText xml:space="preserve"> PAGEREF _Toc9584634 \h </w:instrText>
+              <w:instrText xml:space="preserve"> PAGEREF _Toc11235801 \h </w:instrText>
             </w:r>
             <w:r>
               <w:rPr>
@@ -1101,7 +1102,7 @@
               <w:lang w:eastAsia="nl-NL"/>
             </w:rPr>
           </w:pPr>
-          <w:hyperlink w:anchor="_Toc9584635" w:history="1">
+          <w:hyperlink w:anchor="_Toc11235802" w:history="1">
             <w:r>
               <w:rPr>
                 <w:rStyle w:val="Hyperlink"/>
@@ -1128,7 +1129,7 @@
                 <w:noProof/>
                 <w:webHidden/>
               </w:rPr>
-              <w:instrText xml:space="preserve"> PAGEREF _Toc9584635 \h </w:instrText>
+              <w:instrText xml:space="preserve"> PAGEREF _Toc11235802 \h </w:instrText>
             </w:r>
             <w:r>
               <w:rPr>
@@ -1171,7 +1172,7 @@
               <w:lang w:eastAsia="nl-NL"/>
             </w:rPr>
           </w:pPr>
-          <w:hyperlink w:anchor="_Toc9584636" w:history="1">
+          <w:hyperlink w:anchor="_Toc11235803" w:history="1">
             <w:r>
               <w:rPr>
                 <w:rStyle w:val="Hyperlink"/>
@@ -1198,7 +1199,7 @@
                 <w:noProof/>
                 <w:webHidden/>
               </w:rPr>
-              <w:instrText xml:space="preserve"> PAGEREF _Toc9584636 \h </w:instrText>
+              <w:instrText xml:space="preserve"> PAGEREF _Toc11235803 \h </w:instrText>
             </w:r>
             <w:r>
               <w:rPr>
@@ -1241,7 +1242,7 @@
               <w:lang w:eastAsia="nl-NL"/>
             </w:rPr>
           </w:pPr>
-          <w:hyperlink w:anchor="_Toc9584637" w:history="1">
+          <w:hyperlink w:anchor="_Toc11235804" w:history="1">
             <w:r>
               <w:rPr>
                 <w:rStyle w:val="Hyperlink"/>
@@ -1268,7 +1269,7 @@
                 <w:noProof/>
                 <w:webHidden/>
               </w:rPr>
-              <w:instrText xml:space="preserve"> PAGEREF _Toc9584637 \h </w:instrText>
+              <w:instrText xml:space="preserve"> PAGEREF _Toc11235804 \h </w:instrText>
             </w:r>
             <w:r>
               <w:rPr>
@@ -1311,7 +1312,7 @@
               <w:lang w:eastAsia="nl-NL"/>
             </w:rPr>
           </w:pPr>
-          <w:hyperlink w:anchor="_Toc9584638" w:history="1">
+          <w:hyperlink w:anchor="_Toc11235805" w:history="1">
             <w:r>
               <w:rPr>
                 <w:rStyle w:val="Hyperlink"/>
@@ -1338,7 +1339,7 @@
                 <w:noProof/>
                 <w:webHidden/>
               </w:rPr>
-              <w:instrText xml:space="preserve"> PAGEREF _Toc9584638 \h </w:instrText>
+              <w:instrText xml:space="preserve"> PAGEREF _Toc11235805 \h </w:instrText>
             </w:r>
             <w:r>
               <w:rPr>
@@ -1381,7 +1382,7 @@
               <w:lang w:eastAsia="nl-NL"/>
             </w:rPr>
           </w:pPr>
-          <w:hyperlink w:anchor="_Toc9584639" w:history="1">
+          <w:hyperlink w:anchor="_Toc11235806" w:history="1">
             <w:r>
               <w:rPr>
                 <w:rStyle w:val="Hyperlink"/>
@@ -1408,7 +1409,7 @@
                 <w:noProof/>
                 <w:webHidden/>
               </w:rPr>
-              <w:instrText xml:space="preserve"> PAGEREF _Toc9584639 \h </w:instrText>
+              <w:instrText xml:space="preserve"> PAGEREF _Toc11235806 \h </w:instrText>
             </w:r>
             <w:r>
               <w:rPr>
@@ -1428,7 +1429,427 @@
                 <w:noProof/>
                 <w:webHidden/>
               </w:rPr>
-              <w:t>6</w:t>
+              <w:t>7</w:t>
+            </w:r>
+            <w:r>
+              <w:rPr>
+                <w:noProof/>
+                <w:webHidden/>
+              </w:rPr>
+              <w:fldChar w:fldCharType="end"/>
+            </w:r>
+          </w:hyperlink>
+        </w:p>
+        <w:p>
+          <w:pPr>
+            <w:pStyle w:val="Inhopg1"/>
+            <w:tabs>
+              <w:tab w:val="right" w:leader="dot" w:pos="9062"/>
+            </w:tabs>
+            <w:rPr>
+              <w:rFonts w:eastAsiaTheme="minorEastAsia"/>
+              <w:noProof/>
+              <w:lang w:eastAsia="nl-NL"/>
+            </w:rPr>
+          </w:pPr>
+          <w:hyperlink w:anchor="_Toc11235807" w:history="1">
+            <w:r>
+              <w:rPr>
+                <w:rStyle w:val="Hyperlink"/>
+                <w:noProof/>
+              </w:rPr>
+              <w:t>6 Javascript, AJAX en jQuery</w:t>
+            </w:r>
+            <w:r>
+              <w:rPr>
+                <w:noProof/>
+                <w:webHidden/>
+              </w:rPr>
+              <w:tab/>
+            </w:r>
+            <w:r>
+              <w:rPr>
+                <w:noProof/>
+                <w:webHidden/>
+              </w:rPr>
+              <w:fldChar w:fldCharType="begin"/>
+            </w:r>
+            <w:r>
+              <w:rPr>
+                <w:noProof/>
+                <w:webHidden/>
+              </w:rPr>
+              <w:instrText xml:space="preserve"> PAGEREF _Toc11235807 \h </w:instrText>
+            </w:r>
+            <w:r>
+              <w:rPr>
+                <w:noProof/>
+                <w:webHidden/>
+              </w:rPr>
+            </w:r>
+            <w:r>
+              <w:rPr>
+                <w:noProof/>
+                <w:webHidden/>
+              </w:rPr>
+              <w:fldChar w:fldCharType="separate"/>
+            </w:r>
+            <w:r>
+              <w:rPr>
+                <w:noProof/>
+                <w:webHidden/>
+              </w:rPr>
+              <w:t>9</w:t>
+            </w:r>
+            <w:r>
+              <w:rPr>
+                <w:noProof/>
+                <w:webHidden/>
+              </w:rPr>
+              <w:fldChar w:fldCharType="end"/>
+            </w:r>
+          </w:hyperlink>
+        </w:p>
+        <w:p>
+          <w:pPr>
+            <w:pStyle w:val="Inhopg2"/>
+            <w:tabs>
+              <w:tab w:val="right" w:leader="dot" w:pos="9062"/>
+            </w:tabs>
+            <w:rPr>
+              <w:rFonts w:eastAsiaTheme="minorEastAsia"/>
+              <w:noProof/>
+              <w:lang w:eastAsia="nl-NL"/>
+            </w:rPr>
+          </w:pPr>
+          <w:hyperlink w:anchor="_Toc11235808" w:history="1">
+            <w:r>
+              <w:rPr>
+                <w:rStyle w:val="Hyperlink"/>
+                <w:noProof/>
+              </w:rPr>
+              <w:t>6.1 Waarom javascript?</w:t>
+            </w:r>
+            <w:r>
+              <w:rPr>
+                <w:noProof/>
+                <w:webHidden/>
+              </w:rPr>
+              <w:tab/>
+            </w:r>
+            <w:r>
+              <w:rPr>
+                <w:noProof/>
+                <w:webHidden/>
+              </w:rPr>
+              <w:fldChar w:fldCharType="begin"/>
+            </w:r>
+            <w:r>
+              <w:rPr>
+                <w:noProof/>
+                <w:webHidden/>
+              </w:rPr>
+              <w:instrText xml:space="preserve"> PAGEREF _Toc11235808 \h </w:instrText>
+            </w:r>
+            <w:r>
+              <w:rPr>
+                <w:noProof/>
+                <w:webHidden/>
+              </w:rPr>
+            </w:r>
+            <w:r>
+              <w:rPr>
+                <w:noProof/>
+                <w:webHidden/>
+              </w:rPr>
+              <w:fldChar w:fldCharType="separate"/>
+            </w:r>
+            <w:r>
+              <w:rPr>
+                <w:noProof/>
+                <w:webHidden/>
+              </w:rPr>
+              <w:t>9</w:t>
+            </w:r>
+            <w:r>
+              <w:rPr>
+                <w:noProof/>
+                <w:webHidden/>
+              </w:rPr>
+              <w:fldChar w:fldCharType="end"/>
+            </w:r>
+          </w:hyperlink>
+        </w:p>
+        <w:p>
+          <w:pPr>
+            <w:pStyle w:val="Inhopg2"/>
+            <w:tabs>
+              <w:tab w:val="right" w:leader="dot" w:pos="9062"/>
+            </w:tabs>
+            <w:rPr>
+              <w:rFonts w:eastAsiaTheme="minorEastAsia"/>
+              <w:noProof/>
+              <w:lang w:eastAsia="nl-NL"/>
+            </w:rPr>
+          </w:pPr>
+          <w:hyperlink w:anchor="_Toc11235809" w:history="1">
+            <w:r>
+              <w:rPr>
+                <w:rStyle w:val="Hyperlink"/>
+                <w:noProof/>
+              </w:rPr>
+              <w:t>6.2 Timer</w:t>
+            </w:r>
+            <w:r>
+              <w:rPr>
+                <w:noProof/>
+                <w:webHidden/>
+              </w:rPr>
+              <w:tab/>
+            </w:r>
+            <w:r>
+              <w:rPr>
+                <w:noProof/>
+                <w:webHidden/>
+              </w:rPr>
+              <w:fldChar w:fldCharType="begin"/>
+            </w:r>
+            <w:r>
+              <w:rPr>
+                <w:noProof/>
+                <w:webHidden/>
+              </w:rPr>
+              <w:instrText xml:space="preserve"> PAGEREF _Toc11235809 \h </w:instrText>
+            </w:r>
+            <w:r>
+              <w:rPr>
+                <w:noProof/>
+                <w:webHidden/>
+              </w:rPr>
+            </w:r>
+            <w:r>
+              <w:rPr>
+                <w:noProof/>
+                <w:webHidden/>
+              </w:rPr>
+              <w:fldChar w:fldCharType="separate"/>
+            </w:r>
+            <w:r>
+              <w:rPr>
+                <w:noProof/>
+                <w:webHidden/>
+              </w:rPr>
+              <w:t>9</w:t>
+            </w:r>
+            <w:r>
+              <w:rPr>
+                <w:noProof/>
+                <w:webHidden/>
+              </w:rPr>
+              <w:fldChar w:fldCharType="end"/>
+            </w:r>
+          </w:hyperlink>
+        </w:p>
+        <w:p>
+          <w:pPr>
+            <w:pStyle w:val="Inhopg2"/>
+            <w:tabs>
+              <w:tab w:val="right" w:leader="dot" w:pos="9062"/>
+            </w:tabs>
+            <w:rPr>
+              <w:rFonts w:eastAsiaTheme="minorEastAsia"/>
+              <w:noProof/>
+              <w:lang w:eastAsia="nl-NL"/>
+            </w:rPr>
+          </w:pPr>
+          <w:hyperlink w:anchor="_Toc11235810" w:history="1">
+            <w:r>
+              <w:rPr>
+                <w:rStyle w:val="Hyperlink"/>
+                <w:noProof/>
+              </w:rPr>
+              <w:t>6.3 Rubrieken</w:t>
+            </w:r>
+            <w:r>
+              <w:rPr>
+                <w:noProof/>
+                <w:webHidden/>
+              </w:rPr>
+              <w:tab/>
+            </w:r>
+            <w:r>
+              <w:rPr>
+                <w:noProof/>
+                <w:webHidden/>
+              </w:rPr>
+              <w:fldChar w:fldCharType="begin"/>
+            </w:r>
+            <w:r>
+              <w:rPr>
+                <w:noProof/>
+                <w:webHidden/>
+              </w:rPr>
+              <w:instrText xml:space="preserve"> PAGEREF _Toc11235810 \h </w:instrText>
+            </w:r>
+            <w:r>
+              <w:rPr>
+                <w:noProof/>
+                <w:webHidden/>
+              </w:rPr>
+            </w:r>
+            <w:r>
+              <w:rPr>
+                <w:noProof/>
+                <w:webHidden/>
+              </w:rPr>
+              <w:fldChar w:fldCharType="separate"/>
+            </w:r>
+            <w:r>
+              <w:rPr>
+                <w:noProof/>
+                <w:webHidden/>
+              </w:rPr>
+              <w:t>9</w:t>
+            </w:r>
+            <w:r>
+              <w:rPr>
+                <w:noProof/>
+                <w:webHidden/>
+              </w:rPr>
+              <w:fldChar w:fldCharType="end"/>
+            </w:r>
+          </w:hyperlink>
+        </w:p>
+        <w:p>
+          <w:pPr>
+            <w:pStyle w:val="Inhopg1"/>
+            <w:tabs>
+              <w:tab w:val="right" w:leader="dot" w:pos="9062"/>
+            </w:tabs>
+            <w:rPr>
+              <w:rFonts w:eastAsiaTheme="minorEastAsia"/>
+              <w:noProof/>
+              <w:lang w:eastAsia="nl-NL"/>
+            </w:rPr>
+          </w:pPr>
+          <w:hyperlink w:anchor="_Toc11235811" w:history="1">
+            <w:r>
+              <w:rPr>
+                <w:rStyle w:val="Hyperlink"/>
+                <w:noProof/>
+              </w:rPr>
+              <w:t>7. Bijlage</w:t>
+            </w:r>
+            <w:r>
+              <w:rPr>
+                <w:noProof/>
+                <w:webHidden/>
+              </w:rPr>
+              <w:tab/>
+            </w:r>
+            <w:r>
+              <w:rPr>
+                <w:noProof/>
+                <w:webHidden/>
+              </w:rPr>
+              <w:fldChar w:fldCharType="begin"/>
+            </w:r>
+            <w:r>
+              <w:rPr>
+                <w:noProof/>
+                <w:webHidden/>
+              </w:rPr>
+              <w:instrText xml:space="preserve"> PAGEREF _Toc11235811 \h </w:instrText>
+            </w:r>
+            <w:r>
+              <w:rPr>
+                <w:noProof/>
+                <w:webHidden/>
+              </w:rPr>
+            </w:r>
+            <w:r>
+              <w:rPr>
+                <w:noProof/>
+                <w:webHidden/>
+              </w:rPr>
+              <w:fldChar w:fldCharType="separate"/>
+            </w:r>
+            <w:r>
+              <w:rPr>
+                <w:noProof/>
+                <w:webHidden/>
+              </w:rPr>
+              <w:t>12</w:t>
+            </w:r>
+            <w:r>
+              <w:rPr>
+                <w:noProof/>
+                <w:webHidden/>
+              </w:rPr>
+              <w:fldChar w:fldCharType="end"/>
+            </w:r>
+          </w:hyperlink>
+        </w:p>
+        <w:p>
+          <w:pPr>
+            <w:pStyle w:val="Inhopg2"/>
+            <w:tabs>
+              <w:tab w:val="right" w:leader="dot" w:pos="9062"/>
+            </w:tabs>
+            <w:rPr>
+              <w:rFonts w:eastAsiaTheme="minorEastAsia"/>
+              <w:noProof/>
+              <w:lang w:eastAsia="nl-NL"/>
+            </w:rPr>
+          </w:pPr>
+          <w:hyperlink w:anchor="_Toc11235812" w:history="1">
+            <w:r>
+              <w:rPr>
+                <w:rStyle w:val="Hyperlink"/>
+                <w:noProof/>
+              </w:rPr>
+              <w:t>7.1 Database wijzigingen</w:t>
+            </w:r>
+            <w:r>
+              <w:rPr>
+                <w:noProof/>
+                <w:webHidden/>
+              </w:rPr>
+              <w:tab/>
+            </w:r>
+            <w:r>
+              <w:rPr>
+                <w:noProof/>
+                <w:webHidden/>
+              </w:rPr>
+              <w:fldChar w:fldCharType="begin"/>
+            </w:r>
+            <w:r>
+              <w:rPr>
+                <w:noProof/>
+                <w:webHidden/>
+              </w:rPr>
+              <w:instrText xml:space="preserve"> PAGEREF _Toc11235812 \h </w:instrText>
+            </w:r>
+            <w:r>
+              <w:rPr>
+                <w:noProof/>
+                <w:webHidden/>
+              </w:rPr>
+            </w:r>
+            <w:r>
+              <w:rPr>
+                <w:noProof/>
+                <w:webHidden/>
+              </w:rPr>
+              <w:fldChar w:fldCharType="separate"/>
+            </w:r>
+            <w:r>
+              <w:rPr>
+                <w:noProof/>
+                <w:webHidden/>
+              </w:rPr>
+              <w:t>12</w:t>
             </w:r>
             <w:r>
               <w:rPr>
@@ -1459,7 +1880,7 @@
       <w:pPr>
         <w:pStyle w:val="Kop1"/>
       </w:pPr>
-      <w:bookmarkStart w:id="0" w:name="_Toc9584632"/>
+      <w:bookmarkStart w:id="0" w:name="_Toc11235799"/>
       <w:r>
         <w:lastRenderedPageBreak/>
         <w:t xml:space="preserve">1. </w:t>
@@ -1517,7 +1938,7 @@
           <w:lang w:val="en-US"/>
         </w:rPr>
       </w:pPr>
-      <w:bookmarkStart w:id="1" w:name="_Toc9584633"/>
+      <w:bookmarkStart w:id="1" w:name="_Toc11235800"/>
       <w:r>
         <w:rPr>
           <w:lang w:val="en-US"/>
@@ -1722,14 +2143,27 @@
                             <w:r>
                               <w:t xml:space="preserve">Figuur </w:t>
                             </w:r>
-                            <w:fldSimple w:instr=" SEQ Figuur \* ARABIC ">
-                              <w:r>
-                                <w:rPr>
-                                  <w:noProof/>
-                                </w:rPr>
-                                <w:t>1</w:t>
-                              </w:r>
-                            </w:fldSimple>
+                            <w:r>
+                              <w:fldChar w:fldCharType="begin"/>
+                            </w:r>
+                            <w:r>
+                              <w:instrText xml:space="preserve"> SEQ Figuur \* ARABIC </w:instrText>
+                            </w:r>
+                            <w:r>
+                              <w:fldChar w:fldCharType="separate"/>
+                            </w:r>
+                            <w:r>
+                              <w:rPr>
+                                <w:noProof/>
+                              </w:rPr>
+                              <w:t>1</w:t>
+                            </w:r>
+                            <w:r>
+                              <w:rPr>
+                                <w:noProof/>
+                              </w:rPr>
+                              <w:fldChar w:fldCharType="end"/>
+                            </w:r>
                             <w:r>
                               <w:t>: Foundation</w:t>
                             </w:r>
@@ -1767,14 +2201,27 @@
                       <w:r>
                         <w:t xml:space="preserve">Figuur </w:t>
                       </w:r>
-                      <w:fldSimple w:instr=" SEQ Figuur \* ARABIC ">
-                        <w:r>
-                          <w:rPr>
-                            <w:noProof/>
-                          </w:rPr>
-                          <w:t>1</w:t>
-                        </w:r>
-                      </w:fldSimple>
+                      <w:r>
+                        <w:fldChar w:fldCharType="begin"/>
+                      </w:r>
+                      <w:r>
+                        <w:instrText xml:space="preserve"> SEQ Figuur \* ARABIC </w:instrText>
+                      </w:r>
+                      <w:r>
+                        <w:fldChar w:fldCharType="separate"/>
+                      </w:r>
+                      <w:r>
+                        <w:rPr>
+                          <w:noProof/>
+                        </w:rPr>
+                        <w:t>1</w:t>
+                      </w:r>
+                      <w:r>
+                        <w:rPr>
+                          <w:noProof/>
+                        </w:rPr>
+                        <w:fldChar w:fldCharType="end"/>
+                      </w:r>
                       <w:r>
                         <w:t>: Foundation</w:t>
                       </w:r>
@@ -1793,7 +2240,7 @@
       <w:pPr>
         <w:pStyle w:val="Kop1"/>
       </w:pPr>
-      <w:bookmarkStart w:id="2" w:name="_Toc9584634"/>
+      <w:bookmarkStart w:id="2" w:name="_Toc11235801"/>
       <w:r>
         <w:t xml:space="preserve">3. </w:t>
       </w:r>
@@ -1820,78 +2267,609 @@
       <w:pPr>
         <w:pStyle w:val="Kop1"/>
       </w:pPr>
-      <w:bookmarkStart w:id="3" w:name="_Toc9584635"/>
+      <w:bookmarkStart w:id="3" w:name="_Toc11231303"/>
+      <w:bookmarkStart w:id="4" w:name="_Toc11235802"/>
       <w:r>
         <w:lastRenderedPageBreak/>
-        <w:t xml:space="preserve">4. </w:t>
-      </w:r>
-      <w:r>
-        <w:t>Netwerkarchitectuur</w:t>
+        <w:t>4. Netwerkarchitectuur</w:t>
       </w:r>
       <w:bookmarkEnd w:id="3"/>
+      <w:bookmarkEnd w:id="4"/>
       <w:r>
         <w:t xml:space="preserve"> </w:t>
       </w:r>
     </w:p>
+    <w:p>
+      <w:pPr>
+        <w:pStyle w:val="Normaalweb"/>
+        <w:shd w:val="clear" w:color="auto" w:fill="FFFFFF"/>
+        <w:spacing w:before="0" w:beforeAutospacing="0" w:after="158" w:afterAutospacing="0"/>
+        <w:rPr>
+          <w:rFonts w:asciiTheme="minorHAnsi" w:hAnsiTheme="minorHAnsi" w:cstheme="minorHAnsi"/>
+          <w:sz w:val="22"/>
+          <w:szCs w:val="22"/>
+        </w:rPr>
+      </w:pPr>
+      <w:r>
+        <w:rPr>
+          <w:rFonts w:asciiTheme="minorHAnsi" w:hAnsiTheme="minorHAnsi" w:cstheme="minorHAnsi"/>
+          <w:sz w:val="22"/>
+          <w:szCs w:val="22"/>
+        </w:rPr>
+        <w:t xml:space="preserve">De opdrachtgever heeft voor het project een serveromgeving beschikbaar gesteld. Er moet ontwikkeld worden op een lokale server van ieder groepslid. De server is bedoeld voor producten die af zijn en goed werken en om deze te presenteren aan de product-owner. Dit betekend dus dat er gewerkt wordt volgens de </w:t>
+      </w:r>
+      <w:hyperlink r:id="rId10" w:tgtFrame="_blank" w:history="1">
+        <w:r>
+          <w:rPr>
+            <w:rStyle w:val="Hyperlink"/>
+            <w:rFonts w:asciiTheme="minorHAnsi" w:eastAsiaTheme="majorEastAsia" w:hAnsiTheme="minorHAnsi" w:cstheme="minorHAnsi"/>
+            <w:sz w:val="22"/>
+            <w:szCs w:val="22"/>
+          </w:rPr>
+          <w:t>OTAP </w:t>
+        </w:r>
+      </w:hyperlink>
+      <w:r>
+        <w:rPr>
+          <w:rFonts w:asciiTheme="minorHAnsi" w:hAnsiTheme="minorHAnsi" w:cstheme="minorHAnsi"/>
+          <w:sz w:val="22"/>
+          <w:szCs w:val="22"/>
+        </w:rPr>
+        <w:t>werkwijze.</w:t>
+      </w:r>
+    </w:p>
+    <w:p>
+      <w:pPr>
+        <w:pStyle w:val="Lijstalinea"/>
+        <w:numPr>
+          <w:ilvl w:val="0"/>
+          <w:numId w:val="6"/>
+        </w:numPr>
+      </w:pPr>
+      <w:r>
+        <w:t>Aangereikte servers iConcepts</w:t>
+      </w:r>
+    </w:p>
+    <w:p>
+      <w:pPr>
+        <w:pStyle w:val="Lijstalinea"/>
+        <w:numPr>
+          <w:ilvl w:val="1"/>
+          <w:numId w:val="7"/>
+        </w:numPr>
+      </w:pPr>
+      <w:r>
+        <w:t>Microsoft SQL Server</w:t>
+      </w:r>
+    </w:p>
+    <w:p>
+      <w:pPr>
+        <w:pStyle w:val="Lijstalinea"/>
+        <w:numPr>
+          <w:ilvl w:val="1"/>
+          <w:numId w:val="7"/>
+        </w:numPr>
+      </w:pPr>
+      <w:r>
+        <w:t>Internet Information Server (IIS) Webserver</w:t>
+      </w:r>
+    </w:p>
+    <w:p>
+      <w:pPr>
+        <w:pStyle w:val="Lijstalinea"/>
+        <w:numPr>
+          <w:ilvl w:val="1"/>
+          <w:numId w:val="7"/>
+        </w:numPr>
+      </w:pPr>
+      <w:r>
+        <w:t>PHP 7.2</w:t>
+      </w:r>
+    </w:p>
+    <w:p>
+      <w:pPr>
+        <w:pStyle w:val="Lijstalinea"/>
+        <w:numPr>
+          <w:ilvl w:val="1"/>
+          <w:numId w:val="7"/>
+        </w:numPr>
+      </w:pPr>
+      <w:r>
+        <w:t>FTP Server</w:t>
+      </w:r>
+    </w:p>
+    <w:p>
+      <w:pPr>
+        <w:pStyle w:val="Lijstalinea"/>
+        <w:numPr>
+          <w:ilvl w:val="1"/>
+          <w:numId w:val="7"/>
+        </w:numPr>
+      </w:pPr>
+      <w:r>
+        <w:t>PHP mail functie</w:t>
+      </w:r>
+    </w:p>
+    <w:p>
+      <w:pPr>
+        <w:pStyle w:val="Lijstalinea"/>
+        <w:numPr>
+          <w:ilvl w:val="0"/>
+          <w:numId w:val="7"/>
+        </w:numPr>
+      </w:pPr>
+      <w:r>
+        <w:t>Lokale omgevingen</w:t>
+      </w:r>
+    </w:p>
+    <w:p>
+      <w:pPr>
+        <w:pStyle w:val="Lijstalinea"/>
+        <w:numPr>
+          <w:ilvl w:val="1"/>
+          <w:numId w:val="7"/>
+        </w:numPr>
+      </w:pPr>
+      <w:r>
+        <w:t>Microsoft SQL Server Management Studio 17</w:t>
+      </w:r>
+    </w:p>
+    <w:p>
+      <w:pPr>
+        <w:pStyle w:val="Lijstalinea"/>
+        <w:numPr>
+          <w:ilvl w:val="1"/>
+          <w:numId w:val="7"/>
+        </w:numPr>
+      </w:pPr>
+      <w:r>
+        <w:t>PHP 7.2</w:t>
+      </w:r>
+    </w:p>
+    <w:p>
+      <w:pPr>
+        <w:pStyle w:val="Lijstalinea"/>
+        <w:numPr>
+          <w:ilvl w:val="1"/>
+          <w:numId w:val="7"/>
+        </w:numPr>
+      </w:pPr>
+      <w:r>
+        <w:t>FileZilla</w:t>
+      </w:r>
+    </w:p>
+    <w:p>
+      <w:pPr>
+        <w:pStyle w:val="Lijstalinea"/>
+        <w:numPr>
+          <w:ilvl w:val="1"/>
+          <w:numId w:val="7"/>
+        </w:numPr>
+      </w:pPr>
+      <w:r>
+        <w:rPr>
+          <w:rFonts w:ascii="Arial" w:hAnsi="Arial" w:cs="Arial"/>
+          <w:color w:val="000000"/>
+          <w:sz w:val="20"/>
+          <w:szCs w:val="20"/>
+        </w:rPr>
+        <w:t>XAMPP Ver</w:t>
+      </w:r>
+      <w:r>
+        <w:rPr>
+          <w:rFonts w:ascii="Arial" w:hAnsi="Arial" w:cs="Arial"/>
+          <w:color w:val="000000"/>
+          <w:sz w:val="20"/>
+          <w:szCs w:val="20"/>
+        </w:rPr>
+        <w:t>sie</w:t>
+      </w:r>
+      <w:r>
+        <w:rPr>
+          <w:rFonts w:ascii="Arial" w:hAnsi="Arial" w:cs="Arial"/>
+          <w:color w:val="000000"/>
+          <w:sz w:val="20"/>
+          <w:szCs w:val="20"/>
+        </w:rPr>
+        <w:t>: 7.2.12</w:t>
+      </w:r>
+    </w:p>
+    <w:p>
+      <w:pPr>
+        <w:pStyle w:val="Lijstalinea"/>
+      </w:pPr>
+    </w:p>
+    <w:p>
+      <w:r>
+        <w:rPr>
+          <w:noProof/>
+        </w:rPr>
+        <w:drawing>
+          <wp:anchor distT="0" distB="0" distL="114300" distR="114300" simplePos="0" relativeHeight="251664384" behindDoc="1" locked="0" layoutInCell="1" allowOverlap="1" wp14:anchorId="2798B108" wp14:editId="27CC478A">
+            <wp:simplePos x="0" y="0"/>
+            <wp:positionH relativeFrom="margin">
+              <wp:align>right</wp:align>
+            </wp:positionH>
+            <wp:positionV relativeFrom="paragraph">
+              <wp:posOffset>943610</wp:posOffset>
+            </wp:positionV>
+            <wp:extent cx="5760720" cy="2891790"/>
+            <wp:effectExtent l="0" t="0" r="0" b="3810"/>
+            <wp:wrapNone/>
+            <wp:docPr id="3" name="Afbeelding 3"/>
+            <wp:cNvGraphicFramePr>
+              <a:graphicFrameLocks xmlns:a="http://schemas.openxmlformats.org/drawingml/2006/main" noChangeAspect="1"/>
+            </wp:cNvGraphicFramePr>
+            <a:graphic xmlns:a="http://schemas.openxmlformats.org/drawingml/2006/main">
+              <a:graphicData uri="http://schemas.openxmlformats.org/drawingml/2006/picture">
+                <pic:pic xmlns:pic="http://schemas.openxmlformats.org/drawingml/2006/picture">
+                  <pic:nvPicPr>
+                    <pic:cNvPr id="0" name="Picture 1"/>
+                    <pic:cNvPicPr>
+                      <a:picLocks noChangeAspect="1" noChangeArrowheads="1"/>
+                    </pic:cNvPicPr>
+                  </pic:nvPicPr>
+                  <pic:blipFill>
+                    <a:blip r:embed="rId11" cstate="print">
+                      <a:extLst>
+                        <a:ext uri="{28A0092B-C50C-407E-A947-70E740481C1C}">
+                          <a14:useLocalDpi xmlns:a14="http://schemas.microsoft.com/office/drawing/2010/main" val="0"/>
+                        </a:ext>
+                      </a:extLst>
+                    </a:blip>
+                    <a:srcRect/>
+                    <a:stretch>
+                      <a:fillRect/>
+                    </a:stretch>
+                  </pic:blipFill>
+                  <pic:spPr bwMode="auto">
+                    <a:xfrm>
+                      <a:off x="0" y="0"/>
+                      <a:ext cx="5760720" cy="2891790"/>
+                    </a:xfrm>
+                    <a:prstGeom prst="rect">
+                      <a:avLst/>
+                    </a:prstGeom>
+                    <a:noFill/>
+                    <a:ln>
+                      <a:noFill/>
+                    </a:ln>
+                  </pic:spPr>
+                </pic:pic>
+              </a:graphicData>
+            </a:graphic>
+            <wp14:sizeRelH relativeFrom="page">
+              <wp14:pctWidth>0</wp14:pctWidth>
+            </wp14:sizeRelH>
+            <wp14:sizeRelV relativeFrom="page">
+              <wp14:pctHeight>0</wp14:pctHeight>
+            </wp14:sizeRelV>
+          </wp:anchor>
+        </w:drawing>
+      </w:r>
+      <w:r>
+        <w:rPr>
+          <w:noProof/>
+        </w:rPr>
+        <mc:AlternateContent>
+          <mc:Choice Requires="wps">
+            <w:drawing>
+              <wp:anchor distT="0" distB="0" distL="114300" distR="114300" simplePos="0" relativeHeight="251665408" behindDoc="1" locked="0" layoutInCell="1" allowOverlap="1" wp14:anchorId="62E1457C" wp14:editId="77338368">
+                <wp:simplePos x="0" y="0"/>
+                <wp:positionH relativeFrom="margin">
+                  <wp:align>right</wp:align>
+                </wp:positionH>
+                <wp:positionV relativeFrom="paragraph">
+                  <wp:posOffset>3892550</wp:posOffset>
+                </wp:positionV>
+                <wp:extent cx="5760720" cy="635"/>
+                <wp:effectExtent l="0" t="0" r="0" b="0"/>
+                <wp:wrapNone/>
+                <wp:docPr id="4" name="Tekstvak 4"/>
+                <wp:cNvGraphicFramePr/>
+                <a:graphic xmlns:a="http://schemas.openxmlformats.org/drawingml/2006/main">
+                  <a:graphicData uri="http://schemas.microsoft.com/office/word/2010/wordprocessingShape">
+                    <wps:wsp>
+                      <wps:cNvSpPr txBox="1"/>
+                      <wps:spPr>
+                        <a:xfrm>
+                          <a:off x="0" y="0"/>
+                          <a:ext cx="5760720" cy="635"/>
+                        </a:xfrm>
+                        <a:prstGeom prst="rect">
+                          <a:avLst/>
+                        </a:prstGeom>
+                        <a:solidFill>
+                          <a:prstClr val="white"/>
+                        </a:solidFill>
+                        <a:ln>
+                          <a:noFill/>
+                        </a:ln>
+                      </wps:spPr>
+                      <wps:txbx>
+                        <w:txbxContent>
+                          <w:p>
+                            <w:pPr>
+                              <w:pStyle w:val="Bijschrift"/>
+                              <w:rPr>
+                                <w:noProof/>
+                              </w:rPr>
+                            </w:pPr>
+                            <w:r>
+                              <w:t xml:space="preserve">Figuur </w:t>
+                            </w:r>
+                            <w:r>
+                              <w:fldChar w:fldCharType="begin"/>
+                            </w:r>
+                            <w:r>
+                              <w:instrText xml:space="preserve"> SEQ Figuur \* ARABIC </w:instrText>
+                            </w:r>
+                            <w:r>
+                              <w:fldChar w:fldCharType="separate"/>
+                            </w:r>
+                            <w:r>
+                              <w:rPr>
+                                <w:noProof/>
+                              </w:rPr>
+                              <w:t>2</w:t>
+                            </w:r>
+                            <w:r>
+                              <w:fldChar w:fldCharType="end"/>
+                            </w:r>
+                            <w:r>
+                              <w:t>: Netwerkarchitectuur</w:t>
+                            </w:r>
+                          </w:p>
+                        </w:txbxContent>
+                      </wps:txbx>
+                      <wps:bodyPr rot="0" spcFirstLastPara="0" vertOverflow="overflow" horzOverflow="overflow" vert="horz" wrap="square" lIns="0" tIns="0" rIns="0" bIns="0" numCol="1" spcCol="0" rtlCol="0" fromWordArt="0" anchor="t" anchorCtr="0" forceAA="0" compatLnSpc="1">
+                        <a:prstTxWarp prst="textNoShape">
+                          <a:avLst/>
+                        </a:prstTxWarp>
+                        <a:spAutoFit/>
+                      </wps:bodyPr>
+                    </wps:wsp>
+                  </a:graphicData>
+                </a:graphic>
+              </wp:anchor>
+            </w:drawing>
+          </mc:Choice>
+          <mc:Fallback>
+            <w:pict>
+              <v:shape w14:anchorId="62E1457C" id="Tekstvak 4" o:spid="_x0000_s1027" type="#_x0000_t202" style="position:absolute;margin-left:402.4pt;margin-top:306.5pt;width:453.6pt;height:.05pt;z-index:-251651072;visibility:visible;mso-wrap-style:square;mso-wrap-distance-left:9pt;mso-wrap-distance-top:0;mso-wrap-distance-right:9pt;mso-wrap-distance-bottom:0;mso-position-horizontal:right;mso-position-horizontal-relative:margin;mso-position-vertical:absolute;mso-position-vertical-relative:text;v-text-anchor:top" o:gfxdata="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" stroked="f">
+                <v:textbox style="mso-fit-shape-to-text:t" inset="0,0,0,0">
+                  <w:txbxContent>
+                    <w:p>
+                      <w:pPr>
+                        <w:pStyle w:val="Bijschrift"/>
+                        <w:rPr>
+                          <w:noProof/>
+                        </w:rPr>
+                      </w:pPr>
+                      <w:r>
+                        <w:t xml:space="preserve">Figuur </w:t>
+                      </w:r>
+                      <w:r>
+                        <w:fldChar w:fldCharType="begin"/>
+                      </w:r>
+                      <w:r>
+                        <w:instrText xml:space="preserve"> SEQ Figuur \* ARABIC </w:instrText>
+                      </w:r>
+                      <w:r>
+                        <w:fldChar w:fldCharType="separate"/>
+                      </w:r>
+                      <w:r>
+                        <w:rPr>
+                          <w:noProof/>
+                        </w:rPr>
+                        <w:t>2</w:t>
+                      </w:r>
+                      <w:r>
+                        <w:fldChar w:fldCharType="end"/>
+                      </w:r>
+                      <w:r>
+                        <w:t>: Netwerkarchitectuur</w:t>
+                      </w:r>
+                    </w:p>
+                  </w:txbxContent>
+                </v:textbox>
+                <w10:wrap anchorx="margin"/>
+              </v:shape>
+            </w:pict>
+          </mc:Fallback>
+        </mc:AlternateContent>
+      </w:r>
+      <w:r>
+        <w:t>Hieronder staat een afbeelding van het netwerk waarin gewerkt is door het development team. Je ziet dat er drie servers aanwezig zijn, dat zijn de servers die hierboven genoemd zijn. Ook zijn onze laptops aangegeven in het ontwerp. Zoals je ziet op de afbeelding communiceren onze laptops met de servers en andersom.</w:t>
+      </w:r>
+      <w:r>
+        <w:br w:type="page"/>
+      </w:r>
+    </w:p>
+    <w:p>
+      <w:pPr>
+        <w:pStyle w:val="Kop1"/>
+      </w:pPr>
+      <w:bookmarkStart w:id="5" w:name="_Toc11231304"/>
+      <w:bookmarkStart w:id="6" w:name="_Toc11235803"/>
+      <w:r>
+        <w:lastRenderedPageBreak/>
+        <w:t>5. Database</w:t>
+      </w:r>
+      <w:bookmarkEnd w:id="5"/>
+      <w:bookmarkEnd w:id="6"/>
+    </w:p>
     <w:p/>
     <w:p>
-      <w:r>
-        <w:br w:type="page"/>
-      </w:r>
-    </w:p>
-    <w:p>
-      <w:pPr>
-        <w:pStyle w:val="Kop1"/>
-      </w:pPr>
-      <w:bookmarkStart w:id="4" w:name="_Toc9584636"/>
-      <w:r>
-        <w:lastRenderedPageBreak/>
-        <w:t xml:space="preserve">5. </w:t>
-      </w:r>
-      <w:r>
-        <w:t>Database</w:t>
-      </w:r>
-      <w:bookmarkEnd w:id="4"/>
-    </w:p>
-    <w:p/>
-    <w:p>
       <w:pPr>
         <w:pStyle w:val="Kop2"/>
       </w:pPr>
-      <w:bookmarkStart w:id="5" w:name="_Toc9584637"/>
+      <w:bookmarkStart w:id="7" w:name="_Toc11231305"/>
+      <w:bookmarkStart w:id="8" w:name="_Toc11235804"/>
       <w:r>
         <w:t xml:space="preserve">5.1 </w:t>
       </w:r>
       <w:r>
         <w:t>Datatypen &amp; defaults</w:t>
       </w:r>
-      <w:bookmarkEnd w:id="5"/>
+      <w:bookmarkEnd w:id="7"/>
+      <w:bookmarkEnd w:id="8"/>
       <w:r>
         <w:t xml:space="preserve"> </w:t>
+      </w:r>
+    </w:p>
+    <w:p>
+      <w:r>
+        <w:t xml:space="preserve">Hieronder staat het logisch relationeel schema van onze database. In het rood staan datatypen en namen die wij </w:t>
+      </w:r>
+      <w:r>
+        <w:t>gewijzigd</w:t>
+      </w:r>
+      <w:r>
+        <w:t xml:space="preserve"> hebben</w:t>
+      </w:r>
+      <w:r>
+        <w:t>.</w:t>
+      </w:r>
+      <w:r>
+        <w:t xml:space="preserve"> </w:t>
+      </w:r>
+      <w:r>
+        <w:t>D</w:t>
+      </w:r>
+      <w:r>
+        <w:t>it staat gedocumenteerd</w:t>
+      </w:r>
+      <w:r>
+        <w:t xml:space="preserve"> in (zie bijlage</w:t>
+      </w:r>
+      <w:r>
+        <w:t xml:space="preserve"> 7.1</w:t>
+      </w:r>
+      <w:bookmarkStart w:id="9" w:name="_GoBack"/>
+      <w:bookmarkEnd w:id="9"/>
+      <w:r>
+        <w:t xml:space="preserve">). </w:t>
+      </w:r>
+    </w:p>
+    <w:p>
+      <w:r>
+        <w:rPr>
+          <w:noProof/>
+        </w:rPr>
+        <w:drawing>
+          <wp:anchor distT="0" distB="0" distL="114300" distR="114300" simplePos="0" relativeHeight="251666432" behindDoc="1" locked="0" layoutInCell="1" allowOverlap="1" wp14:anchorId="26003E22" wp14:editId="45733ADA">
+            <wp:simplePos x="0" y="0"/>
+            <wp:positionH relativeFrom="margin">
+              <wp:posOffset>-635</wp:posOffset>
+            </wp:positionH>
+            <wp:positionV relativeFrom="paragraph">
+              <wp:posOffset>127635</wp:posOffset>
+            </wp:positionV>
+            <wp:extent cx="6297930" cy="5214620"/>
+            <wp:effectExtent l="0" t="0" r="7620" b="5080"/>
+            <wp:wrapNone/>
+            <wp:docPr id="5" name="Afbeelding 5"/>
+            <wp:cNvGraphicFramePr>
+              <a:graphicFrameLocks xmlns:a="http://schemas.openxmlformats.org/drawingml/2006/main" noChangeAspect="1"/>
+            </wp:cNvGraphicFramePr>
+            <a:graphic xmlns:a="http://schemas.openxmlformats.org/drawingml/2006/main">
+              <a:graphicData uri="http://schemas.openxmlformats.org/drawingml/2006/picture">
+                <pic:pic xmlns:pic="http://schemas.openxmlformats.org/drawingml/2006/picture">
+                  <pic:nvPicPr>
+                    <pic:cNvPr id="0" name="Picture 1"/>
+                    <pic:cNvPicPr>
+                      <a:picLocks noChangeAspect="1" noChangeArrowheads="1"/>
+                    </pic:cNvPicPr>
+                  </pic:nvPicPr>
+                  <pic:blipFill>
+                    <a:blip r:embed="rId12" cstate="print">
+                      <a:extLst>
+                        <a:ext uri="{28A0092B-C50C-407E-A947-70E740481C1C}">
+                          <a14:useLocalDpi xmlns:a14="http://schemas.microsoft.com/office/drawing/2010/main" val="0"/>
+                        </a:ext>
+                      </a:extLst>
+                    </a:blip>
+                    <a:srcRect/>
+                    <a:stretch>
+                      <a:fillRect/>
+                    </a:stretch>
+                  </pic:blipFill>
+                  <pic:spPr bwMode="auto">
+                    <a:xfrm>
+                      <a:off x="0" y="0"/>
+                      <a:ext cx="6297930" cy="5214620"/>
+                    </a:xfrm>
+                    <a:prstGeom prst="rect">
+                      <a:avLst/>
+                    </a:prstGeom>
+                    <a:noFill/>
+                    <a:ln>
+                      <a:noFill/>
+                    </a:ln>
+                  </pic:spPr>
+                </pic:pic>
+              </a:graphicData>
+            </a:graphic>
+            <wp14:sizeRelH relativeFrom="page">
+              <wp14:pctWidth>0</wp14:pctWidth>
+            </wp14:sizeRelH>
+            <wp14:sizeRelV relativeFrom="page">
+              <wp14:pctHeight>0</wp14:pctHeight>
+            </wp14:sizeRelV>
+          </wp:anchor>
+        </w:drawing>
       </w:r>
     </w:p>
     <w:p/>
     <w:p/>
+    <w:p/>
+    <w:p/>
+    <w:p/>
+    <w:p/>
+    <w:p/>
+    <w:p/>
+    <w:p/>
+    <w:p/>
+    <w:p/>
+    <w:p/>
+    <w:p/>
+    <w:p/>
+    <w:p/>
+    <w:p/>
+    <w:p>
+      <w:pPr>
+        <w:rPr>
+          <w:noProof/>
+        </w:rPr>
+      </w:pPr>
+      <w:r>
+        <w:rPr>
+          <w:noProof/>
+        </w:rPr>
+        <w:t xml:space="preserve"> </w:t>
+      </w:r>
+    </w:p>
+    <w:p/>
     <w:p>
       <w:pPr>
         <w:pStyle w:val="Kop2"/>
       </w:pPr>
-      <w:bookmarkStart w:id="6" w:name="_Toc9584638"/>
+      <w:bookmarkStart w:id="10" w:name="_Toc11231306"/>
+      <w:bookmarkStart w:id="11" w:name="_Toc11235805"/>
       <w:r>
         <w:t xml:space="preserve">5.2 </w:t>
       </w:r>
       <w:r>
         <w:t>Check-Contraints</w:t>
       </w:r>
-      <w:bookmarkEnd w:id="6"/>
+      <w:bookmarkEnd w:id="10"/>
+      <w:bookmarkEnd w:id="11"/>
     </w:p>
     <w:p/>
     <w:p>
       <w:r>
-        <w:t xml:space="preserve">In onze database zitten een aantal check-constraints. Deze check constraints zitten in onze database om vuile data te omzeilen, zodat de database niet vol raakt met onzinnige data. </w:t>
-      </w:r>
-      <w:r>
-        <w:t xml:space="preserve">Hieronder staan al onze check-constraints per tabel beschreven. </w:t>
+        <w:t xml:space="preserve">In onze database zitten een aantal check-constraints. Deze check constraints zitten in onze database om vuile data te omzeilen, zodat de database niet vol raakt met onzinnige data. Hieronder staan al onze check-constraints per tabel beschreven. </w:t>
       </w:r>
     </w:p>
     <w:p>
@@ -1930,10 +2908,8 @@
         </w:numPr>
       </w:pPr>
       <w:r>
-        <w:t xml:space="preserve"> Op de kolom ‘wachtwoord</w:t>
-      </w:r>
-      <w:r>
-        <w:t>’ zitten twee check constraints, de eerste is dat een wachtwoord minimaal 7 karakters moet bevatten. De tweede is dat een wachtwoord minimaal één letter en één cijfer moet bevatten.</w:t>
+        <w:lastRenderedPageBreak/>
+        <w:t xml:space="preserve"> Op de kolom ‘wachtwoord’ zitten twee check constraints, de eerste is dat een wachtwoord minimaal 7 karakters moet bevatten. De tweede is dat een wachtwoord minimaal één letter en één cijfer moet bevatten.</w:t>
       </w:r>
     </w:p>
     <w:p>
@@ -1953,14 +2929,7 @@
           <w:b/>
           <w:bCs/>
         </w:rPr>
-        <w:t>Tabel ‘</w:t>
-      </w:r>
-      <w:r>
-        <w:rPr>
-          <w:b/>
-          <w:bCs/>
-        </w:rPr>
-        <w:t>voorwerp’</w:t>
+        <w:t>Tabel ‘voorwerp’</w:t>
       </w:r>
     </w:p>
     <w:p>
@@ -1972,10 +2941,7 @@
         </w:numPr>
       </w:pPr>
       <w:r>
-        <w:t>Op de kolom ‘</w:t>
-      </w:r>
-      <w:r>
-        <w:t xml:space="preserve">betalingswijze’ zit een check constraint die kijkt of de betalingswijze in een van de vier opgegeven opties zit. </w:t>
+        <w:t xml:space="preserve">Op de kolom ‘betalingswijze’ zit een check constraint die kijkt of de betalingswijze in een van de vier opgegeven opties zit. </w:t>
       </w:r>
     </w:p>
     <w:p>
@@ -1987,10 +2953,7 @@
         </w:numPr>
       </w:pPr>
       <w:r>
-        <w:t>Op de kolom ‘startprijs’ zit een check constraint die kijkt of de opgegeven startprijs groter is dan nul.</w:t>
-      </w:r>
-      <w:r>
-        <w:t xml:space="preserve"> </w:t>
+        <w:t xml:space="preserve">Op de kolom ‘startprijs’ zit een check constraint die kijkt of de opgegeven startprijs groter is dan nul. </w:t>
       </w:r>
     </w:p>
     <w:p>
@@ -2189,37 +3152,267 @@
         <w:t xml:space="preserve">’ wordt gekeken of een veiling nog open staat of al gesloten is. </w:t>
       </w:r>
     </w:p>
-    <w:p>
-      <w:pPr>
-        <w:ind w:left="360"/>
-        <w:rPr>
-          <w:rFonts w:cstheme="minorHAnsi"/>
-        </w:rPr>
-      </w:pPr>
-    </w:p>
     <w:p/>
     <w:p>
       <w:pPr>
         <w:pStyle w:val="Kop2"/>
       </w:pPr>
-      <w:bookmarkStart w:id="7" w:name="_Toc9584639"/>
+      <w:bookmarkStart w:id="12" w:name="_Toc11231307"/>
+      <w:bookmarkStart w:id="13" w:name="_Toc11235806"/>
+      <w:r>
+        <w:t>5.3 Conversie</w:t>
+      </w:r>
+      <w:bookmarkEnd w:id="12"/>
+      <w:bookmarkEnd w:id="13"/>
+    </w:p>
+    <w:p/>
+    <w:p>
+      <w:r>
+        <w:t xml:space="preserve">In dit deel wordt er beschreven hoe wij de conversie hebben aangepakt. Het zal per tabel worden aangegeven hoe dit is gedaan, en waarom wij bepaalde keuzes hebben gemaakt. </w:t>
+      </w:r>
+    </w:p>
+    <w:p>
+      <w:pPr>
+        <w:rPr>
+          <w:sz w:val="28"/>
+          <w:szCs w:val="28"/>
+        </w:rPr>
+      </w:pPr>
+      <w:r>
+        <w:rPr>
+          <w:sz w:val="28"/>
+          <w:szCs w:val="28"/>
+        </w:rPr>
+        <w:t>Van tabel ‘Users’ naar tabel ‘Gebruikers’</w:t>
+      </w:r>
+    </w:p>
+    <w:p>
+      <w:r>
+        <w:t>Veel gebruikers uit het conversiescript hadden geen: voornaam, achternaam, adres, geboortedatum en e-mail. Deze items mogen in onze database geen NULL zijn er moest dus data worden toegevoegd. Dus hebben wij ervoor gekozen om overal ‘Onbekend’ van te maken behalve bij de geboortedatum, dat moest een datum zijn dus is er gekozen voor 01/01/1970. Er is ook gebruik gemaakt van de LEFT functie, dit is gedaan omdat sommige data uit de conversie meer karakters bevatte dan dat er werd toegelaten in onze database. De gebruikersnamen uit de conversie bevatten meerdere dezelfde gebruikersnamen dat is ook niet toegestaan in onze database, daarom hebben wij gebruik gemaakt van DISTINCT. DISTINCT pakt geen dubbele waardes, dus is elke gebruikersnaam uniek.</w:t>
+      </w:r>
+    </w:p>
+    <w:p>
+      <w:pPr>
+        <w:rPr>
+          <w:sz w:val="28"/>
+          <w:szCs w:val="28"/>
+        </w:rPr>
+      </w:pPr>
+      <w:r>
+        <w:rPr>
+          <w:sz w:val="28"/>
+          <w:szCs w:val="28"/>
+        </w:rPr>
+        <w:t>Van tabel ‘</w:t>
+      </w:r>
+      <w:r>
+        <w:rPr>
+          <w:sz w:val="28"/>
+          <w:szCs w:val="28"/>
+        </w:rPr>
+        <w:t>Categorieën’</w:t>
+      </w:r>
+      <w:r>
+        <w:rPr>
+          <w:sz w:val="28"/>
+          <w:szCs w:val="28"/>
+        </w:rPr>
+        <w:t xml:space="preserve"> naar tabel ‘</w:t>
+      </w:r>
+      <w:r>
+        <w:rPr>
+          <w:sz w:val="28"/>
+          <w:szCs w:val="28"/>
+        </w:rPr>
+        <w:t>Rubriek’</w:t>
+      </w:r>
+    </w:p>
+    <w:p>
       <w:r>
         <w:lastRenderedPageBreak/>
-        <w:t>5.3 Conversie</w:t>
-      </w:r>
-      <w:bookmarkEnd w:id="7"/>
+        <w:t xml:space="preserve">De categorieën uit het conversie script begonnen bij -1, als wij dit hanteerde werkte onze site niet. Daarom hebben wij ervoor gekozen om het id met één op te hogen, dit werkte voor ons. We hebben LEFT gebruikt omdat de naam van de categorieën te groot was voor onze database, onze database staat maximaal 50 karakters toe. De parent kolom is ook steeds met één opgehoogd omdat het rubrieknummer ook opgehoogd is.  </w:t>
+      </w:r>
+    </w:p>
+    <w:p>
+      <w:pPr>
+        <w:rPr>
+          <w:sz w:val="28"/>
+          <w:szCs w:val="28"/>
+        </w:rPr>
+      </w:pPr>
+      <w:r>
+        <w:rPr>
+          <w:sz w:val="28"/>
+          <w:szCs w:val="28"/>
+        </w:rPr>
+        <w:t>Van tabel ‘</w:t>
+      </w:r>
+      <w:r>
+        <w:rPr>
+          <w:sz w:val="28"/>
+          <w:szCs w:val="28"/>
+        </w:rPr>
+        <w:t>Items’</w:t>
+      </w:r>
+      <w:r>
+        <w:rPr>
+          <w:sz w:val="28"/>
+          <w:szCs w:val="28"/>
+        </w:rPr>
+        <w:t xml:space="preserve"> naar tabel ‘</w:t>
+      </w:r>
+      <w:r>
+        <w:rPr>
+          <w:sz w:val="28"/>
+          <w:szCs w:val="28"/>
+        </w:rPr>
+        <w:t>Verkoper’</w:t>
+      </w:r>
+    </w:p>
+    <w:p>
+      <w:r>
+        <w:t>Sommige gebruikers zijn ook verkopers uit het conversie script, deze worden in de tabel verkoper geplaatst. Sommige verkopers stonden er twee keer in, dit laat onze database niet toe daarom is er gebruik gemaakt van de DISTINCT functie hierdoor worden geen dubbele meegenomen. De verkopers uit de conversie hadden geen bank en bankrekening, deze hebben wij als waarde NULL gegeven. Daarna worden de rollen van alle gebruikers die in de verkoper tabel zitten geüpdatet.</w:t>
+      </w:r>
+    </w:p>
+    <w:p>
+      <w:pPr>
+        <w:rPr>
+          <w:sz w:val="28"/>
+          <w:szCs w:val="28"/>
+        </w:rPr>
+      </w:pPr>
+      <w:r>
+        <w:rPr>
+          <w:sz w:val="28"/>
+          <w:szCs w:val="28"/>
+        </w:rPr>
+        <w:t>Van tabel ‘Items’ en ‘illustraties’ naar tabel ‘Voorwerp’</w:t>
+      </w:r>
+    </w:p>
+    <w:p>
+      <w:r>
+        <w:t xml:space="preserve">De kolom ID heeft de functie RIGHT gekregen hier worden de rechter negen nummers gepakt van het ID, omdat een bigint groter is dan een int en dit word niet toegelaten in onze database. Voor een aantal kolommen zijn er LEFT functies toegepast, dit doen we omdat onze database minder karakters toe laat dan er zijn in de conversie. Betalingswijze mag in onze database geen NULL zijn toch waren er voorwerpen uit de conversie die geen betalingswijze hadden. Daarom hebben wij gekozen om elk product ‘Paypal’ als betalingsmethode te geven. </w:t>
+      </w:r>
+      <w:r>
+        <w:t xml:space="preserve">De voorwerpen uit de conversie bevatten geen looptijd, daarom hebben wij een standaard looptijd van 7 dagen meegegeven. </w:t>
+      </w:r>
+    </w:p>
+    <w:p>
+      <w:pPr>
+        <w:rPr>
+          <w:sz w:val="28"/>
+          <w:szCs w:val="28"/>
+        </w:rPr>
+      </w:pPr>
+      <w:r>
+        <w:rPr>
+          <w:sz w:val="28"/>
+          <w:szCs w:val="28"/>
+        </w:rPr>
+        <w:t>Van tabel ‘</w:t>
+      </w:r>
+      <w:r>
+        <w:rPr>
+          <w:sz w:val="28"/>
+          <w:szCs w:val="28"/>
+        </w:rPr>
+        <w:t>illustraties’</w:t>
+      </w:r>
+      <w:r>
+        <w:rPr>
+          <w:sz w:val="28"/>
+          <w:szCs w:val="28"/>
+        </w:rPr>
+        <w:t xml:space="preserve"> naar tabel ‘</w:t>
+      </w:r>
+      <w:r>
+        <w:rPr>
+          <w:sz w:val="28"/>
+          <w:szCs w:val="28"/>
+        </w:rPr>
+        <w:t>Bestand’</w:t>
+      </w:r>
+    </w:p>
+    <w:p>
+      <w:r>
+        <w:t xml:space="preserve">De kolom illustratiefile bevatte langere bestandsnamen dan onze database toeliet, daarom is er gebruik gemaakt van een LEFT, waardoor alles wordt gepakt tot en met 200 karakters. </w:t>
+      </w:r>
+      <w:r>
+        <w:t>Omdat eerder het ID ook al is aangepast zodat hij in onze database past, passen wij hem nu weer op dezelfde manier aan. Door het gebruik van RANK hebben wij ervoor gezorgd dat hij maximaal 4 afbeeldingen per voorwerpnummer pakt.</w:t>
+      </w:r>
+    </w:p>
+    <w:p>
+      <w:pPr>
+        <w:rPr>
+          <w:sz w:val="28"/>
+          <w:szCs w:val="28"/>
+        </w:rPr>
+      </w:pPr>
+      <w:r>
+        <w:rPr>
+          <w:sz w:val="28"/>
+          <w:szCs w:val="28"/>
+        </w:rPr>
+        <w:t>Van tabel ‘Items’ en ‘illustraties’ naar tabel ‘</w:t>
+      </w:r>
+      <w:r>
+        <w:rPr>
+          <w:sz w:val="28"/>
+          <w:szCs w:val="28"/>
+        </w:rPr>
+        <w:t>[</w:t>
+      </w:r>
+      <w:r>
+        <w:rPr>
+          <w:sz w:val="28"/>
+          <w:szCs w:val="28"/>
+        </w:rPr>
+        <w:t>Voorwerp</w:t>
+      </w:r>
+      <w:r>
+        <w:rPr>
+          <w:sz w:val="28"/>
+          <w:szCs w:val="28"/>
+        </w:rPr>
+        <w:t xml:space="preserve"> in rubriek]</w:t>
+      </w:r>
+      <w:r>
+        <w:rPr>
+          <w:sz w:val="28"/>
+          <w:szCs w:val="28"/>
+        </w:rPr>
+        <w:t>’</w:t>
+      </w:r>
+    </w:p>
+    <w:p>
+      <w:r>
+        <w:t xml:space="preserve">Het ID </w:t>
+      </w:r>
+      <w:r>
+        <w:t>word weer afgekapt met de functie RIGHT(9), omdat onze database geen grotere getallen toelaat.</w:t>
+      </w:r>
+      <w:r>
+        <w:t xml:space="preserve"> </w:t>
+      </w:r>
+      <w:r>
+        <w:t>De categorie</w:t>
+      </w:r>
+      <w:r>
+        <w:t xml:space="preserve"> </w:t>
+      </w:r>
+      <w:r>
+        <w:t>uit het conversie script begonn bij -1, als wij dit hanteerde werkte onze site niet. Daarom hebben wij ervoor gekozen om het id met één op te hogen, dit werkte voor ons.</w:t>
+      </w:r>
+      <w:r>
+        <w:t xml:space="preserve"> </w:t>
+      </w:r>
     </w:p>
     <w:p/>
     <w:p/>
-    <w:p>
-      <w:pPr>
-        <w:rPr>
-          <w:rFonts w:asciiTheme="majorHAnsi" w:eastAsiaTheme="majorEastAsia" w:hAnsiTheme="majorHAnsi" w:cstheme="majorBidi"/>
-          <w:color w:val="2F5496" w:themeColor="accent1" w:themeShade="BF"/>
-          <w:sz w:val="32"/>
-          <w:szCs w:val="32"/>
-        </w:rPr>
-      </w:pPr>
+    <w:p/>
+    <w:p/>
+    <w:p/>
+    <w:p>
       <w:r>
         <w:br w:type="page"/>
       </w:r>
@@ -2228,6 +3421,7 @@
       <w:pPr>
         <w:pStyle w:val="Kop1"/>
       </w:pPr>
+      <w:bookmarkStart w:id="14" w:name="_Toc11235807"/>
       <w:r>
         <w:lastRenderedPageBreak/>
         <w:t>6 Javascript</w:t>
@@ -2235,15 +3429,18 @@
       <w:r>
         <w:t>, AJAX en jQuery</w:t>
       </w:r>
+      <w:bookmarkEnd w:id="14"/>
     </w:p>
     <w:p/>
     <w:p>
       <w:pPr>
         <w:pStyle w:val="Kop2"/>
       </w:pPr>
+      <w:bookmarkStart w:id="15" w:name="_Toc11235808"/>
       <w:r>
         <w:t>6.1 Waarom javascript?</w:t>
       </w:r>
+      <w:bookmarkEnd w:id="15"/>
     </w:p>
     <w:p>
       <w:r>
@@ -2328,12 +3525,14 @@
       <w:pPr>
         <w:pStyle w:val="Kop2"/>
       </w:pPr>
+      <w:bookmarkStart w:id="16" w:name="_Toc11235809"/>
       <w:r>
         <w:t xml:space="preserve">6.2 </w:t>
       </w:r>
       <w:r>
         <w:t>Timer</w:t>
       </w:r>
+      <w:bookmarkEnd w:id="16"/>
       <w:r>
         <w:t xml:space="preserve"> </w:t>
       </w:r>
@@ -2396,6 +3595,7 @@
       <w:pPr>
         <w:pStyle w:val="Kop2"/>
       </w:pPr>
+      <w:bookmarkStart w:id="17" w:name="_Toc11235810"/>
       <w:r>
         <w:t>6.</w:t>
       </w:r>
@@ -2408,6 +3608,7 @@
       <w:r>
         <w:t>Rubrieken</w:t>
       </w:r>
+      <w:bookmarkEnd w:id="17"/>
     </w:p>
     <w:p>
       <w:r>
@@ -4264,8 +5465,6 @@
       <w:r>
         <w:t xml:space="preserve"> bijbehorende</w:t>
       </w:r>
-      <w:bookmarkStart w:id="8" w:name="_GoBack"/>
-      <w:bookmarkEnd w:id="8"/>
       <w:r>
         <w:t xml:space="preserve"> sub rubrieken.</w:t>
       </w:r>
@@ -5199,9 +6398,65 @@
         <w:t xml:space="preserve"> bestanden zijn toegevoegd dan zal de knop verdwijnen. </w:t>
       </w:r>
     </w:p>
-    <w:p/>
+    <w:p>
+      <w:r>
+        <w:br w:type="page"/>
+      </w:r>
+    </w:p>
+    <w:p>
+      <w:pPr>
+        <w:pStyle w:val="Kop1"/>
+      </w:pPr>
+      <w:bookmarkStart w:id="18" w:name="_Toc11235811"/>
+      <w:r>
+        <w:lastRenderedPageBreak/>
+        <w:t>7. Bijlage</w:t>
+      </w:r>
+      <w:bookmarkEnd w:id="18"/>
+    </w:p>
+    <w:p>
+      <w:pPr>
+        <w:pStyle w:val="Kop2"/>
+      </w:pPr>
+      <w:bookmarkStart w:id="19" w:name="_Toc11235812"/>
+      <w:r>
+        <w:t>7.1 Database wijzigingen</w:t>
+      </w:r>
+      <w:bookmarkEnd w:id="19"/>
+    </w:p>
+    <w:p>
+      <w:r>
+        <w:t xml:space="preserve">In het tekst bestand waar hieronder naar wordt verwezen staan al de wijzigingen die wij hebben gemaakt op de database. Denk hierbij aan het veranderen van datatypes en namen van de kolommen en tabellen. Zie bijgestuurd document, </w:t>
+      </w:r>
+      <w:hyperlink r:id="rId13" w:history="1">
+        <w:r>
+          <w:rPr>
+            <w:rStyle w:val="Hyperlink"/>
+          </w:rPr>
+          <w:t>Groep14_AanpassingenData</w:t>
+        </w:r>
+        <w:r>
+          <w:rPr>
+            <w:rStyle w:val="Hyperlink"/>
+          </w:rPr>
+          <w:t>b</w:t>
+        </w:r>
+        <w:r>
+          <w:rPr>
+            <w:rStyle w:val="Hyperlink"/>
+          </w:rPr>
+          <w:t>ase</w:t>
+        </w:r>
+        <w:r>
+          <w:rPr>
+            <w:rStyle w:val="Hyperlink"/>
+          </w:rPr>
+          <w:t>.txt</w:t>
+        </w:r>
+      </w:hyperlink>
+    </w:p>
     <w:sectPr>
-      <w:footerReference w:type="default" r:id="rId10"/>
+      <w:footerReference w:type="default" r:id="rId14"/>
       <w:pgSz w:w="11906" w:h="16838"/>
       <w:pgMar w:top="1417" w:right="1417" w:bottom="1417" w:left="1417" w:header="708" w:footer="708" w:gutter="0"/>
       <w:cols w:space="708"/>
@@ -5393,6 +6648,119 @@
 <file path=word/numbering.xml><?xml version="1.0" encoding="utf-8"?>
 <w:numbering xmlns:wpc="http://schemas.microsoft.com/office/word/2010/wordprocessingCanvas" xmlns:cx="http://schemas.microsoft.com/office/drawing/2014/chartex" xmlns:cx1="http://schemas.microsoft.com/office/drawing/2015/9/8/chartex" xmlns:cx2="http://schemas.microsoft.com/office/drawing/2015/10/21/chartex" xmlns:cx3="http://schemas.microsoft.com/office/drawing/2016/5/9/chartex" xmlns:cx4="http://schemas.microsoft.com/office/drawing/2016/5/10/chartex" xmlns:cx5="http://schemas.microsoft.com/office/drawing/2016/5/11/chartex" xmlns:cx6="http://schemas.microsoft.com/office/drawing/2016/5/12/chartex" xmlns:cx7="http://schemas.microsoft.com/office/drawing/2016/5/13/chartex" xmlns:cx8="http://schemas.microsoft.com/office/drawing/2016/5/14/chartex" xmlns:mc="http://schemas.openxmlformats.org/markup-compatibility/2006" xmlns:aink="http://schemas.microsoft.com/office/drawing/2016/ink" xmlns:am3d="http://schemas.microsoft.com/office/drawing/2017/model3d" xmlns:o="urn:schemas-microsoft-com:office:office" xmlns:r="http://schemas.openxmlformats.org/officeDocument/2006/relationships" xmlns:m="http://schemas.openxmlformats.org/officeDocument/2006/math" xmlns:v="urn:schemas-microsoft-com:vml" xmlns:wp14="http://schemas.microsoft.com/office/word/2010/wordprocessingDrawing" xmlns:wp="http://schemas.openxmlformats.org/drawingml/2006/wordprocessingDrawing" xmlns:w10="urn:schemas-microsoft-com:office:word" xmlns:w="http://schemas.openxmlformats.org/wordprocessingml/2006/main" xmlns:w14="http://schemas.microsoft.com/office/word/2010/wordml" xmlns:w15="http://schemas.microsoft.com/office/word/2012/wordml" xmlns:w16cid="http://schemas.microsoft.com/office/word/2016/wordml/cid" xmlns:w16se="http://schemas.microsoft.com/office/word/2015/wordml/symex" xmlns:wpg="http://schemas.microsoft.com/office/word/2010/wordprocessingGroup" xmlns:wpi="http://schemas.microsoft.com/office/word/2010/wordprocessingInk" xmlns:wne="http://schemas.microsoft.com/office/word/2006/wordml" xmlns:wps="http://schemas.microsoft.com/office/word/2010/wordprocessingShape" mc:Ignorable="w14 w15 w16se w16cid wp14">
   <w:abstractNum w:abstractNumId="0" w15:restartNumberingAfterBreak="0">
+    <w:nsid w:val="1E8C16AF"/>
+    <w:multiLevelType w:val="hybridMultilevel"/>
+    <w:tmpl w:val="74461D64"/>
+    <w:lvl w:ilvl="0" w:tplc="04130001">
+      <w:start w:val="1"/>
+      <w:numFmt w:val="bullet"/>
+      <w:lvlText w:val=""/>
+      <w:lvlJc w:val="left"/>
+      <w:pPr>
+        <w:ind w:left="720" w:hanging="360"/>
+      </w:pPr>
+      <w:rPr>
+        <w:rFonts w:ascii="Symbol" w:hAnsi="Symbol" w:hint="default"/>
+      </w:rPr>
+    </w:lvl>
+    <w:lvl w:ilvl="1" w:tplc="04130001">
+      <w:start w:val="1"/>
+      <w:numFmt w:val="bullet"/>
+      <w:lvlText w:val=""/>
+      <w:lvlJc w:val="left"/>
+      <w:pPr>
+        <w:ind w:left="1440" w:hanging="360"/>
+      </w:pPr>
+      <w:rPr>
+        <w:rFonts w:ascii="Symbol" w:hAnsi="Symbol" w:hint="default"/>
+      </w:rPr>
+    </w:lvl>
+    <w:lvl w:ilvl="2" w:tplc="04130005" w:tentative="1">
+      <w:start w:val="1"/>
+      <w:numFmt w:val="bullet"/>
+      <w:lvlText w:val=""/>
+      <w:lvlJc w:val="left"/>
+      <w:pPr>
+        <w:ind w:left="2160" w:hanging="360"/>
+      </w:pPr>
+      <w:rPr>
+        <w:rFonts w:ascii="Wingdings" w:hAnsi="Wingdings" w:hint="default"/>
+      </w:rPr>
+    </w:lvl>
+    <w:lvl w:ilvl="3" w:tplc="04130001" w:tentative="1">
+      <w:start w:val="1"/>
+      <w:numFmt w:val="bullet"/>
+      <w:lvlText w:val=""/>
+      <w:lvlJc w:val="left"/>
+      <w:pPr>
+        <w:ind w:left="2880" w:hanging="360"/>
+      </w:pPr>
+      <w:rPr>
+        <w:rFonts w:ascii="Symbol" w:hAnsi="Symbol" w:hint="default"/>
+      </w:rPr>
+    </w:lvl>
+    <w:lvl w:ilvl="4" w:tplc="04130003" w:tentative="1">
+      <w:start w:val="1"/>
+      <w:numFmt w:val="bullet"/>
+      <w:lvlText w:val="o"/>
+      <w:lvlJc w:val="left"/>
+      <w:pPr>
+        <w:ind w:left="3600" w:hanging="360"/>
+      </w:pPr>
+      <w:rPr>
+        <w:rFonts w:ascii="Courier New" w:hAnsi="Courier New" w:cs="Courier New" w:hint="default"/>
+      </w:rPr>
+    </w:lvl>
+    <w:lvl w:ilvl="5" w:tplc="04130005" w:tentative="1">
+      <w:start w:val="1"/>
+      <w:numFmt w:val="bullet"/>
+      <w:lvlText w:val=""/>
+      <w:lvlJc w:val="left"/>
+      <w:pPr>
+        <w:ind w:left="4320" w:hanging="360"/>
+      </w:pPr>
+      <w:rPr>
+        <w:rFonts w:ascii="Wingdings" w:hAnsi="Wingdings" w:hint="default"/>
+      </w:rPr>
+    </w:lvl>
+    <w:lvl w:ilvl="6" w:tplc="04130001" w:tentative="1">
+      <w:start w:val="1"/>
+      <w:numFmt w:val="bullet"/>
+      <w:lvlText w:val=""/>
+      <w:lvlJc w:val="left"/>
+      <w:pPr>
+        <w:ind w:left="5040" w:hanging="360"/>
+      </w:pPr>
+      <w:rPr>
+        <w:rFonts w:ascii="Symbol" w:hAnsi="Symbol" w:hint="default"/>
+      </w:rPr>
+    </w:lvl>
+    <w:lvl w:ilvl="7" w:tplc="04130003" w:tentative="1">
+      <w:start w:val="1"/>
+      <w:numFmt w:val="bullet"/>
+      <w:lvlText w:val="o"/>
+      <w:lvlJc w:val="left"/>
+      <w:pPr>
+        <w:ind w:left="5760" w:hanging="360"/>
+      </w:pPr>
+      <w:rPr>
+        <w:rFonts w:ascii="Courier New" w:hAnsi="Courier New" w:cs="Courier New" w:hint="default"/>
+      </w:rPr>
+    </w:lvl>
+    <w:lvl w:ilvl="8" w:tplc="04130005" w:tentative="1">
+      <w:start w:val="1"/>
+      <w:numFmt w:val="bullet"/>
+      <w:lvlText w:val=""/>
+      <w:lvlJc w:val="left"/>
+      <w:pPr>
+        <w:ind w:left="6480" w:hanging="360"/>
+      </w:pPr>
+      <w:rPr>
+        <w:rFonts w:ascii="Wingdings" w:hAnsi="Wingdings" w:hint="default"/>
+      </w:rPr>
+    </w:lvl>
+  </w:abstractNum>
+  <w:abstractNum w:abstractNumId="1" w15:restartNumberingAfterBreak="0">
     <w:nsid w:val="23F77C72"/>
     <w:multiLevelType w:val="hybridMultilevel"/>
     <w:tmpl w:val="0FD269A4"/>
@@ -5505,7 +6873,120 @@
       </w:rPr>
     </w:lvl>
   </w:abstractNum>
-  <w:abstractNum w:abstractNumId="1" w15:restartNumberingAfterBreak="0">
+  <w:abstractNum w:abstractNumId="2" w15:restartNumberingAfterBreak="0">
+    <w:nsid w:val="37FF67C6"/>
+    <w:multiLevelType w:val="hybridMultilevel"/>
+    <w:tmpl w:val="6EF295A4"/>
+    <w:lvl w:ilvl="0" w:tplc="04130001">
+      <w:start w:val="1"/>
+      <w:numFmt w:val="bullet"/>
+      <w:lvlText w:val=""/>
+      <w:lvlJc w:val="left"/>
+      <w:pPr>
+        <w:ind w:left="720" w:hanging="360"/>
+      </w:pPr>
+      <w:rPr>
+        <w:rFonts w:ascii="Symbol" w:hAnsi="Symbol" w:hint="default"/>
+      </w:rPr>
+    </w:lvl>
+    <w:lvl w:ilvl="1" w:tplc="04130003">
+      <w:start w:val="1"/>
+      <w:numFmt w:val="bullet"/>
+      <w:lvlText w:val="o"/>
+      <w:lvlJc w:val="left"/>
+      <w:pPr>
+        <w:ind w:left="1440" w:hanging="360"/>
+      </w:pPr>
+      <w:rPr>
+        <w:rFonts w:ascii="Courier New" w:hAnsi="Courier New" w:cs="Courier New" w:hint="default"/>
+      </w:rPr>
+    </w:lvl>
+    <w:lvl w:ilvl="2" w:tplc="04130005" w:tentative="1">
+      <w:start w:val="1"/>
+      <w:numFmt w:val="bullet"/>
+      <w:lvlText w:val=""/>
+      <w:lvlJc w:val="left"/>
+      <w:pPr>
+        <w:ind w:left="2160" w:hanging="360"/>
+      </w:pPr>
+      <w:rPr>
+        <w:rFonts w:ascii="Wingdings" w:hAnsi="Wingdings" w:hint="default"/>
+      </w:rPr>
+    </w:lvl>
+    <w:lvl w:ilvl="3" w:tplc="04130001" w:tentative="1">
+      <w:start w:val="1"/>
+      <w:numFmt w:val="bullet"/>
+      <w:lvlText w:val=""/>
+      <w:lvlJc w:val="left"/>
+      <w:pPr>
+        <w:ind w:left="2880" w:hanging="360"/>
+      </w:pPr>
+      <w:rPr>
+        <w:rFonts w:ascii="Symbol" w:hAnsi="Symbol" w:hint="default"/>
+      </w:rPr>
+    </w:lvl>
+    <w:lvl w:ilvl="4" w:tplc="04130003" w:tentative="1">
+      <w:start w:val="1"/>
+      <w:numFmt w:val="bullet"/>
+      <w:lvlText w:val="o"/>
+      <w:lvlJc w:val="left"/>
+      <w:pPr>
+        <w:ind w:left="3600" w:hanging="360"/>
+      </w:pPr>
+      <w:rPr>
+        <w:rFonts w:ascii="Courier New" w:hAnsi="Courier New" w:cs="Courier New" w:hint="default"/>
+      </w:rPr>
+    </w:lvl>
+    <w:lvl w:ilvl="5" w:tplc="04130005" w:tentative="1">
+      <w:start w:val="1"/>
+      <w:numFmt w:val="bullet"/>
+      <w:lvlText w:val=""/>
+      <w:lvlJc w:val="left"/>
+      <w:pPr>
+        <w:ind w:left="4320" w:hanging="360"/>
+      </w:pPr>
+      <w:rPr>
+        <w:rFonts w:ascii="Wingdings" w:hAnsi="Wingdings" w:hint="default"/>
+      </w:rPr>
+    </w:lvl>
+    <w:lvl w:ilvl="6" w:tplc="04130001" w:tentative="1">
+      <w:start w:val="1"/>
+      <w:numFmt w:val="bullet"/>
+      <w:lvlText w:val=""/>
+      <w:lvlJc w:val="left"/>
+      <w:pPr>
+        <w:ind w:left="5040" w:hanging="360"/>
+      </w:pPr>
+      <w:rPr>
+        <w:rFonts w:ascii="Symbol" w:hAnsi="Symbol" w:hint="default"/>
+      </w:rPr>
+    </w:lvl>
+    <w:lvl w:ilvl="7" w:tplc="04130003" w:tentative="1">
+      <w:start w:val="1"/>
+      <w:numFmt w:val="bullet"/>
+      <w:lvlText w:val="o"/>
+      <w:lvlJc w:val="left"/>
+      <w:pPr>
+        <w:ind w:left="5760" w:hanging="360"/>
+      </w:pPr>
+      <w:rPr>
+        <w:rFonts w:ascii="Courier New" w:hAnsi="Courier New" w:cs="Courier New" w:hint="default"/>
+      </w:rPr>
+    </w:lvl>
+    <w:lvl w:ilvl="8" w:tplc="04130005" w:tentative="1">
+      <w:start w:val="1"/>
+      <w:numFmt w:val="bullet"/>
+      <w:lvlText w:val=""/>
+      <w:lvlJc w:val="left"/>
+      <w:pPr>
+        <w:ind w:left="6480" w:hanging="360"/>
+      </w:pPr>
+      <w:rPr>
+        <w:rFonts w:ascii="Wingdings" w:hAnsi="Wingdings" w:hint="default"/>
+      </w:rPr>
+    </w:lvl>
+  </w:abstractNum>
+  <w:abstractNum w:abstractNumId="3" w15:restartNumberingAfterBreak="0">
     <w:nsid w:val="5F22766E"/>
     <w:multiLevelType w:val="hybridMultilevel"/>
     <w:tmpl w:val="335E2D4A"/>
@@ -5618,7 +7099,7 @@
       </w:rPr>
     </w:lvl>
   </w:abstractNum>
-  <w:abstractNum w:abstractNumId="2" w15:restartNumberingAfterBreak="0">
+  <w:abstractNum w:abstractNumId="4" w15:restartNumberingAfterBreak="0">
     <w:nsid w:val="68B66A6D"/>
     <w:multiLevelType w:val="hybridMultilevel"/>
     <w:tmpl w:val="5AFE4420"/>
@@ -5704,7 +7185,7 @@
       </w:pPr>
     </w:lvl>
   </w:abstractNum>
-  <w:abstractNum w:abstractNumId="3" w15:restartNumberingAfterBreak="0">
+  <w:abstractNum w:abstractNumId="5" w15:restartNumberingAfterBreak="0">
     <w:nsid w:val="7CDB2149"/>
     <w:multiLevelType w:val="hybridMultilevel"/>
     <w:tmpl w:val="A134D2E6"/>
@@ -5817,7 +7298,7 @@
       </w:rPr>
     </w:lvl>
   </w:abstractNum>
-  <w:abstractNum w:abstractNumId="4" w15:restartNumberingAfterBreak="0">
+  <w:abstractNum w:abstractNumId="6" w15:restartNumberingAfterBreak="0">
     <w:nsid w:val="7DEF7C8C"/>
     <w:multiLevelType w:val="hybridMultilevel"/>
     <w:tmpl w:val="5816B7AA"/>
@@ -5931,19 +7412,25 @@
     </w:lvl>
   </w:abstractNum>
   <w:num w:numId="1">
+    <w:abstractNumId w:val="5"/>
+  </w:num>
+  <w:num w:numId="2">
     <w:abstractNumId w:val="3"/>
   </w:num>
-  <w:num w:numId="2">
+  <w:num w:numId="3">
+    <w:abstractNumId w:val="4"/>
+  </w:num>
+  <w:num w:numId="4">
+    <w:abstractNumId w:val="6"/>
+  </w:num>
+  <w:num w:numId="5">
     <w:abstractNumId w:val="1"/>
   </w:num>
-  <w:num w:numId="3">
+  <w:num w:numId="6">
+    <w:abstractNumId w:val="0"/>
+  </w:num>
+  <w:num w:numId="7">
     <w:abstractNumId w:val="2"/>
-  </w:num>
-  <w:num w:numId="4">
-    <w:abstractNumId w:val="4"/>
-  </w:num>
-  <w:num w:numId="5">
-    <w:abstractNumId w:val="0"/>
   </w:num>
 </w:numbering>
 </file>
@@ -6681,6 +8168,47 @@
       <w:spacing w:after="0" w:line="240" w:lineRule="auto"/>
     </w:pPr>
   </w:style>
+  <w:style w:type="paragraph" w:styleId="Normaalweb">
+    <w:name w:val="Normal (Web)"/>
+    <w:basedOn w:val="Standaard"/>
+    <w:uiPriority w:val="99"/>
+    <w:semiHidden/>
+    <w:unhideWhenUsed/>
+    <w:rsid w:val="00E41EFC"/>
+    <w:pPr>
+      <w:spacing w:before="100" w:beforeAutospacing="1" w:after="100" w:afterAutospacing="1" w:line="240" w:lineRule="auto"/>
+    </w:pPr>
+    <w:rPr>
+      <w:rFonts w:ascii="Times New Roman" w:eastAsia="Times New Roman" w:hAnsi="Times New Roman" w:cs="Times New Roman"/>
+      <w:sz w:val="24"/>
+      <w:szCs w:val="24"/>
+      <w:lang w:eastAsia="nl-NL"/>
+    </w:rPr>
+  </w:style>
+  <w:style w:type="character" w:styleId="Onopgelostemelding">
+    <w:name w:val="Unresolved Mention"/>
+    <w:basedOn w:val="Standaardalinea-lettertype"/>
+    <w:uiPriority w:val="99"/>
+    <w:semiHidden/>
+    <w:unhideWhenUsed/>
+    <w:rsid w:val="00AB1D32"/>
+    <w:rPr>
+      <w:color w:val="605E5C"/>
+      <w:shd w:val="clear" w:color="auto" w:fill="E1DFDD"/>
+    </w:rPr>
+  </w:style>
+  <w:style w:type="character" w:styleId="GevolgdeHyperlink">
+    <w:name w:val="FollowedHyperlink"/>
+    <w:basedOn w:val="Standaardalinea-lettertype"/>
+    <w:uiPriority w:val="99"/>
+    <w:semiHidden/>
+    <w:unhideWhenUsed/>
+    <w:rsid w:val="00AB1D32"/>
+    <w:rPr>
+      <w:color w:val="954F72" w:themeColor="followedHyperlink"/>
+      <w:u w:val="single"/>
+    </w:rPr>
+  </w:style>
 </w:styles>
 </file>
 
@@ -6984,7 +8512,7 @@
 </file>
 
 <file path=customXml/itemProps1.xml><?xml version="1.0" encoding="utf-8"?>
-<ds:datastoreItem xmlns:ds="http://schemas.openxmlformats.org/officeDocument/2006/customXml" ds:itemID="{2663B75C-65D9-40A3-8EA8-862AF10C52AC}">
+<ds:datastoreItem xmlns:ds="http://schemas.openxmlformats.org/officeDocument/2006/customXml" ds:itemID="{E21D838F-1D52-436E-8E1E-EC18CAFF5525}">
   <ds:schemaRefs>
     <ds:schemaRef ds:uri="http://schemas.openxmlformats.org/officeDocument/2006/bibliography"/>
   </ds:schemaRefs>

</xml_diff>